<commit_message>
Inicio de redacción del Plan de Proyecto.docx
</commit_message>
<xml_diff>
--- a/01. Gestión del proyecto/Plan de Proyecto.docx
+++ b/01. Gestión del proyecto/Plan de Proyecto.docx
@@ -38,7 +38,7 @@
               <w:lang w:val="es-AR" w:eastAsia="es-AR"/>
             </w:rPr>
             <w:drawing>
-              <wp:anchor distT="0" distB="0" distL="114300" distR="114300" simplePos="0" relativeHeight="251659264" behindDoc="0" locked="0" layoutInCell="1" allowOverlap="1">
+              <wp:anchor distT="0" distB="0" distL="114300" distR="114300" simplePos="0" relativeHeight="251653120" behindDoc="0" locked="0" layoutInCell="1" allowOverlap="1">
                 <wp:simplePos x="0" y="0"/>
                 <wp:positionH relativeFrom="column">
                   <wp:posOffset>2396490</wp:posOffset>
@@ -113,7 +113,7 @@
               <w:noProof/>
             </w:rPr>
             <w:pict>
-              <v:rect id="_x0000_s1030" style="position:absolute;margin-left:0;margin-top:0;width:624.2pt;height:62.85pt;z-index:251660288;mso-width-percent:1050;mso-height-percent:900;mso-position-horizontal:center;mso-position-horizontal-relative:page;mso-position-vertical:bottom;mso-position-vertical-relative:page;mso-width-percent:1050;mso-height-percent:900;mso-height-relative:top-margin-area" o:allowincell="f" fillcolor="#268496" strokecolor="#31849b [2408]">
+              <v:rect id="_x0000_s1030" style="position:absolute;margin-left:0;margin-top:0;width:624.2pt;height:62.85pt;z-index:-251658752;mso-width-percent:1050;mso-height-percent:900;mso-position-horizontal:center;mso-position-horizontal-relative:page;mso-position-vertical:bottom;mso-position-vertical-relative:page;mso-width-percent:1050;mso-height-percent:900;mso-height-relative:top-margin-area" o:allowincell="f" fillcolor="#268496" strokecolor="#31849b [2408]">
                 <w10:wrap anchorx="page" anchory="page"/>
               </v:rect>
             </w:pict>
@@ -124,7 +124,7 @@
               <w:noProof/>
             </w:rPr>
             <w:pict>
-              <v:rect id="_x0000_s1033" style="position:absolute;margin-left:0;margin-top:0;width:7.15pt;height:883.1pt;z-index:251663360;mso-height-percent:1050;mso-position-horizontal:center;mso-position-horizontal-relative:left-margin-area;mso-position-vertical:center;mso-position-vertical-relative:page;mso-height-percent:1050" o:allowincell="f" fillcolor="white [3212]" strokecolor="#31849b [2408]">
+              <v:rect id="_x0000_s1033" style="position:absolute;margin-left:0;margin-top:0;width:7.15pt;height:883.1pt;z-index:251659776;mso-height-percent:1050;mso-position-horizontal:center;mso-position-horizontal-relative:left-margin-area;mso-position-vertical:center;mso-position-vertical-relative:page;mso-height-percent:1050" o:allowincell="f" fillcolor="white [3212]" strokecolor="#31849b [2408]">
                 <w10:wrap anchorx="margin" anchory="page"/>
               </v:rect>
             </w:pict>
@@ -135,7 +135,7 @@
               <w:noProof/>
             </w:rPr>
             <w:pict>
-              <v:rect id="_x0000_s1032" style="position:absolute;margin-left:0;margin-top:0;width:7.15pt;height:883.1pt;z-index:251662336;mso-height-percent:1050;mso-position-horizontal:center;mso-position-horizontal-relative:right-margin-area;mso-position-vertical:center;mso-position-vertical-relative:page;mso-height-percent:1050" o:allowincell="f" fillcolor="white [3212]" strokecolor="#31849b [2408]">
+              <v:rect id="_x0000_s1032" style="position:absolute;margin-left:0;margin-top:0;width:7.15pt;height:883.1pt;z-index:251658752;mso-height-percent:1050;mso-position-horizontal:center;mso-position-horizontal-relative:right-margin-area;mso-position-vertical:center;mso-position-vertical-relative:page;mso-height-percent:1050" o:allowincell="f" fillcolor="white [3212]" strokecolor="#31849b [2408]">
                 <w10:wrap anchorx="page" anchory="page"/>
               </v:rect>
             </w:pict>
@@ -146,7 +146,7 @@
               <w:noProof/>
             </w:rPr>
             <w:pict>
-              <v:rect id="_x0000_s1031" style="position:absolute;margin-left:0;margin-top:0;width:624.2pt;height:62.85pt;z-index:251661312;mso-width-percent:1050;mso-height-percent:900;mso-position-horizontal:center;mso-position-horizontal-relative:page;mso-position-vertical:top;mso-position-vertical-relative:top-margin-area;mso-width-percent:1050;mso-height-percent:900;mso-height-relative:top-margin-area" o:allowincell="f" fillcolor="#268496" strokecolor="#31849b [2408]">
+              <v:rect id="_x0000_s1031" style="position:absolute;margin-left:0;margin-top:0;width:624.2pt;height:62.85pt;z-index:-251659776;mso-width-percent:1050;mso-height-percent:900;mso-position-horizontal:center;mso-position-horizontal-relative:page;mso-position-vertical:top;mso-position-vertical-relative:top-margin-area;mso-width-percent:1050;mso-height-percent:900;mso-height-relative:top-margin-area" o:allowincell="f" fillcolor="#268496" strokecolor="#31849b [2408]">
                 <w10:wrap anchorx="page" anchory="margin"/>
               </v:rect>
             </w:pict>
@@ -246,6 +246,62 @@
             <w:pStyle w:val="PSI-Comentario"/>
           </w:pPr>
           <w:r>
+            <w:rPr>
+              <w:rFonts w:eastAsiaTheme="majorEastAsia" w:cstheme="majorBidi"/>
+              <w:noProof/>
+              <w:lang w:eastAsia="es-AR"/>
+            </w:rPr>
+            <w:drawing>
+              <wp:anchor distT="0" distB="0" distL="114300" distR="114300" simplePos="0" relativeHeight="251661312" behindDoc="0" locked="0" layoutInCell="1" allowOverlap="1">
+                <wp:simplePos x="0" y="0"/>
+                <wp:positionH relativeFrom="column">
+                  <wp:posOffset>-6247</wp:posOffset>
+                </wp:positionH>
+                <wp:positionV relativeFrom="page">
+                  <wp:posOffset>9983972</wp:posOffset>
+                </wp:positionV>
+                <wp:extent cx="5400040" cy="539750"/>
+                <wp:effectExtent l="0" t="0" r="0" b="0"/>
+                <wp:wrapTopAndBottom/>
+                <wp:docPr id="3" name="Imagen 3"/>
+                <wp:cNvGraphicFramePr>
+                  <a:graphicFrameLocks xmlns:a="http://schemas.openxmlformats.org/drawingml/2006/main" noChangeAspect="1"/>
+                </wp:cNvGraphicFramePr>
+                <a:graphic xmlns:a="http://schemas.openxmlformats.org/drawingml/2006/main">
+                  <a:graphicData uri="http://schemas.openxmlformats.org/drawingml/2006/picture">
+                    <pic:pic xmlns:pic="http://schemas.openxmlformats.org/drawingml/2006/picture">
+                      <pic:nvPicPr>
+                        <pic:cNvPr id="3" name="Yenu integrantes BFB 3000x300.png"/>
+                        <pic:cNvPicPr/>
+                      </pic:nvPicPr>
+                      <pic:blipFill>
+                        <a:blip r:embed="rId10" cstate="print">
+                          <a:extLst>
+                            <a:ext uri="{28A0092B-C50C-407E-A947-70E740481C1C}">
+                              <a14:useLocalDpi xmlns:a14="http://schemas.microsoft.com/office/drawing/2010/main" val="0"/>
+                            </a:ext>
+                          </a:extLst>
+                        </a:blip>
+                        <a:stretch>
+                          <a:fillRect/>
+                        </a:stretch>
+                      </pic:blipFill>
+                      <pic:spPr>
+                        <a:xfrm>
+                          <a:off x="0" y="0"/>
+                          <a:ext cx="5400040" cy="539750"/>
+                        </a:xfrm>
+                        <a:prstGeom prst="rect">
+                          <a:avLst/>
+                        </a:prstGeom>
+                      </pic:spPr>
+                    </pic:pic>
+                  </a:graphicData>
+                </a:graphic>
+              </wp:anchor>
+            </w:drawing>
+          </w:r>
+          <w:r>
             <w:br w:type="page"/>
           </w:r>
         </w:p>
@@ -263,7 +319,7 @@
                 <v:stroke joinstyle="miter"/>
                 <v:path gradientshapeok="t" o:connecttype="rect"/>
               </v:shapetype>
-              <v:shape id="_x0000_s1044" type="#_x0000_t202" style="position:absolute;left:0;text-align:left;margin-left:281.7pt;margin-top:5.3pt;width:161.25pt;height:577.65pt;z-index:251684864;mso-position-horizontal-relative:margin;mso-position-vertical-relative:margin" fillcolor="white [3212]" strokecolor="#31849b [2408]">
+              <v:shape id="_x0000_s1044" type="#_x0000_t202" style="position:absolute;left:0;text-align:left;margin-left:281.7pt;margin-top:5.3pt;width:161.25pt;height:577.65pt;z-index:251661824;mso-position-horizontal-relative:margin;mso-position-vertical-relative:margin" fillcolor="white [3212]" strokecolor="#31849b [2408]">
                 <v:textbox style="mso-next-textbox:#_x0000_s1044">
                   <w:txbxContent>
                     <w:p>
@@ -299,7 +355,7 @@
               <w:lang w:eastAsia="es-ES"/>
             </w:rPr>
             <w:pict>
-              <v:rect id="_x0000_s1041" style="position:absolute;left:0;text-align:left;margin-left:315.7pt;margin-top:-76.25pt;width:195.35pt;height:844.9pt;z-index:-251643904;mso-position-horizontal-relative:margin;mso-position-vertical-relative:margin" fillcolor="#268496" strokecolor="#31849b [2408]">
+              <v:rect id="_x0000_s1041" style="position:absolute;left:0;text-align:left;margin-left:315.7pt;margin-top:-76.25pt;width:195.35pt;height:844.9pt;z-index:-251655680;mso-position-horizontal-relative:margin;mso-position-vertical-relative:margin" fillcolor="#268496" strokecolor="#31849b [2408]">
                 <w10:wrap type="square" anchorx="margin" anchory="margin"/>
               </v:rect>
             </w:pict>
@@ -323,7 +379,7 @@
           <w:lang w:val="es-AR" w:eastAsia="es-AR"/>
         </w:rPr>
         <w:drawing>
-          <wp:anchor distT="0" distB="0" distL="114300" distR="114300" simplePos="0" relativeHeight="251669504" behindDoc="0" locked="0" layoutInCell="1" allowOverlap="1">
+          <wp:anchor distT="0" distB="0" distL="114300" distR="114300" simplePos="0" relativeHeight="251655680" behindDoc="0" locked="0" layoutInCell="1" allowOverlap="1">
             <wp:simplePos x="0" y="0"/>
             <wp:positionH relativeFrom="column">
               <wp:posOffset>4215765</wp:posOffset>
@@ -346,7 +402,7 @@
                     <pic:cNvPicPr/>
                   </pic:nvPicPr>
                   <pic:blipFill>
-                    <a:blip r:embed="rId10" cstate="print">
+                    <a:blip r:embed="rId11" cstate="print">
                       <a:extLst>
                         <a:ext uri="{28A0092B-C50C-407E-A947-70E740481C1C}">
                           <a14:useLocalDpi xmlns:a14="http://schemas.microsoft.com/office/drawing/2010/main" val="0"/>
@@ -621,7 +677,7 @@
                 <w:noProof/>
                 <w:webHidden/>
               </w:rPr>
-              <w:t>4</w:t>
+              <w:t>5</w:t>
             </w:r>
             <w:r>
               <w:rPr>
@@ -692,7 +748,7 @@
                 <w:noProof/>
                 <w:webHidden/>
               </w:rPr>
-              <w:t>4</w:t>
+              <w:t>5</w:t>
             </w:r>
             <w:r>
               <w:rPr>
@@ -763,7 +819,7 @@
                 <w:noProof/>
                 <w:webHidden/>
               </w:rPr>
-              <w:t>4</w:t>
+              <w:t>6</w:t>
             </w:r>
             <w:r>
               <w:rPr>
@@ -834,7 +890,7 @@
                 <w:noProof/>
                 <w:webHidden/>
               </w:rPr>
-              <w:t>4</w:t>
+              <w:t>6</w:t>
             </w:r>
             <w:r>
               <w:rPr>
@@ -905,7 +961,7 @@
                 <w:noProof/>
                 <w:webHidden/>
               </w:rPr>
-              <w:t>4</w:t>
+              <w:t>6</w:t>
             </w:r>
             <w:r>
               <w:rPr>
@@ -976,7 +1032,7 @@
                 <w:noProof/>
                 <w:webHidden/>
               </w:rPr>
-              <w:t>4</w:t>
+              <w:t>6</w:t>
             </w:r>
             <w:r>
               <w:rPr>
@@ -1047,7 +1103,7 @@
                 <w:noProof/>
                 <w:webHidden/>
               </w:rPr>
-              <w:t>4</w:t>
+              <w:t>8</w:t>
             </w:r>
             <w:r>
               <w:rPr>
@@ -1118,7 +1174,7 @@
                 <w:noProof/>
                 <w:webHidden/>
               </w:rPr>
-              <w:t>4</w:t>
+              <w:t>8</w:t>
             </w:r>
             <w:r>
               <w:rPr>
@@ -1189,7 +1245,7 @@
                 <w:noProof/>
                 <w:webHidden/>
               </w:rPr>
-              <w:t>4</w:t>
+              <w:t>8</w:t>
             </w:r>
             <w:r>
               <w:rPr>
@@ -1260,7 +1316,7 @@
                 <w:noProof/>
                 <w:webHidden/>
               </w:rPr>
-              <w:t>4</w:t>
+              <w:t>8</w:t>
             </w:r>
             <w:r>
               <w:rPr>
@@ -1331,7 +1387,7 @@
                 <w:noProof/>
                 <w:webHidden/>
               </w:rPr>
-              <w:t>4</w:t>
+              <w:t>8</w:t>
             </w:r>
             <w:r>
               <w:rPr>
@@ -1402,7 +1458,7 @@
                 <w:noProof/>
                 <w:webHidden/>
               </w:rPr>
-              <w:t>4</w:t>
+              <w:t>9</w:t>
             </w:r>
             <w:r>
               <w:rPr>
@@ -1473,7 +1529,7 @@
                 <w:noProof/>
                 <w:webHidden/>
               </w:rPr>
-              <w:t>4</w:t>
+              <w:t>9</w:t>
             </w:r>
             <w:r>
               <w:rPr>
@@ -1542,7 +1598,7 @@
                 <w:noProof/>
                 <w:webHidden/>
               </w:rPr>
-              <w:t>4</w:t>
+              <w:t>9</w:t>
             </w:r>
             <w:r>
               <w:rPr>
@@ -1611,7 +1667,7 @@
                 <w:noProof/>
                 <w:webHidden/>
               </w:rPr>
-              <w:t>4</w:t>
+              <w:t>9</w:t>
             </w:r>
             <w:r>
               <w:rPr>
@@ -1680,7 +1736,7 @@
                 <w:noProof/>
                 <w:webHidden/>
               </w:rPr>
-              <w:t>4</w:t>
+              <w:t>9</w:t>
             </w:r>
             <w:r>
               <w:rPr>
@@ -1749,7 +1805,7 @@
                 <w:noProof/>
                 <w:webHidden/>
               </w:rPr>
-              <w:t>4</w:t>
+              <w:t>9</w:t>
             </w:r>
             <w:r>
               <w:rPr>
@@ -1820,7 +1876,7 @@
                 <w:noProof/>
                 <w:webHidden/>
               </w:rPr>
-              <w:t>4</w:t>
+              <w:t>10</w:t>
             </w:r>
             <w:r>
               <w:rPr>
@@ -1891,7 +1947,7 @@
                 <w:noProof/>
                 <w:webHidden/>
               </w:rPr>
-              <w:t>4</w:t>
+              <w:t>10</w:t>
             </w:r>
             <w:r>
               <w:rPr>
@@ -1962,7 +2018,7 @@
                 <w:noProof/>
                 <w:webHidden/>
               </w:rPr>
-              <w:t>4</w:t>
+              <w:t>10</w:t>
             </w:r>
             <w:r>
               <w:rPr>
@@ -2033,7 +2089,7 @@
                 <w:noProof/>
                 <w:webHidden/>
               </w:rPr>
-              <w:t>4</w:t>
+              <w:t>10</w:t>
             </w:r>
             <w:r>
               <w:rPr>
@@ -2104,7 +2160,7 @@
                 <w:noProof/>
                 <w:webHidden/>
               </w:rPr>
-              <w:t>4</w:t>
+              <w:t>10</w:t>
             </w:r>
             <w:r>
               <w:rPr>
@@ -2175,7 +2231,7 @@
                 <w:noProof/>
                 <w:webHidden/>
               </w:rPr>
-              <w:t>4</w:t>
+              <w:t>10</w:t>
             </w:r>
             <w:r>
               <w:rPr>
@@ -2246,7 +2302,7 @@
                 <w:noProof/>
                 <w:webHidden/>
               </w:rPr>
-              <w:t>4</w:t>
+              <w:t>11</w:t>
             </w:r>
             <w:r>
               <w:rPr>
@@ -2317,7 +2373,7 @@
                 <w:noProof/>
                 <w:webHidden/>
               </w:rPr>
-              <w:t>4</w:t>
+              <w:t>11</w:t>
             </w:r>
             <w:r>
               <w:rPr>
@@ -2388,7 +2444,7 @@
                 <w:noProof/>
                 <w:webHidden/>
               </w:rPr>
-              <w:t>4</w:t>
+              <w:t>11</w:t>
             </w:r>
             <w:r>
               <w:rPr>
@@ -2459,7 +2515,7 @@
                 <w:noProof/>
                 <w:webHidden/>
               </w:rPr>
-              <w:t>4</w:t>
+              <w:t>12</w:t>
             </w:r>
             <w:r>
               <w:rPr>
@@ -2524,31 +2580,15 @@
         <w:jc w:val="both"/>
       </w:pPr>
       <w:r>
-        <w:t>[</w:t>
-      </w:r>
-      <w:r>
-        <w:t xml:space="preserve">Esta sección contiene una visión </w:t>
-      </w:r>
-      <w:r>
-        <w:rPr>
-          <w:u w:val="single"/>
-        </w:rPr>
-        <w:t>general</w:t>
-      </w:r>
-      <w:r>
-        <w:t xml:space="preserve"> del proyecto y el producto a desarrollar, una lista de los entregables del </w:t>
-      </w:r>
-      <w:r>
-        <w:t>mismo</w:t>
-      </w:r>
-      <w:r>
-        <w:t xml:space="preserve"> y la e</w:t>
-      </w:r>
-      <w:r>
-        <w:t>strategia de evolución del Plan.</w:t>
-      </w:r>
-      <w:r>
-        <w:t>]</w:t>
+        <w:t>El sistema a desarrollar permitirá la carga de los horarios de cursada y mesas de examen para su publicación al público, que luego puede consultar a través de una aplicación móvil. Actualmente se utilizan planillas de Excel para generar los horarios de cursada y mesas de examen. Dichas planillas son pegadas en formato papel en las carteleras de cada carrera. Además, se realiza la publicación en el Portal UARG.</w:t>
+      </w:r>
+    </w:p>
+    <w:p>
+      <w:pPr>
+        <w:jc w:val="both"/>
+      </w:pPr>
+      <w:r>
+        <w:t>El presente proyecto busca dar solución a problemas básicos como la búsqueda, validaciones y accesos a información fidedigna.</w:t>
       </w:r>
     </w:p>
     <w:p>
@@ -2570,28 +2610,662 @@
     </w:p>
     <w:p>
       <w:pPr>
+        <w:spacing w:after="240"/>
         <w:jc w:val="both"/>
       </w:pPr>
       <w:r>
-        <w:t>[Contiene un resumen de los objetivos del proyecto, el producto que será entregado, y</w:t>
-      </w:r>
-      <w:r>
-        <w:t xml:space="preserve"> de las</w:t>
-      </w:r>
-      <w:r>
-        <w:t xml:space="preserve"> metas más </w:t>
-      </w:r>
-      <w:r>
-        <w:t>significativas</w:t>
-      </w:r>
-      <w:r>
-        <w:t xml:space="preserve"> </w:t>
-      </w:r>
-      <w:r>
-        <w:t>de este</w:t>
-      </w:r>
-      <w:r>
-        <w:t>.]</w:t>
+        <w:t>En este punto se da una visión general sobre el alcance del proyecto. Aquí se muestran el conjunto de casos de uso que se realizaran en cada iteración de cada fase. La descripción detallada de los casos de uso está disponible en el documento “Modelo de Casos de Uso”.</w:t>
+      </w:r>
+    </w:p>
+    <w:p>
+      <w:pPr>
+        <w:spacing w:after="240"/>
+        <w:jc w:val="both"/>
+      </w:pPr>
+      <w:r>
+        <w:t xml:space="preserve">Durante la fase de Elaboración se realiza la especificación detallada sobre la mayoría de los casos de usos y se diseña la arquitectura. </w:t>
+      </w:r>
+    </w:p>
+    <w:tbl>
+      <w:tblPr>
+        <w:tblStyle w:val="Tablaconcuadrcula"/>
+        <w:tblW w:w="0" w:type="auto"/>
+        <w:tblInd w:w="357" w:type="dxa"/>
+        <w:tblLook w:val="04A0" w:firstRow="1" w:lastRow="0" w:firstColumn="1" w:lastColumn="0" w:noHBand="0" w:noVBand="1"/>
+      </w:tblPr>
+      <w:tblGrid>
+        <w:gridCol w:w="4182"/>
+        <w:gridCol w:w="4181"/>
+      </w:tblGrid>
+      <w:tr>
+        <w:tc>
+          <w:tcPr>
+            <w:tcW w:w="8363" w:type="dxa"/>
+            <w:gridSpan w:val="2"/>
+            <w:shd w:val="clear" w:color="auto" w:fill="D9D9D9" w:themeFill="background1" w:themeFillShade="D9"/>
+          </w:tcPr>
+          <w:p>
+            <w:pPr>
+              <w:ind w:left="0" w:firstLine="0"/>
+              <w:jc w:val="center"/>
+            </w:pPr>
+            <w:r>
+              <w:t>FASE DE ELABORACIÓ</w:t>
+            </w:r>
+            <w:r>
+              <w:t>N</w:t>
+            </w:r>
+          </w:p>
+        </w:tc>
+      </w:tr>
+      <w:tr>
+        <w:tc>
+          <w:tcPr>
+            <w:tcW w:w="4182" w:type="dxa"/>
+            <w:vAlign w:val="center"/>
+          </w:tcPr>
+          <w:p>
+            <w:pPr>
+              <w:ind w:left="0" w:firstLine="0"/>
+            </w:pPr>
+            <w:r>
+              <w:t>Iteración 1</w:t>
+            </w:r>
+          </w:p>
+        </w:tc>
+        <w:tc>
+          <w:tcPr>
+            <w:tcW w:w="4181" w:type="dxa"/>
+          </w:tcPr>
+          <w:p>
+            <w:pPr>
+              <w:ind w:left="0" w:firstLine="0"/>
+              <w:jc w:val="both"/>
+            </w:pPr>
+          </w:p>
+          <w:p>
+            <w:pPr>
+              <w:pStyle w:val="Prrafodelista"/>
+              <w:numPr>
+                <w:ilvl w:val="0"/>
+                <w:numId w:val="15"/>
+              </w:numPr>
+              <w:jc w:val="both"/>
+            </w:pPr>
+            <w:r>
+              <w:t>Ingresar al sistema.</w:t>
+            </w:r>
+          </w:p>
+          <w:p>
+            <w:pPr>
+              <w:pStyle w:val="Prrafodelista"/>
+              <w:numPr>
+                <w:ilvl w:val="0"/>
+                <w:numId w:val="15"/>
+              </w:numPr>
+              <w:jc w:val="both"/>
+            </w:pPr>
+            <w:r>
+              <w:t>Cargar horarios de cursada.</w:t>
+            </w:r>
+          </w:p>
+          <w:p>
+            <w:pPr>
+              <w:pStyle w:val="Prrafodelista"/>
+              <w:numPr>
+                <w:ilvl w:val="0"/>
+                <w:numId w:val="15"/>
+              </w:numPr>
+              <w:spacing w:before="200"/>
+              <w:jc w:val="both"/>
+            </w:pPr>
+            <w:r>
+              <w:t>Cargar mesas de examen.</w:t>
+            </w:r>
+          </w:p>
+          <w:p>
+            <w:pPr>
+              <w:ind w:left="0" w:firstLine="0"/>
+              <w:jc w:val="both"/>
+            </w:pPr>
+          </w:p>
+        </w:tc>
+      </w:tr>
+      <w:tr>
+        <w:tc>
+          <w:tcPr>
+            <w:tcW w:w="4182" w:type="dxa"/>
+            <w:vAlign w:val="center"/>
+          </w:tcPr>
+          <w:p>
+            <w:pPr>
+              <w:ind w:left="0" w:firstLine="0"/>
+            </w:pPr>
+            <w:r>
+              <w:t>Iteración 2</w:t>
+            </w:r>
+          </w:p>
+        </w:tc>
+        <w:tc>
+          <w:tcPr>
+            <w:tcW w:w="4181" w:type="dxa"/>
+          </w:tcPr>
+          <w:p>
+            <w:pPr>
+              <w:ind w:left="0" w:firstLine="0"/>
+              <w:jc w:val="both"/>
+            </w:pPr>
+          </w:p>
+          <w:p>
+            <w:pPr>
+              <w:pStyle w:val="Prrafodelista"/>
+              <w:numPr>
+                <w:ilvl w:val="0"/>
+                <w:numId w:val="15"/>
+              </w:numPr>
+              <w:jc w:val="both"/>
+            </w:pPr>
+            <w:r>
+              <w:t>Buscar horarios de cursada.</w:t>
+            </w:r>
+          </w:p>
+          <w:p>
+            <w:pPr>
+              <w:pStyle w:val="Prrafodelista"/>
+              <w:numPr>
+                <w:ilvl w:val="0"/>
+                <w:numId w:val="15"/>
+              </w:numPr>
+              <w:jc w:val="both"/>
+            </w:pPr>
+            <w:r>
+              <w:t>Buscar mesas de examen.</w:t>
+            </w:r>
+          </w:p>
+          <w:p>
+            <w:pPr>
+              <w:pStyle w:val="Prrafodelista"/>
+              <w:numPr>
+                <w:ilvl w:val="0"/>
+                <w:numId w:val="15"/>
+              </w:numPr>
+              <w:jc w:val="both"/>
+            </w:pPr>
+            <w:r>
+              <w:t>Modificar horario de cursada.</w:t>
+            </w:r>
+          </w:p>
+          <w:p>
+            <w:pPr>
+              <w:ind w:left="0" w:firstLine="0"/>
+              <w:jc w:val="both"/>
+            </w:pPr>
+          </w:p>
+        </w:tc>
+      </w:tr>
+      <w:tr>
+        <w:tc>
+          <w:tcPr>
+            <w:tcW w:w="4182" w:type="dxa"/>
+            <w:vAlign w:val="center"/>
+          </w:tcPr>
+          <w:p>
+            <w:pPr>
+              <w:ind w:left="0" w:firstLine="0"/>
+            </w:pPr>
+            <w:r>
+              <w:t>Iteración 3</w:t>
+            </w:r>
+          </w:p>
+        </w:tc>
+        <w:tc>
+          <w:tcPr>
+            <w:tcW w:w="4181" w:type="dxa"/>
+          </w:tcPr>
+          <w:p>
+            <w:pPr>
+              <w:pStyle w:val="Prrafodelista"/>
+              <w:ind w:firstLine="0"/>
+              <w:jc w:val="both"/>
+            </w:pPr>
+          </w:p>
+          <w:p>
+            <w:pPr>
+              <w:pStyle w:val="Prrafodelista"/>
+              <w:numPr>
+                <w:ilvl w:val="0"/>
+                <w:numId w:val="15"/>
+              </w:numPr>
+              <w:jc w:val="both"/>
+            </w:pPr>
+            <w:r>
+              <w:t>Modificar mesa de examen.</w:t>
+            </w:r>
+          </w:p>
+          <w:p>
+            <w:pPr>
+              <w:pStyle w:val="Prrafodelista"/>
+              <w:numPr>
+                <w:ilvl w:val="0"/>
+                <w:numId w:val="15"/>
+              </w:numPr>
+              <w:jc w:val="both"/>
+            </w:pPr>
+            <w:r>
+              <w:t>Crear horario de cursada.</w:t>
+            </w:r>
+          </w:p>
+          <w:p>
+            <w:pPr>
+              <w:pStyle w:val="Prrafodelista"/>
+              <w:numPr>
+                <w:ilvl w:val="0"/>
+                <w:numId w:val="15"/>
+              </w:numPr>
+              <w:jc w:val="both"/>
+            </w:pPr>
+            <w:r>
+              <w:t>Crear mesa de examen.</w:t>
+            </w:r>
+          </w:p>
+          <w:p>
+            <w:pPr>
+              <w:pStyle w:val="Prrafodelista"/>
+              <w:ind w:firstLine="0"/>
+              <w:jc w:val="both"/>
+            </w:pPr>
+          </w:p>
+        </w:tc>
+      </w:tr>
+    </w:tbl>
+    <w:p>
+      <w:pPr>
+        <w:spacing w:after="240"/>
+        <w:ind w:left="0" w:firstLine="0"/>
+        <w:jc w:val="both"/>
+      </w:pPr>
+      <w:r>
+        <w:t>Durante la fase de construcción el enfoque pasa de la arquitectura base al sistema elaborado que permita ser llevado al usuario.</w:t>
+      </w:r>
+    </w:p>
+    <w:tbl>
+      <w:tblPr>
+        <w:tblStyle w:val="Tablaconcuadrcula"/>
+        <w:tblW w:w="0" w:type="auto"/>
+        <w:tblInd w:w="357" w:type="dxa"/>
+        <w:tblLook w:val="04A0" w:firstRow="1" w:lastRow="0" w:firstColumn="1" w:lastColumn="0" w:noHBand="0" w:noVBand="1"/>
+      </w:tblPr>
+      <w:tblGrid>
+        <w:gridCol w:w="4182"/>
+        <w:gridCol w:w="4181"/>
+      </w:tblGrid>
+      <w:tr>
+        <w:tc>
+          <w:tcPr>
+            <w:tcW w:w="8363" w:type="dxa"/>
+            <w:gridSpan w:val="2"/>
+            <w:shd w:val="clear" w:color="auto" w:fill="D9D9D9" w:themeFill="background1" w:themeFillShade="D9"/>
+          </w:tcPr>
+          <w:p>
+            <w:pPr>
+              <w:ind w:left="0" w:firstLine="0"/>
+              <w:jc w:val="center"/>
+            </w:pPr>
+            <w:r>
+              <w:t xml:space="preserve">FASE DE </w:t>
+            </w:r>
+            <w:r>
+              <w:t>CONSTRUCCIÓN</w:t>
+            </w:r>
+          </w:p>
+        </w:tc>
+      </w:tr>
+      <w:tr>
+        <w:tc>
+          <w:tcPr>
+            <w:tcW w:w="4182" w:type="dxa"/>
+            <w:vAlign w:val="center"/>
+          </w:tcPr>
+          <w:p>
+            <w:pPr>
+              <w:ind w:left="0" w:firstLine="0"/>
+            </w:pPr>
+            <w:r>
+              <w:t>Iteración 1</w:t>
+            </w:r>
+          </w:p>
+        </w:tc>
+        <w:tc>
+          <w:tcPr>
+            <w:tcW w:w="4181" w:type="dxa"/>
+          </w:tcPr>
+          <w:p>
+            <w:pPr>
+              <w:ind w:left="0" w:firstLine="0"/>
+              <w:jc w:val="both"/>
+            </w:pPr>
+          </w:p>
+          <w:p>
+            <w:pPr>
+              <w:pStyle w:val="Prrafodelista"/>
+              <w:numPr>
+                <w:ilvl w:val="0"/>
+                <w:numId w:val="15"/>
+              </w:numPr>
+              <w:jc w:val="both"/>
+            </w:pPr>
+            <w:r>
+              <w:t>Buscar aulas.</w:t>
+            </w:r>
+          </w:p>
+          <w:p>
+            <w:pPr>
+              <w:pStyle w:val="Prrafodelista"/>
+              <w:numPr>
+                <w:ilvl w:val="0"/>
+                <w:numId w:val="15"/>
+              </w:numPr>
+              <w:jc w:val="both"/>
+            </w:pPr>
+            <w:r>
+              <w:t>Borrar aula.</w:t>
+            </w:r>
+          </w:p>
+          <w:p>
+            <w:pPr>
+              <w:pStyle w:val="Prrafodelista"/>
+              <w:numPr>
+                <w:ilvl w:val="0"/>
+                <w:numId w:val="15"/>
+              </w:numPr>
+              <w:jc w:val="both"/>
+            </w:pPr>
+            <w:r>
+              <w:lastRenderedPageBreak/>
+              <w:t>Modificar aula.</w:t>
+            </w:r>
+          </w:p>
+          <w:p>
+            <w:pPr>
+              <w:pStyle w:val="Prrafodelista"/>
+              <w:numPr>
+                <w:ilvl w:val="0"/>
+                <w:numId w:val="15"/>
+              </w:numPr>
+              <w:jc w:val="both"/>
+            </w:pPr>
+            <w:r>
+              <w:t>Buscar carreras.</w:t>
+            </w:r>
+          </w:p>
+          <w:p>
+            <w:pPr>
+              <w:pStyle w:val="Prrafodelista"/>
+              <w:numPr>
+                <w:ilvl w:val="0"/>
+                <w:numId w:val="15"/>
+              </w:numPr>
+              <w:jc w:val="both"/>
+            </w:pPr>
+            <w:r>
+              <w:t>Borrar carrera.</w:t>
+            </w:r>
+          </w:p>
+          <w:p>
+            <w:pPr>
+              <w:pStyle w:val="Prrafodelista"/>
+              <w:numPr>
+                <w:ilvl w:val="0"/>
+                <w:numId w:val="15"/>
+              </w:numPr>
+              <w:jc w:val="both"/>
+            </w:pPr>
+            <w:r>
+              <w:t>Modificar carrera.</w:t>
+            </w:r>
+          </w:p>
+          <w:p>
+            <w:pPr>
+              <w:pStyle w:val="Prrafodelista"/>
+              <w:ind w:firstLine="0"/>
+              <w:jc w:val="both"/>
+            </w:pPr>
+          </w:p>
+        </w:tc>
+      </w:tr>
+      <w:tr>
+        <w:tc>
+          <w:tcPr>
+            <w:tcW w:w="4182" w:type="dxa"/>
+            <w:vAlign w:val="center"/>
+          </w:tcPr>
+          <w:p>
+            <w:pPr>
+              <w:ind w:left="0" w:firstLine="0"/>
+            </w:pPr>
+            <w:r>
+              <w:lastRenderedPageBreak/>
+              <w:t>Iteración 2</w:t>
+            </w:r>
+          </w:p>
+        </w:tc>
+        <w:tc>
+          <w:tcPr>
+            <w:tcW w:w="4181" w:type="dxa"/>
+          </w:tcPr>
+          <w:p>
+            <w:pPr>
+              <w:ind w:left="0" w:firstLine="0"/>
+              <w:jc w:val="both"/>
+            </w:pPr>
+          </w:p>
+          <w:p>
+            <w:pPr>
+              <w:pStyle w:val="Prrafodelista"/>
+              <w:numPr>
+                <w:ilvl w:val="0"/>
+                <w:numId w:val="15"/>
+              </w:numPr>
+              <w:jc w:val="both"/>
+            </w:pPr>
+            <w:r>
+              <w:t>Crear usuario.</w:t>
+            </w:r>
+          </w:p>
+          <w:p>
+            <w:pPr>
+              <w:pStyle w:val="Prrafodelista"/>
+              <w:numPr>
+                <w:ilvl w:val="0"/>
+                <w:numId w:val="15"/>
+              </w:numPr>
+              <w:jc w:val="both"/>
+            </w:pPr>
+            <w:r>
+              <w:t>Buscar usuarios.</w:t>
+            </w:r>
+          </w:p>
+          <w:p>
+            <w:pPr>
+              <w:pStyle w:val="Prrafodelista"/>
+              <w:numPr>
+                <w:ilvl w:val="0"/>
+                <w:numId w:val="15"/>
+              </w:numPr>
+              <w:jc w:val="both"/>
+            </w:pPr>
+            <w:r>
+              <w:t>Borrar usuario.</w:t>
+            </w:r>
+          </w:p>
+          <w:p>
+            <w:pPr>
+              <w:pStyle w:val="Prrafodelista"/>
+              <w:numPr>
+                <w:ilvl w:val="0"/>
+                <w:numId w:val="15"/>
+              </w:numPr>
+              <w:jc w:val="both"/>
+            </w:pPr>
+            <w:r>
+              <w:t>Modificar usuario.</w:t>
+            </w:r>
+          </w:p>
+          <w:p>
+            <w:pPr>
+              <w:pStyle w:val="Prrafodelista"/>
+              <w:numPr>
+                <w:ilvl w:val="0"/>
+                <w:numId w:val="15"/>
+              </w:numPr>
+              <w:jc w:val="both"/>
+            </w:pPr>
+            <w:r>
+              <w:t>Crear rol.</w:t>
+            </w:r>
+          </w:p>
+          <w:p>
+            <w:pPr>
+              <w:pStyle w:val="Prrafodelista"/>
+              <w:numPr>
+                <w:ilvl w:val="0"/>
+                <w:numId w:val="15"/>
+              </w:numPr>
+              <w:jc w:val="both"/>
+            </w:pPr>
+            <w:r>
+              <w:t>Buscar rol.</w:t>
+            </w:r>
+          </w:p>
+          <w:p>
+            <w:pPr>
+              <w:ind w:left="0" w:firstLine="0"/>
+              <w:jc w:val="both"/>
+            </w:pPr>
+          </w:p>
+        </w:tc>
+      </w:tr>
+      <w:tr>
+        <w:tc>
+          <w:tcPr>
+            <w:tcW w:w="4182" w:type="dxa"/>
+            <w:vAlign w:val="center"/>
+          </w:tcPr>
+          <w:p>
+            <w:pPr>
+              <w:ind w:left="0" w:firstLine="0"/>
+            </w:pPr>
+            <w:r>
+              <w:t>Iteración 3</w:t>
+            </w:r>
+          </w:p>
+        </w:tc>
+        <w:tc>
+          <w:tcPr>
+            <w:tcW w:w="4181" w:type="dxa"/>
+          </w:tcPr>
+          <w:p>
+            <w:pPr>
+              <w:ind w:left="0" w:firstLine="0"/>
+              <w:jc w:val="both"/>
+            </w:pPr>
+          </w:p>
+          <w:p>
+            <w:pPr>
+              <w:pStyle w:val="Prrafodelista"/>
+              <w:numPr>
+                <w:ilvl w:val="0"/>
+                <w:numId w:val="15"/>
+              </w:numPr>
+              <w:jc w:val="both"/>
+            </w:pPr>
+            <w:r>
+              <w:t>Modificar rol.</w:t>
+            </w:r>
+          </w:p>
+          <w:p>
+            <w:pPr>
+              <w:pStyle w:val="Prrafodelista"/>
+              <w:numPr>
+                <w:ilvl w:val="0"/>
+                <w:numId w:val="15"/>
+              </w:numPr>
+              <w:jc w:val="both"/>
+            </w:pPr>
+            <w:r>
+              <w:t>Borrar rol.</w:t>
+            </w:r>
+          </w:p>
+          <w:p>
+            <w:pPr>
+              <w:pStyle w:val="Prrafodelista"/>
+              <w:numPr>
+                <w:ilvl w:val="0"/>
+                <w:numId w:val="15"/>
+              </w:numPr>
+              <w:jc w:val="both"/>
+            </w:pPr>
+            <w:r>
+              <w:t>Crear permiso.</w:t>
+            </w:r>
+          </w:p>
+          <w:p>
+            <w:pPr>
+              <w:pStyle w:val="Prrafodelista"/>
+              <w:numPr>
+                <w:ilvl w:val="0"/>
+                <w:numId w:val="15"/>
+              </w:numPr>
+              <w:jc w:val="both"/>
+            </w:pPr>
+            <w:r>
+              <w:t>Buscar permisos.</w:t>
+            </w:r>
+          </w:p>
+          <w:p>
+            <w:pPr>
+              <w:pStyle w:val="Prrafodelista"/>
+              <w:numPr>
+                <w:ilvl w:val="0"/>
+                <w:numId w:val="15"/>
+              </w:numPr>
+              <w:jc w:val="both"/>
+            </w:pPr>
+            <w:r>
+              <w:t>Borrar permisos.</w:t>
+            </w:r>
+          </w:p>
+          <w:p>
+            <w:pPr>
+              <w:pStyle w:val="Prrafodelista"/>
+              <w:numPr>
+                <w:ilvl w:val="0"/>
+                <w:numId w:val="15"/>
+              </w:numPr>
+              <w:jc w:val="both"/>
+            </w:pPr>
+            <w:r>
+              <w:t>Modificar permiso.</w:t>
+            </w:r>
+          </w:p>
+          <w:p>
+            <w:pPr>
+              <w:pStyle w:val="Prrafodelista"/>
+              <w:ind w:firstLine="0"/>
+              <w:jc w:val="both"/>
+            </w:pPr>
+          </w:p>
+        </w:tc>
+      </w:tr>
+    </w:tbl>
+    <w:p>
+      <w:pPr>
+        <w:spacing w:after="240"/>
+        <w:ind w:left="0" w:firstLine="0"/>
+        <w:jc w:val="both"/>
+      </w:pPr>
+      <w:r>
+        <w:t>En la fase de transición el objetivo es garantizar que los requisitos se han cumplido, con la satisfacción de las partes interesadas. Esta fase a menudo se inicia con una versión beta de la aplicación. Otras actividades incluyen la preparación del ambiente, se completan, se identifican y corrigen defectos.</w:t>
       </w:r>
     </w:p>
     <w:p>
@@ -2610,56 +3284,6 @@
       </w:r>
       <w:bookmarkEnd w:id="4"/>
       <w:bookmarkEnd w:id="5"/>
-    </w:p>
-    <w:p>
-      <w:pPr>
-        <w:jc w:val="both"/>
-      </w:pPr>
-      <w:r>
-        <w:t>[Lista</w:t>
-      </w:r>
-      <w:r>
-        <w:t xml:space="preserve">do </w:t>
-      </w:r>
-      <w:r>
-        <w:t xml:space="preserve">de todos los entregables </w:t>
-      </w:r>
-      <w:r>
-        <w:t>al</w:t>
-      </w:r>
-      <w:r>
-        <w:t xml:space="preserve"> el Cliente,</w:t>
-      </w:r>
-      <w:r>
-        <w:t xml:space="preserve"> con sus </w:t>
-      </w:r>
-      <w:r>
-        <w:t xml:space="preserve"> fechas</w:t>
-      </w:r>
-      <w:r>
-        <w:t xml:space="preserve"> y lugar </w:t>
-      </w:r>
-      <w:r>
-        <w:t xml:space="preserve"> de entrega,</w:t>
-      </w:r>
-      <w:r>
-        <w:t xml:space="preserve"> como </w:t>
-      </w:r>
-      <w:r>
-        <w:t>así</w:t>
-      </w:r>
-      <w:r>
-        <w:t xml:space="preserve"> </w:t>
-      </w:r>
-      <w:r>
-        <w:t>también</w:t>
-      </w:r>
-      <w:r>
-        <w:t xml:space="preserve"> las </w:t>
-      </w:r>
-      <w:r>
-        <w:t xml:space="preserve"> condiciones de satisfacción.]</w:t>
-      </w:r>
     </w:p>
     <w:p>
       <w:pPr>
@@ -3032,6 +3656,7 @@
       </w:pPr>
       <w:bookmarkStart w:id="7" w:name="_Toc16490046"/>
       <w:r>
+        <w:lastRenderedPageBreak/>
         <w:br/>
       </w:r>
       <w:bookmarkStart w:id="8" w:name="_Toc257629060"/>
@@ -3046,48 +3671,13 @@
         <w:jc w:val="both"/>
       </w:pPr>
       <w:r>
-        <w:t>[Especificación de la estrategia para realizar cambios agendados y no agendados al Plan de Proyecto.</w:t>
-      </w:r>
-    </w:p>
-    <w:p>
-      <w:pPr>
-        <w:pStyle w:val="PSI-Comentario"/>
-      </w:pPr>
-      <w:r>
-        <w:t xml:space="preserve">  Debe contener:</w:t>
-      </w:r>
-    </w:p>
-    <w:p>
-      <w:pPr>
-        <w:pStyle w:val="PSI-ComentarioVieta"/>
-      </w:pPr>
-      <w:r>
-        <w:t>Quien es responsable de monitorear el Plan de Proyecto.</w:t>
-      </w:r>
-    </w:p>
-    <w:p>
-      <w:pPr>
-        <w:pStyle w:val="PSI-ComentarioVieta"/>
-      </w:pPr>
-      <w:r>
-        <w:lastRenderedPageBreak/>
-        <w:t>Con cuanta frecuencia se realizarán modificaciones al Plan.</w:t>
-      </w:r>
-    </w:p>
-    <w:p>
-      <w:pPr>
-        <w:pStyle w:val="PSI-ComentarioVieta"/>
-      </w:pPr>
-      <w:r>
-        <w:t>Como serán evaluados y aprobados los cambios al Plan.</w:t>
-      </w:r>
-    </w:p>
-    <w:p>
-      <w:pPr>
-        <w:pStyle w:val="PSI-ComentarioVieta"/>
-      </w:pPr>
-      <w:r>
-        <w:t>Como serán realizados y comunicados los cambios al Plan.</w:t>
+        <w:t>El presente Plan deberá ser revisado al inicio de</w:t>
+      </w:r>
+      <w:r>
+        <w:t xml:space="preserve"> cada una de las fases: Elaboración, Construcción y  Transición.  </w:t>
+      </w:r>
+      <w:r>
+        <w:t>El líder del proyecto será el encargado de realizar las revisiones y comunicar al equipo de desarrollo.</w:t>
       </w:r>
     </w:p>
     <w:p>
@@ -3095,7 +3685,29 @@
         <w:jc w:val="both"/>
       </w:pPr>
       <w:r>
-        <w:t>Este Plan deberá ser revisado al inicio de cada fase, modificado de acuerdo a lo necesario, aprobado y distribuido al equipo de proyecto.]</w:t>
+        <w:t>En cada inicio de fase</w:t>
+      </w:r>
+      <w:r>
+        <w:t xml:space="preserve"> el Plan puede ser modificado de acuerdo a lo necesario, aprobado y luego distribuido al equipo del proyecto.</w:t>
+      </w:r>
+      <w:r>
+        <w:t xml:space="preserve"> Por lo tanto, la evolución de este documento se realizara durante el transcurso del proyecto.</w:t>
+      </w:r>
+    </w:p>
+    <w:p>
+      <w:pPr>
+        <w:jc w:val="both"/>
+      </w:pPr>
+      <w:r>
+        <w:t>Se monitorearan las actividades planificadas con el objetivo de realizar los ajustes necesarios. Estos ajustes deberán ser planteados y aprobados entre el equipo de desarrollo y con el aval del equipo de catedra.</w:t>
+      </w:r>
+    </w:p>
+    <w:p>
+      <w:pPr>
+        <w:jc w:val="both"/>
+      </w:pPr>
+      <w:r>
+        <w:t>Las modificaciones en el plan deberán estar planificadas como una tarea de Iteración en la fase que corresponda y debe ser comunicada al equipo de desarrollo. El plan se encontrará a disposición en el repositorio pero se hará la comunicación a los integrantes a través de correo electrónico.</w:t>
       </w:r>
     </w:p>
     <w:p>
@@ -3127,18 +3739,15 @@
         <w:jc w:val="both"/>
       </w:pPr>
       <w:r>
-        <w:t>[</w:t>
-      </w:r>
-      <w:r>
         <w:t>Esta sección contiene la especificación del modelo de proceso del Proyecto, descripción de la estructura organizacional del proyecto, identificación de interfaces e interacciones y definición de responsables.</w:t>
       </w:r>
-      <w:r>
-        <w:t>]</w:t>
-      </w:r>
     </w:p>
     <w:p>
       <w:pPr>
         <w:pStyle w:val="PSI-Comentario"/>
+        <w:rPr>
+          <w:lang w:val="es-ES"/>
+        </w:rPr>
       </w:pPr>
     </w:p>
     <w:p>
@@ -3158,38 +3767,16 @@
         <w:jc w:val="both"/>
       </w:pPr>
       <w:r>
-        <w:t xml:space="preserve">[Se debe incluir una planificación tipo Gantt  mediante una combinación de gráficos con texto, especificando: dentro de las Fases e Iteraciones los objetivos de las mismas, las actividades críticas, productos más significativos, recursos requeridos, y entregables de acuerdo a las actividades críticas.] </w:t>
-      </w:r>
-    </w:p>
-    <w:p>
-      <w:pPr>
-        <w:pStyle w:val="PSI-Comentario"/>
-      </w:pPr>
-    </w:p>
-    <w:p>
-      <w:pPr>
-        <w:pStyle w:val="PSI-Ttulo2"/>
-      </w:pPr>
-      <w:bookmarkStart w:id="13" w:name="_Toc16490049"/>
-      <w:bookmarkStart w:id="14" w:name="_Toc257629063"/>
-      <w:r>
-        <w:t>Estructura Organizacional</w:t>
-      </w:r>
-      <w:bookmarkEnd w:id="13"/>
-      <w:bookmarkEnd w:id="14"/>
+        <w:t>Se utiliza la Metodología de desarrollo PSI. PSI integra propuestas de mejoras de procesos de software para pequeños y medianos proyectos. El proceso PSI es un marco de trabajo basado en el Proceso Unificado para el desarrollo de software. Por lo cual, está dirigido por casos de uso, centrado en la arquitectura y es iterativo e incremental.</w:t>
+      </w:r>
     </w:p>
     <w:p>
       <w:pPr>
         <w:jc w:val="both"/>
       </w:pPr>
       <w:r>
-        <w:t>[Descripción de la estructura jerárquica interna del proyecto.]</w:t>
-      </w:r>
-    </w:p>
-    <w:p>
-      <w:pPr>
-        <w:pStyle w:val="PSI-Comentario"/>
-      </w:pPr>
+        <w:t xml:space="preserve">Se presenta a continuación una figura donde se observa la división de fases, actividades e iteraciones. </w:t>
+      </w:r>
     </w:p>
     <w:p>
       <w:pPr>
@@ -3201,6 +3788,1078 @@
           <w:lang w:val="es-AR" w:eastAsia="es-AR"/>
         </w:rPr>
         <w:lastRenderedPageBreak/>
+        <w:drawing>
+          <wp:inline distT="0" distB="0" distL="0" distR="0" wp14:anchorId="76A8FA77" wp14:editId="3F9F6DDC">
+            <wp:extent cx="4801542" cy="3528256"/>
+            <wp:effectExtent l="19050" t="19050" r="0" b="0"/>
+            <wp:docPr id="4" name="Imagen 4"/>
+            <wp:cNvGraphicFramePr>
+              <a:graphicFrameLocks xmlns:a="http://schemas.openxmlformats.org/drawingml/2006/main" noChangeAspect="1"/>
+            </wp:cNvGraphicFramePr>
+            <a:graphic xmlns:a="http://schemas.openxmlformats.org/drawingml/2006/main">
+              <a:graphicData uri="http://schemas.openxmlformats.org/drawingml/2006/picture">
+                <pic:pic xmlns:pic="http://schemas.openxmlformats.org/drawingml/2006/picture">
+                  <pic:nvPicPr>
+                    <pic:cNvPr id="1" name=""/>
+                    <pic:cNvPicPr/>
+                  </pic:nvPicPr>
+                  <pic:blipFill rotWithShape="1">
+                    <a:blip r:embed="rId12"/>
+                    <a:srcRect l="36429" t="31877" r="23383" b="15596"/>
+                    <a:stretch/>
+                  </pic:blipFill>
+                  <pic:spPr bwMode="auto">
+                    <a:xfrm>
+                      <a:off x="0" y="0"/>
+                      <a:ext cx="4833625" cy="3551831"/>
+                    </a:xfrm>
+                    <a:prstGeom prst="rect">
+                      <a:avLst/>
+                    </a:prstGeom>
+                    <a:ln>
+                      <a:solidFill>
+                        <a:schemeClr val="tx1"/>
+                      </a:solidFill>
+                    </a:ln>
+                    <a:extLst>
+                      <a:ext uri="{53640926-AAD7-44D8-BBD7-CCE9431645EC}">
+                        <a14:shadowObscured xmlns:a14="http://schemas.microsoft.com/office/drawing/2010/main"/>
+                      </a:ext>
+                    </a:extLst>
+                  </pic:spPr>
+                </pic:pic>
+              </a:graphicData>
+            </a:graphic>
+          </wp:inline>
+        </w:drawing>
+      </w:r>
+    </w:p>
+    <w:p>
+      <w:pPr>
+        <w:spacing w:after="240"/>
+        <w:jc w:val="both"/>
+      </w:pPr>
+      <w:r>
+        <w:t>Se presenta a continuación una tabla donde se indican cada una de las fases junto con las iteraciones que contiene. Además, se establece la duración aproximada de cada una de las iteraciones. Por otra parte, se establecen los hitos que indican el paso de una fase a otra.</w:t>
+      </w:r>
+    </w:p>
+    <w:tbl>
+      <w:tblPr>
+        <w:tblStyle w:val="Tablaconcuadrcula"/>
+        <w:tblW w:w="0" w:type="auto"/>
+        <w:tblInd w:w="357" w:type="dxa"/>
+        <w:tblLook w:val="04A0" w:firstRow="1" w:lastRow="0" w:firstColumn="1" w:lastColumn="0" w:noHBand="0" w:noVBand="1"/>
+      </w:tblPr>
+      <w:tblGrid>
+        <w:gridCol w:w="2773"/>
+        <w:gridCol w:w="2799"/>
+        <w:gridCol w:w="2791"/>
+      </w:tblGrid>
+      <w:tr>
+        <w:tc>
+          <w:tcPr>
+            <w:tcW w:w="2773" w:type="dxa"/>
+            <w:shd w:val="clear" w:color="auto" w:fill="D9D9D9" w:themeFill="background1" w:themeFillShade="D9"/>
+          </w:tcPr>
+          <w:p>
+            <w:pPr>
+              <w:ind w:left="0" w:firstLine="0"/>
+              <w:jc w:val="center"/>
+              <w:rPr>
+                <w:b/>
+              </w:rPr>
+            </w:pPr>
+            <w:r>
+              <w:rPr>
+                <w:b/>
+              </w:rPr>
+              <w:t>Fase</w:t>
+            </w:r>
+          </w:p>
+        </w:tc>
+        <w:tc>
+          <w:tcPr>
+            <w:tcW w:w="2799" w:type="dxa"/>
+            <w:shd w:val="clear" w:color="auto" w:fill="D9D9D9" w:themeFill="background1" w:themeFillShade="D9"/>
+          </w:tcPr>
+          <w:p>
+            <w:pPr>
+              <w:ind w:left="0" w:firstLine="0"/>
+              <w:jc w:val="center"/>
+              <w:rPr>
+                <w:b/>
+              </w:rPr>
+            </w:pPr>
+            <w:r>
+              <w:rPr>
+                <w:b/>
+              </w:rPr>
+              <w:t>I</w:t>
+            </w:r>
+            <w:r>
+              <w:rPr>
+                <w:b/>
+              </w:rPr>
+              <w:t>teraciones</w:t>
+            </w:r>
+          </w:p>
+        </w:tc>
+        <w:tc>
+          <w:tcPr>
+            <w:tcW w:w="2791" w:type="dxa"/>
+            <w:shd w:val="clear" w:color="auto" w:fill="D9D9D9" w:themeFill="background1" w:themeFillShade="D9"/>
+          </w:tcPr>
+          <w:p>
+            <w:pPr>
+              <w:ind w:left="0" w:firstLine="0"/>
+              <w:jc w:val="center"/>
+              <w:rPr>
+                <w:b/>
+              </w:rPr>
+            </w:pPr>
+            <w:r>
+              <w:rPr>
+                <w:b/>
+              </w:rPr>
+              <w:t>Duración</w:t>
+            </w:r>
+          </w:p>
+        </w:tc>
+      </w:tr>
+      <w:tr>
+        <w:tc>
+          <w:tcPr>
+            <w:tcW w:w="2773" w:type="dxa"/>
+            <w:vAlign w:val="center"/>
+          </w:tcPr>
+          <w:p>
+            <w:pPr>
+              <w:ind w:left="0" w:firstLine="0"/>
+            </w:pPr>
+            <w:r>
+              <w:t>Inicio</w:t>
+            </w:r>
+          </w:p>
+        </w:tc>
+        <w:tc>
+          <w:tcPr>
+            <w:tcW w:w="2799" w:type="dxa"/>
+          </w:tcPr>
+          <w:p>
+            <w:pPr>
+              <w:ind w:left="0" w:firstLine="0"/>
+              <w:jc w:val="center"/>
+            </w:pPr>
+            <w:r>
+              <w:t>Iteración 1</w:t>
+            </w:r>
+          </w:p>
+        </w:tc>
+        <w:tc>
+          <w:tcPr>
+            <w:tcW w:w="2791" w:type="dxa"/>
+            <w:vAlign w:val="center"/>
+          </w:tcPr>
+          <w:p>
+            <w:pPr>
+              <w:ind w:left="0" w:firstLine="0"/>
+              <w:jc w:val="center"/>
+            </w:pPr>
+            <w:r>
+              <w:t>3 semanas.</w:t>
+            </w:r>
+          </w:p>
+        </w:tc>
+      </w:tr>
+      <w:tr>
+        <w:tc>
+          <w:tcPr>
+            <w:tcW w:w="2773" w:type="dxa"/>
+            <w:vMerge w:val="restart"/>
+            <w:vAlign w:val="center"/>
+          </w:tcPr>
+          <w:p>
+            <w:pPr>
+              <w:ind w:left="0" w:firstLine="0"/>
+              <w:rPr>
+                <w:rFonts w:cstheme="minorHAnsi"/>
+              </w:rPr>
+            </w:pPr>
+            <w:r>
+              <w:rPr>
+                <w:rFonts w:cstheme="minorHAnsi"/>
+              </w:rPr>
+              <w:t>Elaboración</w:t>
+            </w:r>
+          </w:p>
+        </w:tc>
+        <w:tc>
+          <w:tcPr>
+            <w:tcW w:w="2799" w:type="dxa"/>
+          </w:tcPr>
+          <w:p>
+            <w:pPr>
+              <w:ind w:left="0" w:firstLine="0"/>
+              <w:jc w:val="center"/>
+            </w:pPr>
+            <w:r>
+              <w:t>Iteración 1</w:t>
+            </w:r>
+          </w:p>
+        </w:tc>
+        <w:tc>
+          <w:tcPr>
+            <w:tcW w:w="2791" w:type="dxa"/>
+            <w:vAlign w:val="center"/>
+          </w:tcPr>
+          <w:p>
+            <w:pPr>
+              <w:ind w:left="0" w:firstLine="0"/>
+              <w:jc w:val="center"/>
+            </w:pPr>
+            <w:r>
+              <w:t>2 semanas</w:t>
+            </w:r>
+          </w:p>
+        </w:tc>
+      </w:tr>
+      <w:tr>
+        <w:tc>
+          <w:tcPr>
+            <w:tcW w:w="2773" w:type="dxa"/>
+            <w:vMerge/>
+            <w:vAlign w:val="center"/>
+          </w:tcPr>
+          <w:p>
+            <w:pPr>
+              <w:ind w:left="0" w:firstLine="0"/>
+            </w:pPr>
+          </w:p>
+        </w:tc>
+        <w:tc>
+          <w:tcPr>
+            <w:tcW w:w="2799" w:type="dxa"/>
+          </w:tcPr>
+          <w:p>
+            <w:pPr>
+              <w:ind w:left="0" w:firstLine="0"/>
+              <w:jc w:val="center"/>
+            </w:pPr>
+            <w:r>
+              <w:t>Iteración 2</w:t>
+            </w:r>
+          </w:p>
+        </w:tc>
+        <w:tc>
+          <w:tcPr>
+            <w:tcW w:w="2791" w:type="dxa"/>
+            <w:vAlign w:val="center"/>
+          </w:tcPr>
+          <w:p>
+            <w:pPr>
+              <w:ind w:left="0" w:firstLine="0"/>
+              <w:jc w:val="center"/>
+            </w:pPr>
+            <w:r>
+              <w:t>2 semanas</w:t>
+            </w:r>
+          </w:p>
+        </w:tc>
+      </w:tr>
+      <w:tr>
+        <w:tc>
+          <w:tcPr>
+            <w:tcW w:w="2773" w:type="dxa"/>
+            <w:vMerge/>
+            <w:vAlign w:val="center"/>
+          </w:tcPr>
+          <w:p>
+            <w:pPr>
+              <w:ind w:left="0" w:firstLine="0"/>
+            </w:pPr>
+          </w:p>
+        </w:tc>
+        <w:tc>
+          <w:tcPr>
+            <w:tcW w:w="2799" w:type="dxa"/>
+          </w:tcPr>
+          <w:p>
+            <w:pPr>
+              <w:ind w:left="0" w:firstLine="0"/>
+              <w:jc w:val="center"/>
+            </w:pPr>
+            <w:r>
+              <w:t>Iteración 3</w:t>
+            </w:r>
+          </w:p>
+        </w:tc>
+        <w:tc>
+          <w:tcPr>
+            <w:tcW w:w="2791" w:type="dxa"/>
+            <w:vAlign w:val="center"/>
+          </w:tcPr>
+          <w:p>
+            <w:pPr>
+              <w:ind w:left="0" w:firstLine="0"/>
+              <w:jc w:val="center"/>
+            </w:pPr>
+            <w:r>
+              <w:t>2 semanas</w:t>
+            </w:r>
+          </w:p>
+        </w:tc>
+      </w:tr>
+      <w:tr>
+        <w:tc>
+          <w:tcPr>
+            <w:tcW w:w="2773" w:type="dxa"/>
+            <w:vMerge w:val="restart"/>
+            <w:vAlign w:val="center"/>
+          </w:tcPr>
+          <w:p>
+            <w:pPr>
+              <w:ind w:left="0" w:firstLine="0"/>
+            </w:pPr>
+            <w:r>
+              <w:t>Construcción</w:t>
+            </w:r>
+          </w:p>
+        </w:tc>
+        <w:tc>
+          <w:tcPr>
+            <w:tcW w:w="2799" w:type="dxa"/>
+          </w:tcPr>
+          <w:p>
+            <w:pPr>
+              <w:ind w:left="0" w:firstLine="0"/>
+              <w:jc w:val="center"/>
+            </w:pPr>
+            <w:r>
+              <w:t>Iteración 1</w:t>
+            </w:r>
+          </w:p>
+        </w:tc>
+        <w:tc>
+          <w:tcPr>
+            <w:tcW w:w="2791" w:type="dxa"/>
+            <w:vAlign w:val="center"/>
+          </w:tcPr>
+          <w:p>
+            <w:pPr>
+              <w:ind w:left="0" w:firstLine="0"/>
+              <w:jc w:val="center"/>
+            </w:pPr>
+            <w:r>
+              <w:t>2 semanas</w:t>
+            </w:r>
+          </w:p>
+        </w:tc>
+      </w:tr>
+      <w:tr>
+        <w:tc>
+          <w:tcPr>
+            <w:tcW w:w="2773" w:type="dxa"/>
+            <w:vMerge/>
+            <w:vAlign w:val="center"/>
+          </w:tcPr>
+          <w:p>
+            <w:pPr>
+              <w:ind w:left="0" w:firstLine="0"/>
+            </w:pPr>
+          </w:p>
+        </w:tc>
+        <w:tc>
+          <w:tcPr>
+            <w:tcW w:w="2799" w:type="dxa"/>
+          </w:tcPr>
+          <w:p>
+            <w:pPr>
+              <w:ind w:left="0" w:firstLine="0"/>
+              <w:jc w:val="center"/>
+            </w:pPr>
+            <w:r>
+              <w:t>Iteración 2</w:t>
+            </w:r>
+          </w:p>
+        </w:tc>
+        <w:tc>
+          <w:tcPr>
+            <w:tcW w:w="2791" w:type="dxa"/>
+            <w:vAlign w:val="center"/>
+          </w:tcPr>
+          <w:p>
+            <w:pPr>
+              <w:ind w:left="0" w:firstLine="0"/>
+              <w:jc w:val="center"/>
+            </w:pPr>
+            <w:r>
+              <w:t>2 semanas</w:t>
+            </w:r>
+          </w:p>
+        </w:tc>
+      </w:tr>
+      <w:tr>
+        <w:tc>
+          <w:tcPr>
+            <w:tcW w:w="2773" w:type="dxa"/>
+            <w:vMerge/>
+            <w:vAlign w:val="center"/>
+          </w:tcPr>
+          <w:p>
+            <w:pPr>
+              <w:ind w:left="0" w:firstLine="0"/>
+            </w:pPr>
+          </w:p>
+        </w:tc>
+        <w:tc>
+          <w:tcPr>
+            <w:tcW w:w="2799" w:type="dxa"/>
+          </w:tcPr>
+          <w:p>
+            <w:pPr>
+              <w:ind w:left="0" w:firstLine="0"/>
+              <w:jc w:val="center"/>
+            </w:pPr>
+            <w:r>
+              <w:t>Iteración 3</w:t>
+            </w:r>
+          </w:p>
+        </w:tc>
+        <w:tc>
+          <w:tcPr>
+            <w:tcW w:w="2791" w:type="dxa"/>
+            <w:vAlign w:val="center"/>
+          </w:tcPr>
+          <w:p>
+            <w:pPr>
+              <w:ind w:left="0" w:firstLine="0"/>
+              <w:jc w:val="center"/>
+            </w:pPr>
+            <w:r>
+              <w:t>2 semanas</w:t>
+            </w:r>
+          </w:p>
+        </w:tc>
+      </w:tr>
+      <w:tr>
+        <w:tc>
+          <w:tcPr>
+            <w:tcW w:w="2773" w:type="dxa"/>
+            <w:vAlign w:val="center"/>
+          </w:tcPr>
+          <w:p>
+            <w:pPr>
+              <w:ind w:left="0" w:firstLine="0"/>
+            </w:pPr>
+            <w:r>
+              <w:t>Transición</w:t>
+            </w:r>
+          </w:p>
+        </w:tc>
+        <w:tc>
+          <w:tcPr>
+            <w:tcW w:w="2799" w:type="dxa"/>
+          </w:tcPr>
+          <w:p>
+            <w:pPr>
+              <w:ind w:left="0" w:firstLine="0"/>
+              <w:jc w:val="center"/>
+            </w:pPr>
+            <w:r>
+              <w:t>-</w:t>
+            </w:r>
+          </w:p>
+        </w:tc>
+        <w:tc>
+          <w:tcPr>
+            <w:tcW w:w="2791" w:type="dxa"/>
+            <w:vAlign w:val="center"/>
+          </w:tcPr>
+          <w:p>
+            <w:pPr>
+              <w:ind w:left="0" w:firstLine="0"/>
+              <w:jc w:val="center"/>
+            </w:pPr>
+            <w:r>
+              <w:t>-</w:t>
+            </w:r>
+          </w:p>
+        </w:tc>
+      </w:tr>
+    </w:tbl>
+    <w:p>
+      <w:pPr>
+        <w:jc w:val="both"/>
+      </w:pPr>
+    </w:p>
+    <w:tbl>
+      <w:tblPr>
+        <w:tblStyle w:val="Tablaconcuadrcula"/>
+        <w:tblW w:w="8398" w:type="dxa"/>
+        <w:tblInd w:w="357" w:type="dxa"/>
+        <w:tblLook w:val="04A0" w:firstRow="1" w:lastRow="0" w:firstColumn="1" w:lastColumn="0" w:noHBand="0" w:noVBand="1"/>
+      </w:tblPr>
+      <w:tblGrid>
+        <w:gridCol w:w="2773"/>
+        <w:gridCol w:w="5625"/>
+      </w:tblGrid>
+      <w:tr>
+        <w:tc>
+          <w:tcPr>
+            <w:tcW w:w="2773" w:type="dxa"/>
+            <w:shd w:val="clear" w:color="auto" w:fill="D9D9D9" w:themeFill="background1" w:themeFillShade="D9"/>
+          </w:tcPr>
+          <w:p>
+            <w:pPr>
+              <w:ind w:left="0" w:firstLine="0"/>
+              <w:jc w:val="center"/>
+              <w:rPr>
+                <w:b/>
+              </w:rPr>
+            </w:pPr>
+            <w:r>
+              <w:rPr>
+                <w:b/>
+              </w:rPr>
+              <w:t>Fase</w:t>
+            </w:r>
+          </w:p>
+        </w:tc>
+        <w:tc>
+          <w:tcPr>
+            <w:tcW w:w="5625" w:type="dxa"/>
+            <w:shd w:val="clear" w:color="auto" w:fill="D9D9D9" w:themeFill="background1" w:themeFillShade="D9"/>
+          </w:tcPr>
+          <w:p>
+            <w:pPr>
+              <w:ind w:left="0" w:firstLine="0"/>
+              <w:jc w:val="center"/>
+              <w:rPr>
+                <w:b/>
+              </w:rPr>
+            </w:pPr>
+            <w:r>
+              <w:rPr>
+                <w:b/>
+              </w:rPr>
+              <w:t>Hito</w:t>
+            </w:r>
+          </w:p>
+        </w:tc>
+      </w:tr>
+      <w:tr>
+        <w:tc>
+          <w:tcPr>
+            <w:tcW w:w="2773" w:type="dxa"/>
+            <w:vAlign w:val="center"/>
+          </w:tcPr>
+          <w:p>
+            <w:pPr>
+              <w:ind w:left="0" w:firstLine="0"/>
+            </w:pPr>
+            <w:r>
+              <w:t>Inicio</w:t>
+            </w:r>
+          </w:p>
+        </w:tc>
+        <w:tc>
+          <w:tcPr>
+            <w:tcW w:w="5625" w:type="dxa"/>
+          </w:tcPr>
+          <w:p>
+            <w:pPr>
+              <w:pStyle w:val="Prrafodelista"/>
+              <w:ind w:firstLine="0"/>
+            </w:pPr>
+          </w:p>
+          <w:p>
+            <w:pPr>
+              <w:pStyle w:val="Prrafodelista"/>
+              <w:numPr>
+                <w:ilvl w:val="0"/>
+                <w:numId w:val="15"/>
+              </w:numPr>
+            </w:pPr>
+            <w:r>
+              <w:t>Alcance del sistema.</w:t>
+            </w:r>
+            <w:r>
+              <w:t xml:space="preserve"> Los interesados llegan a un acuerdo sobre el alcance del proyecto.</w:t>
+            </w:r>
+          </w:p>
+          <w:p>
+            <w:pPr>
+              <w:pStyle w:val="Prrafodelista"/>
+              <w:numPr>
+                <w:ilvl w:val="0"/>
+                <w:numId w:val="15"/>
+              </w:numPr>
+            </w:pPr>
+            <w:r>
+              <w:t>Definición inicial de los requerimientos.</w:t>
+            </w:r>
+            <w:r>
+              <w:t xml:space="preserve"> Existe un acuerdo en que el conjunto correcto de requisitos han sido capturados, en un nivel alto, existiendo un entendimiento común</w:t>
+            </w:r>
+            <w:r>
+              <w:pgNum/>
+              <w:t xml:space="preserve"> de esos requisitos.</w:t>
+            </w:r>
+          </w:p>
+          <w:p>
+            <w:pPr>
+              <w:pStyle w:val="Prrafodelista"/>
+              <w:numPr>
+                <w:ilvl w:val="0"/>
+                <w:numId w:val="15"/>
+              </w:numPr>
+            </w:pPr>
+            <w:r>
+              <w:t>Plan del proyecto. Estimación y cronograma.</w:t>
+            </w:r>
+          </w:p>
+          <w:p>
+            <w:pPr>
+              <w:pStyle w:val="Prrafodelista"/>
+              <w:numPr>
+                <w:ilvl w:val="0"/>
+                <w:numId w:val="15"/>
+              </w:numPr>
+            </w:pPr>
+            <w:r>
+              <w:t>Aceptación de riesgos.</w:t>
+            </w:r>
+            <w:r>
+              <w:t xml:space="preserve"> El riesgo ha sido identificado, evaluado y se han abordado estrategias.</w:t>
+            </w:r>
+          </w:p>
+          <w:p>
+            <w:pPr>
+              <w:pStyle w:val="Prrafodelista"/>
+              <w:numPr>
+                <w:ilvl w:val="0"/>
+                <w:numId w:val="15"/>
+              </w:numPr>
+            </w:pPr>
+            <w:r>
+              <w:t>Aceptación del proceso.</w:t>
+            </w:r>
+            <w:r>
+              <w:t xml:space="preserve"> La metodología de desarrollo ha sido inicialmente adoptada y aceptada por todas las partes.</w:t>
+            </w:r>
+          </w:p>
+          <w:p>
+            <w:pPr>
+              <w:pStyle w:val="Prrafodelista"/>
+              <w:numPr>
+                <w:ilvl w:val="0"/>
+                <w:numId w:val="15"/>
+              </w:numPr>
+            </w:pPr>
+            <w:r>
+              <w:lastRenderedPageBreak/>
+              <w:t>Viabilidad.</w:t>
+            </w:r>
+            <w:r>
+              <w:t xml:space="preserve"> El proyecto tiene sentido desde la perspectiva técnica, operación y del negocio.</w:t>
+            </w:r>
+          </w:p>
+          <w:p/>
+        </w:tc>
+      </w:tr>
+      <w:tr>
+        <w:tc>
+          <w:tcPr>
+            <w:tcW w:w="2773" w:type="dxa"/>
+            <w:vAlign w:val="center"/>
+          </w:tcPr>
+          <w:p>
+            <w:pPr>
+              <w:ind w:left="0" w:firstLine="0"/>
+              <w:rPr>
+                <w:rFonts w:cstheme="minorHAnsi"/>
+              </w:rPr>
+            </w:pPr>
+            <w:r>
+              <w:rPr>
+                <w:rFonts w:cstheme="minorHAnsi"/>
+              </w:rPr>
+              <w:lastRenderedPageBreak/>
+              <w:t>Elaboración</w:t>
+            </w:r>
+          </w:p>
+        </w:tc>
+        <w:tc>
+          <w:tcPr>
+            <w:tcW w:w="5625" w:type="dxa"/>
+          </w:tcPr>
+          <w:p>
+            <w:pPr>
+              <w:pStyle w:val="Prrafodelista"/>
+              <w:tabs>
+                <w:tab w:val="left" w:pos="988"/>
+              </w:tabs>
+              <w:ind w:firstLine="0"/>
+            </w:pPr>
+          </w:p>
+          <w:p>
+            <w:pPr>
+              <w:pStyle w:val="Prrafodelista"/>
+              <w:numPr>
+                <w:ilvl w:val="0"/>
+                <w:numId w:val="15"/>
+              </w:numPr>
+              <w:tabs>
+                <w:tab w:val="left" w:pos="988"/>
+              </w:tabs>
+            </w:pPr>
+            <w:r>
+              <w:t>Estabilidad de la visión.</w:t>
+            </w:r>
+            <w:r>
+              <w:t xml:space="preserve"> La visión del proyecto ha sido estabilizada y es realista.</w:t>
+            </w:r>
+          </w:p>
+          <w:p>
+            <w:pPr>
+              <w:pStyle w:val="Prrafodelista"/>
+              <w:numPr>
+                <w:ilvl w:val="0"/>
+                <w:numId w:val="15"/>
+              </w:numPr>
+              <w:tabs>
+                <w:tab w:val="left" w:pos="988"/>
+              </w:tabs>
+            </w:pPr>
+            <w:r>
+              <w:t>Estabilidad de la arquitectura.</w:t>
+            </w:r>
+            <w:r>
+              <w:t xml:space="preserve"> La arquitectura se encuentra estable y es suficiente para satisfacer los requerimientos.</w:t>
+            </w:r>
+          </w:p>
+          <w:p>
+            <w:pPr>
+              <w:pStyle w:val="Prrafodelista"/>
+              <w:numPr>
+                <w:ilvl w:val="0"/>
+                <w:numId w:val="15"/>
+              </w:numPr>
+              <w:tabs>
+                <w:tab w:val="left" w:pos="988"/>
+              </w:tabs>
+            </w:pPr>
+            <w:r>
+              <w:t>Aceptación del riesgo.</w:t>
+            </w:r>
+            <w:r>
+              <w:t xml:space="preserve"> El riesgo ha sido evaluado para asegurar que ha sido apropiadamente entendido y se han desarrollado estrategias para manejarlo.</w:t>
+            </w:r>
+          </w:p>
+          <w:p>
+            <w:pPr>
+              <w:pStyle w:val="Prrafodelista"/>
+              <w:numPr>
+                <w:ilvl w:val="0"/>
+                <w:numId w:val="15"/>
+              </w:numPr>
+              <w:tabs>
+                <w:tab w:val="left" w:pos="988"/>
+              </w:tabs>
+            </w:pPr>
+            <w:r>
+              <w:t>Viabilidad.</w:t>
+            </w:r>
+            <w:r>
+              <w:t xml:space="preserve"> El proyecto tiene sentido desde la perspectiva técnica, operacional y del negocio.</w:t>
+            </w:r>
+          </w:p>
+          <w:p>
+            <w:pPr>
+              <w:pStyle w:val="Prrafodelista"/>
+              <w:numPr>
+                <w:ilvl w:val="0"/>
+                <w:numId w:val="15"/>
+              </w:numPr>
+              <w:tabs>
+                <w:tab w:val="left" w:pos="988"/>
+              </w:tabs>
+            </w:pPr>
+            <w:r>
+              <w:t>Plan del proyecto. Plan de iteración detallado.</w:t>
+            </w:r>
+          </w:p>
+          <w:p>
+            <w:pPr>
+              <w:pStyle w:val="Prrafodelista"/>
+              <w:numPr>
+                <w:ilvl w:val="0"/>
+                <w:numId w:val="15"/>
+              </w:numPr>
+              <w:tabs>
+                <w:tab w:val="left" w:pos="988"/>
+              </w:tabs>
+            </w:pPr>
+            <w:r>
+              <w:t>Cumplimiento de la organización.</w:t>
+            </w:r>
+            <w:r>
+              <w:t xml:space="preserve"> La arquitectura del sistema refleja las realidades de la arquitectura de la empresa.</w:t>
+            </w:r>
+            <w:bookmarkStart w:id="13" w:name="_GoBack"/>
+            <w:bookmarkEnd w:id="13"/>
+          </w:p>
+          <w:p>
+            <w:pPr>
+              <w:pStyle w:val="Prrafodelista"/>
+              <w:tabs>
+                <w:tab w:val="left" w:pos="988"/>
+              </w:tabs>
+              <w:ind w:firstLine="0"/>
+            </w:pPr>
+          </w:p>
+        </w:tc>
+      </w:tr>
+      <w:tr>
+        <w:tc>
+          <w:tcPr>
+            <w:tcW w:w="2773" w:type="dxa"/>
+            <w:vAlign w:val="center"/>
+          </w:tcPr>
+          <w:p>
+            <w:pPr>
+              <w:ind w:left="0" w:firstLine="0"/>
+            </w:pPr>
+            <w:r>
+              <w:t>Construcción</w:t>
+            </w:r>
+          </w:p>
+        </w:tc>
+        <w:tc>
+          <w:tcPr>
+            <w:tcW w:w="5625" w:type="dxa"/>
+          </w:tcPr>
+          <w:p>
+            <w:pPr>
+              <w:pStyle w:val="Prrafodelista"/>
+              <w:ind w:firstLine="0"/>
+            </w:pPr>
+          </w:p>
+          <w:p>
+            <w:pPr>
+              <w:pStyle w:val="Prrafodelista"/>
+              <w:numPr>
+                <w:ilvl w:val="0"/>
+                <w:numId w:val="15"/>
+              </w:numPr>
+            </w:pPr>
+            <w:r>
+              <w:t>Estabilidad del sistema. El software y la documentación son aceptables para implementar el sistema a los usuarios.</w:t>
+            </w:r>
+          </w:p>
+          <w:p>
+            <w:pPr>
+              <w:pStyle w:val="Prrafodelista"/>
+              <w:numPr>
+                <w:ilvl w:val="0"/>
+                <w:numId w:val="15"/>
+              </w:numPr>
+            </w:pPr>
+            <w:r>
+              <w:t xml:space="preserve">Involucrados preparados. Los involucrados están listos para que el sistema sea implementado. </w:t>
+            </w:r>
+          </w:p>
+          <w:p>
+            <w:pPr>
+              <w:pStyle w:val="Prrafodelista"/>
+              <w:numPr>
+                <w:ilvl w:val="0"/>
+                <w:numId w:val="15"/>
+              </w:numPr>
+            </w:pPr>
+            <w:r>
+              <w:t>Aceptación del riesgo. El riesgo ha sido evaluado, documentado y se han desarrollado estrategias.</w:t>
+            </w:r>
+          </w:p>
+          <w:p>
+            <w:pPr>
+              <w:pStyle w:val="Prrafodelista"/>
+              <w:numPr>
+                <w:ilvl w:val="0"/>
+                <w:numId w:val="15"/>
+              </w:numPr>
+            </w:pPr>
+            <w:r>
+              <w:t>Aceptación y estimación del costo. Los gastos son aceptables y estimaciones razonables.</w:t>
+            </w:r>
+          </w:p>
+          <w:p>
+            <w:pPr>
+              <w:pStyle w:val="Prrafodelista"/>
+              <w:numPr>
+                <w:ilvl w:val="0"/>
+                <w:numId w:val="15"/>
+              </w:numPr>
+            </w:pPr>
+            <w:r>
+              <w:t>Plan del proyecto. Plan de iteración detallado para iteraciones de la fase de Transición.</w:t>
+            </w:r>
+          </w:p>
+          <w:p>
+            <w:pPr>
+              <w:pStyle w:val="Prrafodelista"/>
+              <w:numPr>
+                <w:ilvl w:val="0"/>
+                <w:numId w:val="15"/>
+              </w:numPr>
+            </w:pPr>
+            <w:r>
+              <w:t>Cumplimiento de la organización. Se cumple con los estándares apropiados para la organización.</w:t>
+            </w:r>
+          </w:p>
+          <w:p>
+            <w:pPr>
+              <w:pStyle w:val="Prrafodelista"/>
+              <w:ind w:firstLine="0"/>
+            </w:pPr>
+          </w:p>
+        </w:tc>
+      </w:tr>
+      <w:tr>
+        <w:tc>
+          <w:tcPr>
+            <w:tcW w:w="2773" w:type="dxa"/>
+            <w:vAlign w:val="center"/>
+          </w:tcPr>
+          <w:p>
+            <w:pPr>
+              <w:ind w:left="0" w:firstLine="0"/>
+            </w:pPr>
+            <w:r>
+              <w:t>Transición</w:t>
+            </w:r>
+          </w:p>
+        </w:tc>
+        <w:tc>
+          <w:tcPr>
+            <w:tcW w:w="5625" w:type="dxa"/>
+          </w:tcPr>
+          <w:p>
+            <w:pPr>
+              <w:pStyle w:val="Prrafodelista"/>
+              <w:tabs>
+                <w:tab w:val="left" w:pos="1105"/>
+              </w:tabs>
+              <w:ind w:firstLine="0"/>
+            </w:pPr>
+          </w:p>
+          <w:p>
+            <w:pPr>
+              <w:pStyle w:val="Prrafodelista"/>
+              <w:numPr>
+                <w:ilvl w:val="0"/>
+                <w:numId w:val="15"/>
+              </w:numPr>
+              <w:tabs>
+                <w:tab w:val="left" w:pos="1105"/>
+              </w:tabs>
+            </w:pPr>
+            <w:r>
+              <w:t>Aceptación de los involucrados del negocio. Los involucrados están satisfechos con el sistema y lo aceptan.</w:t>
+            </w:r>
+          </w:p>
+          <w:p>
+            <w:pPr>
+              <w:pStyle w:val="Prrafodelista"/>
+              <w:numPr>
+                <w:ilvl w:val="0"/>
+                <w:numId w:val="15"/>
+              </w:numPr>
+              <w:tabs>
+                <w:tab w:val="left" w:pos="1105"/>
+              </w:tabs>
+            </w:pPr>
+            <w:r>
+              <w:t>Operaciones de aceptación. Las personas se responsabilizan de operar el sistema una vez que está en producción.</w:t>
+            </w:r>
+          </w:p>
+          <w:p>
+            <w:pPr>
+              <w:pStyle w:val="Prrafodelista"/>
+              <w:numPr>
+                <w:ilvl w:val="0"/>
+                <w:numId w:val="15"/>
+              </w:numPr>
+              <w:tabs>
+                <w:tab w:val="left" w:pos="1105"/>
+              </w:tabs>
+            </w:pPr>
+            <w:r>
+              <w:t>Aceptación del soporte. Las personas se responsabilizan del soporte del sistema una vez que este está en producción y encontrándose satisfechos con los procedimientos y documentación relevantes.</w:t>
+            </w:r>
+          </w:p>
+          <w:p>
+            <w:pPr>
+              <w:pStyle w:val="Prrafodelista"/>
+              <w:numPr>
+                <w:ilvl w:val="0"/>
+                <w:numId w:val="15"/>
+              </w:numPr>
+              <w:tabs>
+                <w:tab w:val="left" w:pos="1105"/>
+              </w:tabs>
+            </w:pPr>
+            <w:r>
+              <w:t>Aceptación del costo estimado. Los gastos actuales son aceptados.</w:t>
+            </w:r>
+          </w:p>
+        </w:tc>
+      </w:tr>
+    </w:tbl>
+    <w:p>
+      <w:pPr>
+        <w:jc w:val="both"/>
+      </w:pPr>
+    </w:p>
+    <w:p>
+      <w:pPr>
+        <w:pStyle w:val="PSI-Comentario"/>
+      </w:pPr>
+    </w:p>
+    <w:p>
+      <w:pPr>
+        <w:pStyle w:val="PSI-Ttulo2"/>
+      </w:pPr>
+      <w:bookmarkStart w:id="14" w:name="_Toc16490049"/>
+      <w:bookmarkStart w:id="15" w:name="_Toc257629063"/>
+      <w:r>
+        <w:t>Estructura Organizacional</w:t>
+      </w:r>
+      <w:bookmarkEnd w:id="14"/>
+      <w:bookmarkEnd w:id="15"/>
+    </w:p>
+    <w:p>
+      <w:pPr>
+        <w:jc w:val="both"/>
+      </w:pPr>
+      <w:r>
+        <w:t>[Descripción de la estructura jerárquica interna del proyecto.]</w:t>
+      </w:r>
+    </w:p>
+    <w:p>
+      <w:pPr>
+        <w:pStyle w:val="PSI-Comentario"/>
+      </w:pPr>
+    </w:p>
+    <w:p>
+      <w:pPr>
+        <w:jc w:val="center"/>
+      </w:pPr>
+      <w:r>
+        <w:rPr>
+          <w:noProof/>
+          <w:lang w:val="es-AR" w:eastAsia="es-AR"/>
+        </w:rPr>
         <w:drawing>
           <wp:inline distT="0" distB="0" distL="0" distR="0">
             <wp:extent cx="5400040" cy="3961765"/>
@@ -3217,7 +4876,7 @@
                     <pic:cNvPicPr/>
                   </pic:nvPicPr>
                   <pic:blipFill>
-                    <a:blip r:embed="rId11" cstate="print"/>
+                    <a:blip r:embed="rId13" cstate="print"/>
                     <a:stretch>
                       <a:fillRect/>
                     </a:stretch>
@@ -3268,6 +4927,7 @@
           <w:noProof/>
           <w:lang w:val="es-AR" w:eastAsia="es-AR"/>
         </w:rPr>
+        <w:lastRenderedPageBreak/>
         <w:drawing>
           <wp:inline distT="0" distB="0" distL="0" distR="0">
             <wp:extent cx="5400040" cy="3244215"/>
@@ -3284,7 +4944,7 @@
                     <pic:cNvPicPr/>
                   </pic:nvPicPr>
                   <pic:blipFill>
-                    <a:blip r:embed="rId12" cstate="print"/>
+                    <a:blip r:embed="rId14" cstate="print"/>
                     <a:stretch>
                       <a:fillRect/>
                     </a:stretch>
@@ -3322,14 +4982,13 @@
       <w:pPr>
         <w:pStyle w:val="PSI-Ttulo2"/>
       </w:pPr>
-      <w:bookmarkStart w:id="15" w:name="_Toc16490050"/>
-      <w:bookmarkStart w:id="16" w:name="_Toc257629064"/>
-      <w:r>
-        <w:lastRenderedPageBreak/>
+      <w:bookmarkStart w:id="16" w:name="_Toc16490050"/>
+      <w:bookmarkStart w:id="17" w:name="_Toc257629064"/>
+      <w:r>
         <w:t>Interfaces e Interacciones</w:t>
       </w:r>
-      <w:bookmarkEnd w:id="15"/>
       <w:bookmarkEnd w:id="16"/>
+      <w:bookmarkEnd w:id="17"/>
     </w:p>
     <w:p>
       <w:pPr>
@@ -3575,13 +5234,13 @@
       <w:pPr>
         <w:pStyle w:val="PSI-Ttulo2"/>
       </w:pPr>
-      <w:bookmarkStart w:id="17" w:name="_Toc16490051"/>
-      <w:bookmarkStart w:id="18" w:name="_Toc257629065"/>
+      <w:bookmarkStart w:id="18" w:name="_Toc16490051"/>
+      <w:bookmarkStart w:id="19" w:name="_Toc257629065"/>
       <w:r>
         <w:t>Responsables</w:t>
       </w:r>
-      <w:bookmarkEnd w:id="17"/>
       <w:bookmarkEnd w:id="18"/>
+      <w:bookmarkEnd w:id="19"/>
     </w:p>
     <w:p>
       <w:pPr>
@@ -3805,18 +5464,18 @@
       <w:pPr>
         <w:pStyle w:val="PSI-Ttulo1"/>
       </w:pPr>
-      <w:bookmarkStart w:id="19" w:name="_Toc16490052"/>
+      <w:bookmarkStart w:id="20" w:name="_Toc16490052"/>
     </w:p>
     <w:p>
       <w:pPr>
         <w:pStyle w:val="PSI-Ttulo1"/>
       </w:pPr>
-      <w:bookmarkStart w:id="20" w:name="_Toc257629066"/>
+      <w:bookmarkStart w:id="21" w:name="_Toc257629066"/>
       <w:r>
         <w:t>Proceso de Gestión</w:t>
       </w:r>
-      <w:bookmarkEnd w:id="19"/>
       <w:bookmarkEnd w:id="20"/>
+      <w:bookmarkEnd w:id="21"/>
     </w:p>
     <w:p>
       <w:pPr>
@@ -3831,16 +5490,16 @@
         <w:pStyle w:val="PSI-Ttulo2"/>
         <w:ind w:left="0" w:firstLine="0"/>
       </w:pPr>
-      <w:bookmarkStart w:id="21" w:name="_Toc16490053"/>
+      <w:bookmarkStart w:id="22" w:name="_Toc16490053"/>
       <w:r>
         <w:br/>
       </w:r>
-      <w:bookmarkStart w:id="22" w:name="_Toc257629067"/>
+      <w:bookmarkStart w:id="23" w:name="_Toc257629067"/>
       <w:r>
         <w:t>Objetivos y Prioridades de Gestión</w:t>
       </w:r>
-      <w:bookmarkEnd w:id="21"/>
       <w:bookmarkEnd w:id="22"/>
+      <w:bookmarkEnd w:id="23"/>
     </w:p>
     <w:p>
       <w:pPr>
@@ -3855,16 +5514,16 @@
         <w:pStyle w:val="PSI-Ttulo2"/>
         <w:ind w:left="0" w:firstLine="0"/>
       </w:pPr>
-      <w:bookmarkStart w:id="23" w:name="_Toc16490054"/>
+      <w:bookmarkStart w:id="24" w:name="_Toc16490054"/>
       <w:r>
         <w:br/>
       </w:r>
-      <w:bookmarkStart w:id="24" w:name="_Toc257629068"/>
+      <w:bookmarkStart w:id="25" w:name="_Toc257629068"/>
       <w:r>
         <w:t>Condiciones asumidas, dependencias y restricciones</w:t>
       </w:r>
-      <w:bookmarkEnd w:id="23"/>
       <w:bookmarkEnd w:id="24"/>
+      <w:bookmarkEnd w:id="25"/>
     </w:p>
     <w:p>
       <w:pPr>
@@ -3879,14 +5538,13 @@
         <w:pStyle w:val="PSI-Ttulo2"/>
         <w:ind w:left="0" w:firstLine="0"/>
       </w:pPr>
-      <w:bookmarkStart w:id="25" w:name="_Toc16490055"/>
-      <w:bookmarkStart w:id="26" w:name="_Toc257629069"/>
-      <w:r>
-        <w:lastRenderedPageBreak/>
+      <w:bookmarkStart w:id="26" w:name="_Toc16490055"/>
+      <w:bookmarkStart w:id="27" w:name="_Toc257629069"/>
+      <w:r>
         <w:t>Gestión de Riesgos</w:t>
       </w:r>
-      <w:bookmarkEnd w:id="25"/>
       <w:bookmarkEnd w:id="26"/>
+      <w:bookmarkEnd w:id="27"/>
     </w:p>
     <w:p>
       <w:pPr>
@@ -3917,16 +5575,16 @@
         <w:pStyle w:val="PSI-Ttulo2"/>
         <w:ind w:left="0" w:firstLine="0"/>
       </w:pPr>
-      <w:bookmarkStart w:id="27" w:name="_Toc16490056"/>
+      <w:bookmarkStart w:id="28" w:name="_Toc16490056"/>
       <w:r>
         <w:br/>
       </w:r>
-      <w:bookmarkStart w:id="28" w:name="_Toc257629070"/>
+      <w:bookmarkStart w:id="29" w:name="_Toc257629070"/>
       <w:r>
         <w:t>Mecanismos de control y ajuste</w:t>
       </w:r>
-      <w:bookmarkEnd w:id="27"/>
       <w:bookmarkEnd w:id="28"/>
+      <w:bookmarkEnd w:id="29"/>
     </w:p>
     <w:p>
       <w:pPr>
@@ -3945,13 +5603,13 @@
       <w:pPr>
         <w:pStyle w:val="PSI-Ttulo3"/>
       </w:pPr>
-      <w:bookmarkStart w:id="29" w:name="_Toc16490057"/>
-      <w:bookmarkStart w:id="30" w:name="_Toc257629071"/>
+      <w:bookmarkStart w:id="30" w:name="_Toc16490057"/>
+      <w:bookmarkStart w:id="31" w:name="_Toc257629071"/>
       <w:r>
         <w:t>Mecanismos para la Gestión de calidad</w:t>
       </w:r>
-      <w:bookmarkEnd w:id="29"/>
       <w:bookmarkEnd w:id="30"/>
+      <w:bookmarkEnd w:id="31"/>
     </w:p>
     <w:p>
       <w:pPr>
@@ -3994,13 +5652,14 @@
       <w:pPr>
         <w:pStyle w:val="PSI-Ttulo3"/>
       </w:pPr>
-      <w:bookmarkStart w:id="31" w:name="_Toc16490058"/>
-      <w:bookmarkStart w:id="32" w:name="_Toc257629072"/>
-      <w:r>
+      <w:bookmarkStart w:id="32" w:name="_Toc16490058"/>
+      <w:bookmarkStart w:id="33" w:name="_Toc257629072"/>
+      <w:r>
+        <w:lastRenderedPageBreak/>
         <w:t>Mecanismos para la Gestión de configuración y Control de Cambios</w:t>
       </w:r>
-      <w:bookmarkEnd w:id="31"/>
       <w:bookmarkEnd w:id="32"/>
+      <w:bookmarkEnd w:id="33"/>
     </w:p>
     <w:p>
       <w:pPr>
@@ -4037,13 +5696,13 @@
       <w:pPr>
         <w:pStyle w:val="PSI-Ttulo3"/>
       </w:pPr>
-      <w:bookmarkStart w:id="33" w:name="_Toc16490059"/>
-      <w:bookmarkStart w:id="34" w:name="_Toc257629073"/>
+      <w:bookmarkStart w:id="34" w:name="_Toc16490059"/>
+      <w:bookmarkStart w:id="35" w:name="_Toc257629073"/>
       <w:r>
         <w:t>Mecanismos para Verificación</w:t>
       </w:r>
-      <w:bookmarkEnd w:id="33"/>
       <w:bookmarkEnd w:id="34"/>
+      <w:bookmarkEnd w:id="35"/>
     </w:p>
     <w:p>
       <w:pPr>
@@ -4074,13 +5733,13 @@
       <w:pPr>
         <w:pStyle w:val="PSI-Ttulo3"/>
       </w:pPr>
-      <w:bookmarkStart w:id="35" w:name="_Toc16490060"/>
-      <w:bookmarkStart w:id="36" w:name="_Toc257629074"/>
+      <w:bookmarkStart w:id="36" w:name="_Toc16490060"/>
+      <w:bookmarkStart w:id="37" w:name="_Toc257629074"/>
       <w:r>
         <w:t>Mecanismos para la Gestión de proyecto</w:t>
       </w:r>
-      <w:bookmarkEnd w:id="35"/>
       <w:bookmarkEnd w:id="36"/>
+      <w:bookmarkEnd w:id="37"/>
     </w:p>
     <w:p>
       <w:pPr>
@@ -4124,14 +5783,13 @@
       <w:pPr>
         <w:pStyle w:val="PSI-Ttulo2"/>
       </w:pPr>
-      <w:bookmarkStart w:id="37" w:name="_Toc16490061"/>
-      <w:bookmarkStart w:id="38" w:name="_Toc257629075"/>
-      <w:r>
-        <w:lastRenderedPageBreak/>
+      <w:bookmarkStart w:id="38" w:name="_Toc16490061"/>
+      <w:bookmarkStart w:id="39" w:name="_Toc257629075"/>
+      <w:r>
         <w:t>Recursos</w:t>
       </w:r>
-      <w:bookmarkEnd w:id="37"/>
       <w:bookmarkEnd w:id="38"/>
+      <w:bookmarkEnd w:id="39"/>
     </w:p>
     <w:p>
       <w:pPr>
@@ -4163,13 +5821,13 @@
       <w:pPr>
         <w:pStyle w:val="PSI-Ttulo1"/>
       </w:pPr>
-      <w:bookmarkStart w:id="39" w:name="_Toc16490062"/>
-      <w:bookmarkStart w:id="40" w:name="_Toc257629076"/>
+      <w:bookmarkStart w:id="40" w:name="_Toc16490062"/>
+      <w:bookmarkStart w:id="41" w:name="_Toc257629076"/>
       <w:r>
         <w:t>Proceso técnico</w:t>
       </w:r>
-      <w:bookmarkEnd w:id="39"/>
       <w:bookmarkEnd w:id="40"/>
+      <w:bookmarkEnd w:id="41"/>
     </w:p>
     <w:p>
       <w:pPr>
@@ -4192,16 +5850,16 @@
         <w:pStyle w:val="PSI-Ttulo2"/>
         <w:ind w:left="0" w:firstLine="0"/>
       </w:pPr>
-      <w:bookmarkStart w:id="41" w:name="_Toc16490063"/>
+      <w:bookmarkStart w:id="42" w:name="_Toc16490063"/>
       <w:r>
         <w:br/>
       </w:r>
-      <w:bookmarkStart w:id="42" w:name="_Toc257629077"/>
+      <w:bookmarkStart w:id="43" w:name="_Toc257629077"/>
       <w:r>
         <w:t>Procedimientos técnicos, herramientas y tecnologías</w:t>
       </w:r>
-      <w:bookmarkEnd w:id="41"/>
       <w:bookmarkEnd w:id="42"/>
+      <w:bookmarkEnd w:id="43"/>
     </w:p>
     <w:p>
       <w:pPr>
@@ -4216,6 +5874,7 @@
         <w:jc w:val="both"/>
       </w:pPr>
       <w:r>
+        <w:lastRenderedPageBreak/>
         <w:t>Estándares técnicos, políticas y procedimientos a seguir en el desarrollo del producto. En caso que existan documentos que especifiquen alguno de los puntos mencionados</w:t>
       </w:r>
       <w:r>
@@ -4230,23 +5889,31 @@
         <w:pStyle w:val="PSI-Ttulo2"/>
         <w:ind w:left="0" w:firstLine="0"/>
       </w:pPr>
-      <w:bookmarkStart w:id="43" w:name="_Toc16490064"/>
+      <w:bookmarkStart w:id="44" w:name="_Toc16490064"/>
       <w:r>
         <w:br/>
       </w:r>
-      <w:bookmarkStart w:id="44" w:name="_Toc257629078"/>
+      <w:bookmarkStart w:id="45" w:name="_Toc257629078"/>
       <w:r>
         <w:t>Documentación de software</w:t>
       </w:r>
-      <w:bookmarkEnd w:id="43"/>
       <w:bookmarkEnd w:id="44"/>
+      <w:bookmarkEnd w:id="45"/>
     </w:p>
     <w:p>
       <w:pPr>
         <w:jc w:val="both"/>
       </w:pPr>
       <w:r>
-        <w:t>La documentación se realizará de acuerdo a las plantillas de documentos definidas en el Modelo de Proceso para desarrollo de Software con Genexus que se definió.</w:t>
+        <w:t xml:space="preserve">La documentación se realizará de acuerdo a las plantillas de documentos definidas en el Modelo de Proceso para desarrollo de Software con </w:t>
+      </w:r>
+      <w:proofErr w:type="spellStart"/>
+      <w:r>
+        <w:t>Genexus</w:t>
+      </w:r>
+      <w:proofErr w:type="spellEnd"/>
+      <w:r>
+        <w:t xml:space="preserve"> que se definió.</w:t>
       </w:r>
     </w:p>
     <w:p>
@@ -4266,13 +5933,13 @@
       <w:pPr>
         <w:pStyle w:val="PSI-Ttulo2"/>
       </w:pPr>
-      <w:bookmarkStart w:id="45" w:name="_Toc16490065"/>
-      <w:bookmarkStart w:id="46" w:name="_Toc257629079"/>
+      <w:bookmarkStart w:id="46" w:name="_Toc16490065"/>
+      <w:bookmarkStart w:id="47" w:name="_Toc257629079"/>
       <w:r>
         <w:t>Funciones de soporte</w:t>
       </w:r>
-      <w:bookmarkEnd w:id="45"/>
       <w:bookmarkEnd w:id="46"/>
+      <w:bookmarkEnd w:id="47"/>
     </w:p>
     <w:p>
       <w:pPr>
@@ -4292,26 +5959,22 @@
       <w:pPr>
         <w:pStyle w:val="PSI-Ttulo1"/>
       </w:pPr>
-      <w:bookmarkStart w:id="47" w:name="_Toc16490066"/>
+      <w:bookmarkStart w:id="48" w:name="_Toc16490066"/>
       <w:r>
         <w:br/>
       </w:r>
-      <w:bookmarkStart w:id="48" w:name="_Toc257629080"/>
+      <w:bookmarkStart w:id="49" w:name="_Toc257629080"/>
       <w:r>
         <w:t xml:space="preserve">Líneas de trabajo, distribución de recursos humanos y </w:t>
       </w:r>
       <w:r>
-        <w:t xml:space="preserve"> </w:t>
-      </w:r>
-      <w:r>
-        <w:lastRenderedPageBreak/>
-        <w:t>c</w:t>
+        <w:t xml:space="preserve"> c</w:t>
       </w:r>
       <w:r>
         <w:t>ronograma</w:t>
       </w:r>
-      <w:bookmarkEnd w:id="47"/>
       <w:bookmarkEnd w:id="48"/>
+      <w:bookmarkEnd w:id="49"/>
     </w:p>
     <w:p>
       <w:pPr>
@@ -4334,16 +5997,16 @@
         <w:pStyle w:val="PSI-Ttulo2"/>
         <w:ind w:left="0" w:firstLine="0"/>
       </w:pPr>
-      <w:bookmarkStart w:id="49" w:name="_Toc16490067"/>
+      <w:bookmarkStart w:id="50" w:name="_Toc16490067"/>
       <w:r>
         <w:br/>
       </w:r>
-      <w:bookmarkStart w:id="50" w:name="_Toc257629081"/>
+      <w:bookmarkStart w:id="51" w:name="_Toc257629081"/>
       <w:r>
         <w:t>Líneas de trabajo</w:t>
       </w:r>
-      <w:bookmarkEnd w:id="49"/>
       <w:bookmarkEnd w:id="50"/>
+      <w:bookmarkEnd w:id="51"/>
     </w:p>
     <w:p>
       <w:pPr>
@@ -4565,13 +6228,13 @@
       <w:pPr>
         <w:pStyle w:val="PSI-Ttulo2"/>
       </w:pPr>
-      <w:bookmarkStart w:id="51" w:name="_Toc16490068"/>
-      <w:bookmarkStart w:id="52" w:name="_Toc257629082"/>
+      <w:bookmarkStart w:id="52" w:name="_Toc16490068"/>
+      <w:bookmarkStart w:id="53" w:name="_Toc257629082"/>
       <w:r>
         <w:t>Dependencias</w:t>
       </w:r>
-      <w:bookmarkEnd w:id="51"/>
       <w:bookmarkEnd w:id="52"/>
+      <w:bookmarkEnd w:id="53"/>
     </w:p>
     <w:p>
       <w:pPr>
@@ -4586,16 +6249,16 @@
         <w:pStyle w:val="PSI-Ttulo2"/>
         <w:ind w:left="0" w:firstLine="0"/>
       </w:pPr>
-      <w:bookmarkStart w:id="53" w:name="_Toc16490069"/>
+      <w:bookmarkStart w:id="54" w:name="_Toc16490069"/>
       <w:r>
         <w:br/>
       </w:r>
-      <w:bookmarkStart w:id="54" w:name="_Toc257629083"/>
+      <w:bookmarkStart w:id="55" w:name="_Toc257629083"/>
       <w:r>
         <w:t>Distribución de Recursos Humanos</w:t>
       </w:r>
-      <w:bookmarkEnd w:id="53"/>
       <w:bookmarkEnd w:id="54"/>
+      <w:bookmarkEnd w:id="55"/>
     </w:p>
     <w:p>
       <w:pPr>
@@ -4660,7 +6323,6 @@
               <w:framePr w:hSpace="0" w:wrap="auto" w:vAnchor="margin" w:hAnchor="text" w:xAlign="left" w:yAlign="inline"/>
             </w:pPr>
             <w:r>
-              <w:lastRenderedPageBreak/>
               <w:t>Fase</w:t>
             </w:r>
           </w:p>
@@ -4844,19 +6506,18 @@
         <w:pStyle w:val="PSI-Ttulo2"/>
         <w:ind w:left="0" w:firstLine="0"/>
       </w:pPr>
-      <w:bookmarkStart w:id="55" w:name="_Toc16490070"/>
-      <w:bookmarkStart w:id="56" w:name="_Toc257629084"/>
+      <w:bookmarkStart w:id="56" w:name="_Toc16490070"/>
+      <w:bookmarkStart w:id="57" w:name="_Toc257629084"/>
       <w:r>
         <w:t>Cronograma</w:t>
       </w:r>
-      <w:bookmarkEnd w:id="55"/>
       <w:bookmarkEnd w:id="56"/>
+      <w:bookmarkEnd w:id="57"/>
     </w:p>
     <w:p>
       <w:pPr>
         <w:jc w:val="both"/>
       </w:pPr>
-      <w:bookmarkStart w:id="57" w:name="_GoBack"/>
       <w:r>
         <w:t>[</w:t>
       </w:r>
@@ -4875,7 +6536,6 @@
         <w:t>Este cronograma puede ser especificado en tiempo absoluto de calendario o de acuerdo a incrementos relativos a un hito.]</w:t>
       </w:r>
     </w:p>
-    <w:bookmarkEnd w:id="57"/>
     <w:p>
       <w:pPr>
         <w:pStyle w:val="PSI-Comentario"/>
@@ -4887,8 +6547,8 @@
       </w:pPr>
     </w:p>
     <w:sectPr>
-      <w:headerReference w:type="default" r:id="rId13"/>
-      <w:footerReference w:type="default" r:id="rId14"/>
+      <w:headerReference w:type="default" r:id="rId15"/>
+      <w:footerReference w:type="default" r:id="rId16"/>
       <w:pgSz w:w="11906" w:h="16838"/>
       <w:pgMar w:top="1535" w:right="1701" w:bottom="1417" w:left="1701" w:header="567" w:footer="572" w:gutter="0"/>
       <w:cols w:space="708"/>
@@ -4936,6 +6596,9 @@
     </w:pPr>
     <w:sdt>
       <w:sdtPr>
+        <w:rPr>
+          <w:rFonts w:asciiTheme="majorHAnsi" w:hAnsiTheme="majorHAnsi"/>
+        </w:rPr>
         <w:alias w:val="Compañía"/>
         <w:id w:val="3709535"/>
         <w:dataBinding w:prefixMappings="xmlns:ns0='http://schemas.openxmlformats.org/officeDocument/2006/extended-properties' " w:xpath="/ns0:Properties[1]/ns0:Company[1]" w:storeItemID="{6668398D-A668-4E3E-A5EB-62B293D839F1}"/>
@@ -4944,7 +6607,10 @@
       <w:sdtEndPr/>
       <w:sdtContent>
         <w:r>
-          <w:t>Nombre del Grupo de Desarrollo o Asignatura</w:t>
+          <w:rPr>
+            <w:rFonts w:asciiTheme="majorHAnsi" w:hAnsiTheme="majorHAnsi"/>
+          </w:rPr>
+          <w:t>GRUPO DE DESARROLLO YENÚ</w:t>
         </w:r>
       </w:sdtContent>
     </w:sdt>
@@ -5016,7 +6682,7 @@
             <w:rFonts w:asciiTheme="majorHAnsi" w:hAnsiTheme="majorHAnsi" w:cstheme="majorHAnsi"/>
             <w:noProof/>
           </w:rPr>
-          <w:t>11</w:t>
+          <w:t>9</w:t>
         </w:r>
         <w:r>
           <w:rPr>
@@ -5053,7 +6719,7 @@
             <w:rFonts w:asciiTheme="majorHAnsi" w:hAnsiTheme="majorHAnsi" w:cstheme="majorHAnsi"/>
             <w:noProof/>
           </w:rPr>
-          <w:t>11</w:t>
+          <w:t>14</w:t>
         </w:r>
         <w:r>
           <w:rPr>
@@ -5064,31 +6730,15 @@
       </w:sdtContent>
     </w:sdt>
   </w:p>
-  <w:sdt>
-    <w:sdtPr>
-      <w:alias w:val="Autor"/>
-      <w:id w:val="10350663"/>
-      <w:dataBinding w:prefixMappings="xmlns:ns0='http://purl.org/dc/elements/1.1/' xmlns:ns1='http://schemas.openxmlformats.org/package/2006/metadata/core-properties' " w:xpath="/ns1:coreProperties[1]/ns0:creator[1]" w:storeItemID="{6C3C8BC8-F283-45AE-878A-BAB7291924A1}"/>
-      <w:text/>
-    </w:sdtPr>
-    <w:sdtEndPr/>
-    <w:sdtContent>
-      <w:p>
-        <w:pPr>
-          <w:tabs>
-            <w:tab w:val="center" w:pos="4252"/>
-          </w:tabs>
-          <w:spacing w:before="0"/>
-        </w:pPr>
-        <w:r>
-          <w:rPr>
-            <w:lang w:val="es-AR"/>
-          </w:rPr>
-          <w:t>Nombre del Autor</w:t>
-        </w:r>
-      </w:p>
-    </w:sdtContent>
-  </w:sdt>
+  <w:p>
+    <w:pPr>
+      <w:tabs>
+        <w:tab w:val="center" w:pos="4252"/>
+      </w:tabs>
+      <w:spacing w:before="0"/>
+      <w:ind w:left="0" w:firstLine="0"/>
+    </w:pPr>
+  </w:p>
 </w:ftr>
 </file>
 
@@ -6673,6 +8323,118 @@
     </w:lvl>
   </w:abstractNum>
   <w:abstractNum w:abstractNumId="11" w15:restartNumberingAfterBreak="0">
+    <w:nsid w:val="71AF1E8F"/>
+    <w:multiLevelType w:val="hybridMultilevel"/>
+    <w:tmpl w:val="F5661020"/>
+    <w:lvl w:ilvl="0" w:tplc="B6DE1654">
+      <w:numFmt w:val="bullet"/>
+      <w:lvlText w:val=""/>
+      <w:lvlJc w:val="left"/>
+      <w:pPr>
+        <w:ind w:left="720" w:hanging="360"/>
+      </w:pPr>
+      <w:rPr>
+        <w:rFonts w:ascii="Symbol" w:eastAsiaTheme="minorHAnsi" w:hAnsi="Symbol" w:cstheme="minorBidi" w:hint="default"/>
+      </w:rPr>
+    </w:lvl>
+    <w:lvl w:ilvl="1" w:tplc="2C0A0003" w:tentative="1">
+      <w:start w:val="1"/>
+      <w:numFmt w:val="bullet"/>
+      <w:lvlText w:val="o"/>
+      <w:lvlJc w:val="left"/>
+      <w:pPr>
+        <w:ind w:left="1440" w:hanging="360"/>
+      </w:pPr>
+      <w:rPr>
+        <w:rFonts w:ascii="Courier New" w:hAnsi="Courier New" w:cs="Courier New" w:hint="default"/>
+      </w:rPr>
+    </w:lvl>
+    <w:lvl w:ilvl="2" w:tplc="2C0A0005" w:tentative="1">
+      <w:start w:val="1"/>
+      <w:numFmt w:val="bullet"/>
+      <w:lvlText w:val=""/>
+      <w:lvlJc w:val="left"/>
+      <w:pPr>
+        <w:ind w:left="2160" w:hanging="360"/>
+      </w:pPr>
+      <w:rPr>
+        <w:rFonts w:ascii="Wingdings" w:hAnsi="Wingdings" w:hint="default"/>
+      </w:rPr>
+    </w:lvl>
+    <w:lvl w:ilvl="3" w:tplc="2C0A0001" w:tentative="1">
+      <w:start w:val="1"/>
+      <w:numFmt w:val="bullet"/>
+      <w:lvlText w:val=""/>
+      <w:lvlJc w:val="left"/>
+      <w:pPr>
+        <w:ind w:left="2880" w:hanging="360"/>
+      </w:pPr>
+      <w:rPr>
+        <w:rFonts w:ascii="Symbol" w:hAnsi="Symbol" w:hint="default"/>
+      </w:rPr>
+    </w:lvl>
+    <w:lvl w:ilvl="4" w:tplc="2C0A0003" w:tentative="1">
+      <w:start w:val="1"/>
+      <w:numFmt w:val="bullet"/>
+      <w:lvlText w:val="o"/>
+      <w:lvlJc w:val="left"/>
+      <w:pPr>
+        <w:ind w:left="3600" w:hanging="360"/>
+      </w:pPr>
+      <w:rPr>
+        <w:rFonts w:ascii="Courier New" w:hAnsi="Courier New" w:cs="Courier New" w:hint="default"/>
+      </w:rPr>
+    </w:lvl>
+    <w:lvl w:ilvl="5" w:tplc="2C0A0005" w:tentative="1">
+      <w:start w:val="1"/>
+      <w:numFmt w:val="bullet"/>
+      <w:lvlText w:val=""/>
+      <w:lvlJc w:val="left"/>
+      <w:pPr>
+        <w:ind w:left="4320" w:hanging="360"/>
+      </w:pPr>
+      <w:rPr>
+        <w:rFonts w:ascii="Wingdings" w:hAnsi="Wingdings" w:hint="default"/>
+      </w:rPr>
+    </w:lvl>
+    <w:lvl w:ilvl="6" w:tplc="2C0A0001" w:tentative="1">
+      <w:start w:val="1"/>
+      <w:numFmt w:val="bullet"/>
+      <w:lvlText w:val=""/>
+      <w:lvlJc w:val="left"/>
+      <w:pPr>
+        <w:ind w:left="5040" w:hanging="360"/>
+      </w:pPr>
+      <w:rPr>
+        <w:rFonts w:ascii="Symbol" w:hAnsi="Symbol" w:hint="default"/>
+      </w:rPr>
+    </w:lvl>
+    <w:lvl w:ilvl="7" w:tplc="2C0A0003" w:tentative="1">
+      <w:start w:val="1"/>
+      <w:numFmt w:val="bullet"/>
+      <w:lvlText w:val="o"/>
+      <w:lvlJc w:val="left"/>
+      <w:pPr>
+        <w:ind w:left="5760" w:hanging="360"/>
+      </w:pPr>
+      <w:rPr>
+        <w:rFonts w:ascii="Courier New" w:hAnsi="Courier New" w:cs="Courier New" w:hint="default"/>
+      </w:rPr>
+    </w:lvl>
+    <w:lvl w:ilvl="8" w:tplc="2C0A0005" w:tentative="1">
+      <w:start w:val="1"/>
+      <w:numFmt w:val="bullet"/>
+      <w:lvlText w:val=""/>
+      <w:lvlJc w:val="left"/>
+      <w:pPr>
+        <w:ind w:left="6480" w:hanging="360"/>
+      </w:pPr>
+      <w:rPr>
+        <w:rFonts w:ascii="Wingdings" w:hAnsi="Wingdings" w:hint="default"/>
+      </w:rPr>
+    </w:lvl>
+  </w:abstractNum>
+  <w:abstractNum w:abstractNumId="12" w15:restartNumberingAfterBreak="0">
     <w:nsid w:val="7DD64906"/>
     <w:multiLevelType w:val="hybridMultilevel"/>
     <w:tmpl w:val="795E7434"/>
@@ -6814,7 +8576,7 @@
     <w:abstractNumId w:val="10"/>
   </w:num>
   <w:num w:numId="10">
-    <w:abstractNumId w:val="11"/>
+    <w:abstractNumId w:val="12"/>
   </w:num>
   <w:num w:numId="11">
     <w:abstractNumId w:val="4"/>
@@ -6827,6 +8589,9 @@
   </w:num>
   <w:num w:numId="14">
     <w:abstractNumId w:val="7"/>
+  </w:num>
+  <w:num w:numId="15">
+    <w:abstractNumId w:val="11"/>
   </w:num>
 </w:numbering>
 </file>
@@ -7318,6 +9083,7 @@
   <w:style w:type="character" w:default="1" w:styleId="Fuentedeprrafopredeter">
     <w:name w:val="Default Paragraph Font"/>
     <w:uiPriority w:val="1"/>
+    <w:semiHidden/>
     <w:unhideWhenUsed/>
   </w:style>
   <w:style w:type="table" w:default="1" w:styleId="Tablanormal">
@@ -8017,6 +9783,36 @@
       <w:outlineLvl w:val="2"/>
     </w:pPr>
   </w:style>
+  <w:style w:type="table" w:styleId="Tablaconcuadrcula">
+    <w:name w:val="Table Grid"/>
+    <w:basedOn w:val="Tablanormal"/>
+    <w:uiPriority w:val="59"/>
+    <w:rsid w:val="00C634BB"/>
+    <w:pPr>
+      <w:spacing w:before="0" w:line="240" w:lineRule="auto"/>
+    </w:pPr>
+    <w:tblPr>
+      <w:tblBorders>
+        <w:top w:val="single" w:sz="4" w:space="0" w:color="auto"/>
+        <w:left w:val="single" w:sz="4" w:space="0" w:color="auto"/>
+        <w:bottom w:val="single" w:sz="4" w:space="0" w:color="auto"/>
+        <w:right w:val="single" w:sz="4" w:space="0" w:color="auto"/>
+        <w:insideH w:val="single" w:sz="4" w:space="0" w:color="auto"/>
+        <w:insideV w:val="single" w:sz="4" w:space="0" w:color="auto"/>
+      </w:tblBorders>
+    </w:tblPr>
+  </w:style>
+  <w:style w:type="paragraph" w:styleId="Prrafodelista">
+    <w:name w:val="List Paragraph"/>
+    <w:basedOn w:val="Normal"/>
+    <w:uiPriority w:val="34"/>
+    <w:qFormat/>
+    <w:rsid w:val="00C634BB"/>
+    <w:pPr>
+      <w:ind w:left="720"/>
+      <w:contextualSpacing/>
+    </w:pPr>
+  </w:style>
 </w:styles>
 </file>
 
@@ -8327,7 +10123,7 @@
 </file>
 
 <file path=customXml/itemProps2.xml><?xml version="1.0" encoding="utf-8"?>
-<ds:datastoreItem xmlns:ds="http://schemas.openxmlformats.org/officeDocument/2006/customXml" ds:itemID="{F3FEEE84-3F78-4BAB-896B-76655115FE17}">
+<ds:datastoreItem xmlns:ds="http://schemas.openxmlformats.org/officeDocument/2006/customXml" ds:itemID="{19EA4C2D-9F14-4E76-BF79-5798FC0BA2D5}">
   <ds:schemaRefs>
     <ds:schemaRef ds:uri="http://schemas.openxmlformats.org/officeDocument/2006/bibliography"/>
   </ds:schemaRefs>

</xml_diff>

<commit_message>
Se redacto el Plan de Proyecto.docx Se adjunta Proyecto de "GanttProject".
</commit_message>
<xml_diff>
--- a/01. Gestión del proyecto/Plan de Proyecto.docx
+++ b/01. Gestión del proyecto/Plan de Proyecto.docx
@@ -748,7 +748,7 @@
                 <w:noProof/>
                 <w:webHidden/>
               </w:rPr>
-              <w:t>5</w:t>
+              <w:t>6</w:t>
             </w:r>
             <w:r>
               <w:rPr>
@@ -890,7 +890,7 @@
                 <w:noProof/>
                 <w:webHidden/>
               </w:rPr>
-              <w:t>6</w:t>
+              <w:t>7</w:t>
             </w:r>
             <w:r>
               <w:rPr>
@@ -961,7 +961,7 @@
                 <w:noProof/>
                 <w:webHidden/>
               </w:rPr>
-              <w:t>6</w:t>
+              <w:t>7</w:t>
             </w:r>
             <w:r>
               <w:rPr>
@@ -1032,7 +1032,7 @@
                 <w:noProof/>
                 <w:webHidden/>
               </w:rPr>
-              <w:t>6</w:t>
+              <w:t>9</w:t>
             </w:r>
             <w:r>
               <w:rPr>
@@ -1103,7 +1103,7 @@
                 <w:noProof/>
                 <w:webHidden/>
               </w:rPr>
-              <w:t>8</w:t>
+              <w:t>10</w:t>
             </w:r>
             <w:r>
               <w:rPr>
@@ -1174,7 +1174,7 @@
                 <w:noProof/>
                 <w:webHidden/>
               </w:rPr>
-              <w:t>8</w:t>
+              <w:t>10</w:t>
             </w:r>
             <w:r>
               <w:rPr>
@@ -1245,7 +1245,7 @@
                 <w:noProof/>
                 <w:webHidden/>
               </w:rPr>
-              <w:t>8</w:t>
+              <w:t>11</w:t>
             </w:r>
             <w:r>
               <w:rPr>
@@ -1316,7 +1316,7 @@
                 <w:noProof/>
                 <w:webHidden/>
               </w:rPr>
-              <w:t>8</w:t>
+              <w:t>11</w:t>
             </w:r>
             <w:r>
               <w:rPr>
@@ -1387,7 +1387,7 @@
                 <w:noProof/>
                 <w:webHidden/>
               </w:rPr>
-              <w:t>8</w:t>
+              <w:t>12</w:t>
             </w:r>
             <w:r>
               <w:rPr>
@@ -1458,7 +1458,7 @@
                 <w:noProof/>
                 <w:webHidden/>
               </w:rPr>
-              <w:t>9</w:t>
+              <w:t>12</w:t>
             </w:r>
             <w:r>
               <w:rPr>
@@ -1529,7 +1529,7 @@
                 <w:noProof/>
                 <w:webHidden/>
               </w:rPr>
-              <w:t>9</w:t>
+              <w:t>12</w:t>
             </w:r>
             <w:r>
               <w:rPr>
@@ -1598,7 +1598,7 @@
                 <w:noProof/>
                 <w:webHidden/>
               </w:rPr>
-              <w:t>9</w:t>
+              <w:t>12</w:t>
             </w:r>
             <w:r>
               <w:rPr>
@@ -1667,7 +1667,7 @@
                 <w:noProof/>
                 <w:webHidden/>
               </w:rPr>
-              <w:t>9</w:t>
+              <w:t>12</w:t>
             </w:r>
             <w:r>
               <w:rPr>
@@ -1736,7 +1736,7 @@
                 <w:noProof/>
                 <w:webHidden/>
               </w:rPr>
-              <w:t>9</w:t>
+              <w:t>12</w:t>
             </w:r>
             <w:r>
               <w:rPr>
@@ -1805,7 +1805,7 @@
                 <w:noProof/>
                 <w:webHidden/>
               </w:rPr>
-              <w:t>9</w:t>
+              <w:t>13</w:t>
             </w:r>
             <w:r>
               <w:rPr>
@@ -1876,7 +1876,7 @@
                 <w:noProof/>
                 <w:webHidden/>
               </w:rPr>
-              <w:t>10</w:t>
+              <w:t>13</w:t>
             </w:r>
             <w:r>
               <w:rPr>
@@ -1908,6 +1908,8 @@
               </w:rPr>
               <w:t>Proceso técnico</w:t>
             </w:r>
+            <w:bookmarkStart w:id="0" w:name="_GoBack"/>
+            <w:bookmarkEnd w:id="0"/>
             <w:r>
               <w:rPr>
                 <w:noProof/>
@@ -1947,7 +1949,7 @@
                 <w:noProof/>
                 <w:webHidden/>
               </w:rPr>
-              <w:t>10</w:t>
+              <w:t>13</w:t>
             </w:r>
             <w:r>
               <w:rPr>
@@ -2018,7 +2020,7 @@
                 <w:noProof/>
                 <w:webHidden/>
               </w:rPr>
-              <w:t>10</w:t>
+              <w:t>14</w:t>
             </w:r>
             <w:r>
               <w:rPr>
@@ -2089,7 +2091,7 @@
                 <w:noProof/>
                 <w:webHidden/>
               </w:rPr>
-              <w:t>10</w:t>
+              <w:t>14</w:t>
             </w:r>
             <w:r>
               <w:rPr>
@@ -2160,7 +2162,7 @@
                 <w:noProof/>
                 <w:webHidden/>
               </w:rPr>
-              <w:t>10</w:t>
+              <w:t>14</w:t>
             </w:r>
             <w:r>
               <w:rPr>
@@ -2231,7 +2233,7 @@
                 <w:noProof/>
                 <w:webHidden/>
               </w:rPr>
-              <w:t>10</w:t>
+              <w:t>14</w:t>
             </w:r>
             <w:r>
               <w:rPr>
@@ -2302,7 +2304,7 @@
                 <w:noProof/>
                 <w:webHidden/>
               </w:rPr>
-              <w:t>11</w:t>
+              <w:t>15</w:t>
             </w:r>
             <w:r>
               <w:rPr>
@@ -2373,7 +2375,7 @@
                 <w:noProof/>
                 <w:webHidden/>
               </w:rPr>
-              <w:t>11</w:t>
+              <w:t>15</w:t>
             </w:r>
             <w:r>
               <w:rPr>
@@ -2444,7 +2446,7 @@
                 <w:noProof/>
                 <w:webHidden/>
               </w:rPr>
-              <w:t>11</w:t>
+              <w:t>15</w:t>
             </w:r>
             <w:r>
               <w:rPr>
@@ -2515,7 +2517,7 @@
                 <w:noProof/>
                 <w:webHidden/>
               </w:rPr>
-              <w:t>12</w:t>
+              <w:t>16</w:t>
             </w:r>
             <w:r>
               <w:rPr>
@@ -2567,13 +2569,13 @@
       <w:pPr>
         <w:pStyle w:val="PSI-Ttulo1"/>
       </w:pPr>
-      <w:bookmarkStart w:id="0" w:name="_Toc16490043"/>
-      <w:bookmarkStart w:id="1" w:name="_Toc257629056"/>
+      <w:bookmarkStart w:id="1" w:name="_Toc16490043"/>
+      <w:bookmarkStart w:id="2" w:name="_Toc257629056"/>
       <w:r>
         <w:t>Introducción</w:t>
       </w:r>
-      <w:bookmarkEnd w:id="0"/>
       <w:bookmarkEnd w:id="1"/>
+      <w:bookmarkEnd w:id="2"/>
     </w:p>
     <w:p>
       <w:pPr>
@@ -2600,13 +2602,13 @@
       <w:pPr>
         <w:pStyle w:val="PSI-Ttulo2"/>
       </w:pPr>
-      <w:bookmarkStart w:id="2" w:name="_Toc16490044"/>
-      <w:bookmarkStart w:id="3" w:name="_Toc257629057"/>
+      <w:bookmarkStart w:id="3" w:name="_Toc16490044"/>
+      <w:bookmarkStart w:id="4" w:name="_Toc257629057"/>
       <w:r>
         <w:t>Alcance del Proyecto</w:t>
       </w:r>
-      <w:bookmarkEnd w:id="2"/>
       <w:bookmarkEnd w:id="3"/>
+      <w:bookmarkEnd w:id="4"/>
     </w:p>
     <w:p>
       <w:pPr>
@@ -2912,10 +2914,7 @@
               <w:jc w:val="center"/>
             </w:pPr>
             <w:r>
-              <w:t xml:space="preserve">FASE DE </w:t>
-            </w:r>
-            <w:r>
-              <w:t>CONSTRUCCIÓN</w:t>
+              <w:t>FASE DE CONSTRUCCIÓN</w:t>
             </w:r>
           </w:p>
         </w:tc>
@@ -3277,13 +3276,13 @@
       <w:pPr>
         <w:pStyle w:val="PSI-Ttulo2"/>
       </w:pPr>
-      <w:bookmarkStart w:id="4" w:name="_Toc16490045"/>
-      <w:bookmarkStart w:id="5" w:name="_Toc257629058"/>
+      <w:bookmarkStart w:id="5" w:name="_Toc16490045"/>
+      <w:bookmarkStart w:id="6" w:name="_Toc257629058"/>
       <w:r>
         <w:t>Entregables del Proyecto</w:t>
       </w:r>
-      <w:bookmarkEnd w:id="4"/>
       <w:bookmarkEnd w:id="5"/>
+      <w:bookmarkEnd w:id="6"/>
     </w:p>
     <w:p>
       <w:pPr>
@@ -3293,8 +3292,8 @@
     </w:p>
     <w:tbl>
       <w:tblPr>
-        <w:tblW w:w="0" w:type="auto"/>
-        <w:tblInd w:w="708" w:type="dxa"/>
+        <w:tblW w:w="8363" w:type="dxa"/>
+        <w:tblInd w:w="354" w:type="dxa"/>
         <w:tblBorders>
           <w:top w:val="single" w:sz="4" w:space="0" w:color="auto"/>
           <w:left w:val="single" w:sz="4" w:space="0" w:color="auto"/>
@@ -3310,85 +3309,53 @@
         <w:tblLook w:val="0000" w:firstRow="0" w:lastRow="0" w:firstColumn="0" w:lastColumn="0" w:noHBand="0" w:noVBand="0"/>
       </w:tblPr>
       <w:tblGrid>
-        <w:gridCol w:w="1587"/>
-        <w:gridCol w:w="1588"/>
-        <w:gridCol w:w="1587"/>
-        <w:gridCol w:w="1587"/>
-        <w:gridCol w:w="1587"/>
+        <w:gridCol w:w="2126"/>
+        <w:gridCol w:w="6237"/>
       </w:tblGrid>
       <w:tr>
         <w:tc>
           <w:tcPr>
-            <w:tcW w:w="1587" w:type="dxa"/>
+            <w:tcW w:w="2126" w:type="dxa"/>
             <w:shd w:val="pct10" w:color="auto" w:fill="auto"/>
-          </w:tcPr>
-          <w:p>
-            <w:pPr>
+            <w:vAlign w:val="center"/>
+          </w:tcPr>
+          <w:p>
+            <w:pPr>
+              <w:spacing w:after="240"/>
               <w:ind w:left="0" w:firstLine="0"/>
               <w:jc w:val="center"/>
-            </w:pPr>
-            <w:r>
-              <w:t>Identificación Entregable</w:t>
-            </w:r>
-          </w:p>
-        </w:tc>
-        <w:tc>
-          <w:tcPr>
-            <w:tcW w:w="1588" w:type="dxa"/>
+              <w:rPr>
+                <w:b/>
+              </w:rPr>
+            </w:pPr>
+            <w:r>
+              <w:rPr>
+                <w:b/>
+              </w:rPr>
+              <w:t>Entregable</w:t>
+            </w:r>
+          </w:p>
+        </w:tc>
+        <w:tc>
+          <w:tcPr>
+            <w:tcW w:w="6237" w:type="dxa"/>
             <w:shd w:val="pct10" w:color="auto" w:fill="auto"/>
-          </w:tcPr>
-          <w:p>
-            <w:pPr>
+            <w:vAlign w:val="center"/>
+          </w:tcPr>
+          <w:p>
+            <w:pPr>
+              <w:spacing w:after="240"/>
               <w:ind w:left="0" w:firstLine="0"/>
               <w:jc w:val="center"/>
-            </w:pPr>
-            <w:r>
+              <w:rPr>
+                <w:b/>
+              </w:rPr>
+            </w:pPr>
+            <w:r>
+              <w:rPr>
+                <w:b/>
+              </w:rPr>
               <w:t>Descripción Entregable</w:t>
-            </w:r>
-          </w:p>
-        </w:tc>
-        <w:tc>
-          <w:tcPr>
-            <w:tcW w:w="1587" w:type="dxa"/>
-            <w:shd w:val="pct10" w:color="auto" w:fill="auto"/>
-          </w:tcPr>
-          <w:p>
-            <w:pPr>
-              <w:ind w:left="0" w:firstLine="86"/>
-              <w:jc w:val="center"/>
-            </w:pPr>
-            <w:r>
-              <w:t>Fecha de Entrega</w:t>
-            </w:r>
-          </w:p>
-        </w:tc>
-        <w:tc>
-          <w:tcPr>
-            <w:tcW w:w="1587" w:type="dxa"/>
-            <w:shd w:val="pct10" w:color="auto" w:fill="auto"/>
-          </w:tcPr>
-          <w:p>
-            <w:pPr>
-              <w:ind w:left="0" w:firstLine="0"/>
-              <w:jc w:val="center"/>
-            </w:pPr>
-            <w:r>
-              <w:t>Lugar de Entrega</w:t>
-            </w:r>
-          </w:p>
-        </w:tc>
-        <w:tc>
-          <w:tcPr>
-            <w:tcW w:w="1587" w:type="dxa"/>
-            <w:shd w:val="pct10" w:color="auto" w:fill="auto"/>
-          </w:tcPr>
-          <w:p>
-            <w:pPr>
-              <w:ind w:left="0" w:firstLine="0"/>
-              <w:jc w:val="center"/>
-            </w:pPr>
-            <w:r>
-              <w:t>Condiciones satisfacción</w:t>
             </w:r>
           </w:p>
         </w:tc>
@@ -3396,156 +3363,341 @@
       <w:tr>
         <w:tc>
           <w:tcPr>
-            <w:tcW w:w="1587" w:type="dxa"/>
+            <w:tcW w:w="2126" w:type="dxa"/>
+            <w:vAlign w:val="center"/>
           </w:tcPr>
           <w:p>
             <w:pPr>
               <w:pStyle w:val="MNormal"/>
             </w:pPr>
-          </w:p>
-        </w:tc>
-        <w:tc>
-          <w:tcPr>
-            <w:tcW w:w="1588" w:type="dxa"/>
+            <w:r>
+              <w:t>Plan de proyecto</w:t>
+            </w:r>
+          </w:p>
+        </w:tc>
+        <w:tc>
+          <w:tcPr>
+            <w:tcW w:w="6237" w:type="dxa"/>
           </w:tcPr>
           <w:p>
             <w:pPr>
               <w:pStyle w:val="MNormal"/>
-            </w:pPr>
-          </w:p>
-        </w:tc>
-        <w:tc>
-          <w:tcPr>
-            <w:tcW w:w="1587" w:type="dxa"/>
-          </w:tcPr>
-          <w:p>
-            <w:pPr>
-              <w:pStyle w:val="MNormal"/>
-            </w:pPr>
-          </w:p>
-        </w:tc>
-        <w:tc>
-          <w:tcPr>
-            <w:tcW w:w="1587" w:type="dxa"/>
-          </w:tcPr>
-          <w:p>
-            <w:pPr>
-              <w:pStyle w:val="MNormal"/>
-            </w:pPr>
-          </w:p>
-        </w:tc>
-        <w:tc>
-          <w:tcPr>
-            <w:tcW w:w="1587" w:type="dxa"/>
-          </w:tcPr>
-          <w:p>
-            <w:pPr>
-              <w:pStyle w:val="MNormal"/>
-            </w:pPr>
+              <w:jc w:val="both"/>
+            </w:pPr>
+            <w:r>
+              <w:t>El presente documento.</w:t>
+            </w:r>
           </w:p>
         </w:tc>
       </w:tr>
       <w:tr>
         <w:tc>
           <w:tcPr>
-            <w:tcW w:w="1587" w:type="dxa"/>
+            <w:tcW w:w="2126" w:type="dxa"/>
+            <w:vAlign w:val="center"/>
           </w:tcPr>
           <w:p>
             <w:pPr>
               <w:pStyle w:val="MNormal"/>
             </w:pPr>
-          </w:p>
-        </w:tc>
-        <w:tc>
-          <w:tcPr>
-            <w:tcW w:w="1588" w:type="dxa"/>
+            <w:r>
+              <w:t>Modelo de negocio</w:t>
+            </w:r>
+          </w:p>
+        </w:tc>
+        <w:tc>
+          <w:tcPr>
+            <w:tcW w:w="6237" w:type="dxa"/>
           </w:tcPr>
           <w:p>
             <w:pPr>
               <w:pStyle w:val="MNormal"/>
-            </w:pPr>
-          </w:p>
-        </w:tc>
-        <w:tc>
-          <w:tcPr>
-            <w:tcW w:w="1587" w:type="dxa"/>
-          </w:tcPr>
-          <w:p>
-            <w:pPr>
-              <w:pStyle w:val="MNormal"/>
-            </w:pPr>
-          </w:p>
-        </w:tc>
-        <w:tc>
-          <w:tcPr>
-            <w:tcW w:w="1587" w:type="dxa"/>
-          </w:tcPr>
-          <w:p>
-            <w:pPr>
-              <w:pStyle w:val="MNormal"/>
-            </w:pPr>
-          </w:p>
-        </w:tc>
-        <w:tc>
-          <w:tcPr>
-            <w:tcW w:w="1587" w:type="dxa"/>
-          </w:tcPr>
-          <w:p>
-            <w:pPr>
-              <w:pStyle w:val="MNormal"/>
-            </w:pPr>
+              <w:jc w:val="both"/>
+            </w:pPr>
+            <w:r>
+              <w:t>Identifica, describe y analiza la oportunidad de negocio. Analiza su viabilidad técnica, económica y financiera.</w:t>
+            </w:r>
           </w:p>
         </w:tc>
       </w:tr>
       <w:tr>
         <w:tc>
           <w:tcPr>
-            <w:tcW w:w="1587" w:type="dxa"/>
+            <w:tcW w:w="2126" w:type="dxa"/>
+            <w:vAlign w:val="center"/>
           </w:tcPr>
           <w:p>
             <w:pPr>
               <w:pStyle w:val="MNormal"/>
             </w:pPr>
-          </w:p>
-        </w:tc>
-        <w:tc>
-          <w:tcPr>
-            <w:tcW w:w="1588" w:type="dxa"/>
+            <w:r>
+              <w:t>Glosario</w:t>
+            </w:r>
+          </w:p>
+        </w:tc>
+        <w:tc>
+          <w:tcPr>
+            <w:tcW w:w="6237" w:type="dxa"/>
           </w:tcPr>
           <w:p>
             <w:pPr>
               <w:pStyle w:val="MNormal"/>
-            </w:pPr>
-          </w:p>
-        </w:tc>
-        <w:tc>
-          <w:tcPr>
-            <w:tcW w:w="1587" w:type="dxa"/>
+              <w:jc w:val="both"/>
+            </w:pPr>
+            <w:r>
+              <w:t>Define los principales términos utilizados en el proyecto. Permite establecer la terminología a usar.</w:t>
+            </w:r>
+          </w:p>
+        </w:tc>
+      </w:tr>
+      <w:tr>
+        <w:tc>
+          <w:tcPr>
+            <w:tcW w:w="2126" w:type="dxa"/>
+            <w:vAlign w:val="center"/>
           </w:tcPr>
           <w:p>
             <w:pPr>
               <w:pStyle w:val="MNormal"/>
             </w:pPr>
-          </w:p>
-        </w:tc>
-        <w:tc>
-          <w:tcPr>
-            <w:tcW w:w="1587" w:type="dxa"/>
+            <w:r>
+              <w:t>Modelo de casos de uso</w:t>
+            </w:r>
+          </w:p>
+        </w:tc>
+        <w:tc>
+          <w:tcPr>
+            <w:tcW w:w="6237" w:type="dxa"/>
           </w:tcPr>
           <w:p>
             <w:pPr>
               <w:pStyle w:val="MNormal"/>
-            </w:pPr>
-          </w:p>
-        </w:tc>
-        <w:tc>
-          <w:tcPr>
-            <w:tcW w:w="1587" w:type="dxa"/>
+              <w:jc w:val="both"/>
+            </w:pPr>
+            <w:r>
+              <w:t>Presenta las funciones del sistema y los actores que hacen uso de ellas. Se representa a través de diagramas de casos de uso.</w:t>
+            </w:r>
+          </w:p>
+        </w:tc>
+      </w:tr>
+      <w:tr>
+        <w:tc>
+          <w:tcPr>
+            <w:tcW w:w="2126" w:type="dxa"/>
+            <w:vAlign w:val="center"/>
           </w:tcPr>
           <w:p>
             <w:pPr>
               <w:pStyle w:val="MNormal"/>
             </w:pPr>
+            <w:r>
+              <w:t>Modelo de visión</w:t>
+            </w:r>
+          </w:p>
+        </w:tc>
+        <w:tc>
+          <w:tcPr>
+            <w:tcW w:w="6237" w:type="dxa"/>
+          </w:tcPr>
+          <w:p>
+            <w:pPr>
+              <w:pStyle w:val="MNormal"/>
+              <w:jc w:val="both"/>
+            </w:pPr>
+            <w:r>
+              <w:t xml:space="preserve">Define la visión del producto desde la perspectiva del cliente, especificando las necesidades y características del producto. </w:t>
+            </w:r>
+          </w:p>
+        </w:tc>
+      </w:tr>
+      <w:tr>
+        <w:tc>
+          <w:tcPr>
+            <w:tcW w:w="2126" w:type="dxa"/>
+            <w:vAlign w:val="center"/>
+          </w:tcPr>
+          <w:p>
+            <w:pPr>
+              <w:pStyle w:val="MNormal"/>
+            </w:pPr>
+            <w:r>
+              <w:t>Prototipo de interfaces de usuario</w:t>
+            </w:r>
+          </w:p>
+        </w:tc>
+        <w:tc>
+          <w:tcPr>
+            <w:tcW w:w="6237" w:type="dxa"/>
+          </w:tcPr>
+          <w:p>
+            <w:pPr>
+              <w:pStyle w:val="MNormal"/>
+              <w:jc w:val="both"/>
+            </w:pPr>
+            <w:r>
+              <w:t>Se trata de prototipos que permiten al usuario hacerse una idea sobre las interfaces que proveerá el sistema. El uso de prototipos se realiza a través de una serie de imágenes a ser presentadas.</w:t>
+            </w:r>
+          </w:p>
+        </w:tc>
+      </w:tr>
+      <w:tr>
+        <w:tc>
+          <w:tcPr>
+            <w:tcW w:w="2126" w:type="dxa"/>
+            <w:vAlign w:val="center"/>
+          </w:tcPr>
+          <w:p>
+            <w:pPr>
+              <w:pStyle w:val="MNormal"/>
+            </w:pPr>
+            <w:r>
+              <w:t>Modelo de datos</w:t>
+            </w:r>
+          </w:p>
+        </w:tc>
+        <w:tc>
+          <w:tcPr>
+            <w:tcW w:w="6237" w:type="dxa"/>
+          </w:tcPr>
+          <w:p>
+            <w:pPr>
+              <w:pStyle w:val="MNormal"/>
+              <w:jc w:val="both"/>
+            </w:pPr>
+            <w:r>
+              <w:t xml:space="preserve">Dado que la persistencia de los datos será soportada por </w:t>
+            </w:r>
+            <w:r>
+              <w:lastRenderedPageBreak/>
+              <w:t>una base de datos, este modelo describe la representación lógica de los datos persistentes.</w:t>
+            </w:r>
+          </w:p>
+        </w:tc>
+      </w:tr>
+      <w:tr>
+        <w:tc>
+          <w:tcPr>
+            <w:tcW w:w="2126" w:type="dxa"/>
+            <w:vAlign w:val="center"/>
+          </w:tcPr>
+          <w:p>
+            <w:pPr>
+              <w:pStyle w:val="MNormal"/>
+            </w:pPr>
+            <w:r>
+              <w:lastRenderedPageBreak/>
+              <w:t>Modelo de diseño</w:t>
+            </w:r>
+          </w:p>
+        </w:tc>
+        <w:tc>
+          <w:tcPr>
+            <w:tcW w:w="6237" w:type="dxa"/>
+          </w:tcPr>
+          <w:p>
+            <w:pPr>
+              <w:pStyle w:val="MNormal"/>
+              <w:jc w:val="both"/>
+            </w:pPr>
+            <w:r>
+              <w:t>Se utiliza para empezar a realizar los casos de uso desarrollados en fases anteriores. Sirve para los desarrolladores en la etapa de implementación.</w:t>
+            </w:r>
+          </w:p>
+        </w:tc>
+      </w:tr>
+      <w:tr>
+        <w:tc>
+          <w:tcPr>
+            <w:tcW w:w="2126" w:type="dxa"/>
+            <w:vAlign w:val="center"/>
+          </w:tcPr>
+          <w:p>
+            <w:pPr>
+              <w:pStyle w:val="MNormal"/>
+            </w:pPr>
+            <w:r>
+              <w:t>Modelo de implementación</w:t>
+            </w:r>
+          </w:p>
+        </w:tc>
+        <w:tc>
+          <w:tcPr>
+            <w:tcW w:w="6237" w:type="dxa"/>
+          </w:tcPr>
+          <w:p>
+            <w:pPr>
+              <w:pStyle w:val="MNormal"/>
+              <w:jc w:val="both"/>
+            </w:pPr>
+            <w:r>
+              <w:t>Es una colección de componentes y subsistemas que lo contienen.</w:t>
+            </w:r>
+          </w:p>
+        </w:tc>
+      </w:tr>
+      <w:tr>
+        <w:tc>
+          <w:tcPr>
+            <w:tcW w:w="2126" w:type="dxa"/>
+            <w:vAlign w:val="center"/>
+          </w:tcPr>
+          <w:p>
+            <w:pPr>
+              <w:pStyle w:val="MNormal"/>
+            </w:pPr>
+            <w:r>
+              <w:t>Manual de usuario</w:t>
+            </w:r>
+          </w:p>
+        </w:tc>
+        <w:tc>
+          <w:tcPr>
+            <w:tcW w:w="6237" w:type="dxa"/>
+          </w:tcPr>
+          <w:p>
+            <w:pPr>
+              <w:pStyle w:val="MNormal"/>
+              <w:jc w:val="both"/>
+            </w:pPr>
+            <w:r>
+              <w:t>Expone los procesos que el usuario puede realizar con el sistema implementado. Se debe detallar todas y cada una de las características del sistema.</w:t>
+            </w:r>
+          </w:p>
+        </w:tc>
+      </w:tr>
+      <w:tr>
+        <w:tc>
+          <w:tcPr>
+            <w:tcW w:w="2126" w:type="dxa"/>
+            <w:vAlign w:val="center"/>
+          </w:tcPr>
+          <w:p>
+            <w:pPr>
+              <w:pStyle w:val="MNormal"/>
+            </w:pPr>
+            <w:r>
+              <w:t>Especificación de requerimientos</w:t>
+            </w:r>
+          </w:p>
+        </w:tc>
+        <w:tc>
+          <w:tcPr>
+            <w:tcW w:w="6237" w:type="dxa"/>
+          </w:tcPr>
+          <w:p>
+            <w:pPr>
+              <w:pStyle w:val="MNormal"/>
+              <w:jc w:val="both"/>
+            </w:pPr>
+            <w:r>
+              <w:t xml:space="preserve">Describe el comportamiento externo del sistema identificado. Describe requerimientos no funcionales, restricciones de diseño y factores necesarios que den una </w:t>
+            </w:r>
+            <w:r>
+              <w:t>descripción</w:t>
+            </w:r>
+            <w:r>
+              <w:t xml:space="preserve"> de los requerimientos del software.</w:t>
+            </w:r>
           </w:p>
         </w:tc>
       </w:tr>
@@ -3566,11 +3718,11 @@
       <w:pPr>
         <w:pStyle w:val="PSI-Ttulo2"/>
       </w:pPr>
-      <w:bookmarkStart w:id="6" w:name="_Toc257629059"/>
+      <w:bookmarkStart w:id="7" w:name="_Toc257629059"/>
       <w:r>
         <w:t>Asunciones y Restricciones</w:t>
       </w:r>
-      <w:bookmarkEnd w:id="6"/>
+      <w:bookmarkEnd w:id="7"/>
     </w:p>
     <w:p>
       <w:pPr>
@@ -3654,17 +3806,16 @@
         <w:pStyle w:val="PSI-Ttulo2"/>
         <w:ind w:left="0" w:firstLine="0"/>
       </w:pPr>
-      <w:bookmarkStart w:id="7" w:name="_Toc16490046"/>
-      <w:r>
-        <w:lastRenderedPageBreak/>
+      <w:bookmarkStart w:id="8" w:name="_Toc16490046"/>
+      <w:r>
         <w:br/>
       </w:r>
-      <w:bookmarkStart w:id="8" w:name="_Toc257629060"/>
+      <w:bookmarkStart w:id="9" w:name="_Toc257629060"/>
       <w:r>
         <w:t>Estrategia de evolución del Plan</w:t>
       </w:r>
-      <w:bookmarkEnd w:id="7"/>
       <w:bookmarkEnd w:id="8"/>
+      <w:bookmarkEnd w:id="9"/>
     </w:p>
     <w:p>
       <w:pPr>
@@ -3726,13 +3877,14 @@
       <w:pPr>
         <w:pStyle w:val="PSI-Ttulo1"/>
       </w:pPr>
-      <w:bookmarkStart w:id="9" w:name="_Toc16490047"/>
-      <w:bookmarkStart w:id="10" w:name="_Toc257629061"/>
-      <w:r>
+      <w:bookmarkStart w:id="10" w:name="_Toc16490047"/>
+      <w:bookmarkStart w:id="11" w:name="_Toc257629061"/>
+      <w:r>
+        <w:lastRenderedPageBreak/>
         <w:t>Organización del Proyecto</w:t>
       </w:r>
-      <w:bookmarkEnd w:id="9"/>
       <w:bookmarkEnd w:id="10"/>
+      <w:bookmarkEnd w:id="11"/>
     </w:p>
     <w:p>
       <w:pPr>
@@ -3754,13 +3906,13 @@
       <w:pPr>
         <w:pStyle w:val="PSI-Ttulo2"/>
       </w:pPr>
-      <w:bookmarkStart w:id="11" w:name="_Toc16490048"/>
-      <w:bookmarkStart w:id="12" w:name="_Toc257629062"/>
+      <w:bookmarkStart w:id="12" w:name="_Toc16490048"/>
+      <w:bookmarkStart w:id="13" w:name="_Toc257629062"/>
       <w:r>
         <w:t>Modelo de Proceso</w:t>
       </w:r>
-      <w:bookmarkEnd w:id="11"/>
       <w:bookmarkEnd w:id="12"/>
+      <w:bookmarkEnd w:id="13"/>
     </w:p>
     <w:p>
       <w:pPr>
@@ -3787,7 +3939,6 @@
           <w:noProof/>
           <w:lang w:val="es-AR" w:eastAsia="es-AR"/>
         </w:rPr>
-        <w:lastRenderedPageBreak/>
         <w:drawing>
           <wp:inline distT="0" distB="0" distL="0" distR="0" wp14:anchorId="76A8FA77" wp14:editId="3F9F6DDC">
             <wp:extent cx="4801542" cy="3528256"/>
@@ -4370,6 +4521,7 @@
             <w:pPr>
               <w:pStyle w:val="Prrafodelista"/>
               <w:ind w:firstLine="0"/>
+              <w:jc w:val="both"/>
             </w:pPr>
           </w:p>
           <w:p>
@@ -4379,6 +4531,7 @@
                 <w:ilvl w:val="0"/>
                 <w:numId w:val="15"/>
               </w:numPr>
+              <w:jc w:val="both"/>
             </w:pPr>
             <w:r>
               <w:t>Alcance del sistema.</w:t>
@@ -4394,6 +4547,7 @@
                 <w:ilvl w:val="0"/>
                 <w:numId w:val="15"/>
               </w:numPr>
+              <w:jc w:val="both"/>
             </w:pPr>
             <w:r>
               <w:t>Definición inicial de los requerimientos.</w:t>
@@ -4403,6 +4557,8 @@
             </w:r>
             <w:r>
               <w:pgNum/>
+            </w:r>
+            <w:r>
               <w:t xml:space="preserve"> de esos requisitos.</w:t>
             </w:r>
           </w:p>
@@ -4413,6 +4569,7 @@
                 <w:ilvl w:val="0"/>
                 <w:numId w:val="15"/>
               </w:numPr>
+              <w:jc w:val="both"/>
             </w:pPr>
             <w:r>
               <w:t>Plan del proyecto. Estimación y cronograma.</w:t>
@@ -4425,6 +4582,7 @@
                 <w:ilvl w:val="0"/>
                 <w:numId w:val="15"/>
               </w:numPr>
+              <w:jc w:val="both"/>
             </w:pPr>
             <w:r>
               <w:t>Aceptación de riesgos.</w:t>
@@ -4440,6 +4598,7 @@
                 <w:ilvl w:val="0"/>
                 <w:numId w:val="15"/>
               </w:numPr>
+              <w:jc w:val="both"/>
             </w:pPr>
             <w:r>
               <w:t>Aceptación del proceso.</w:t>
@@ -4455,16 +4614,20 @@
                 <w:ilvl w:val="0"/>
                 <w:numId w:val="15"/>
               </w:numPr>
-            </w:pPr>
-            <w:r>
-              <w:lastRenderedPageBreak/>
+              <w:jc w:val="both"/>
+            </w:pPr>
+            <w:r>
               <w:t>Viabilidad.</w:t>
             </w:r>
             <w:r>
               <w:t xml:space="preserve"> El proyecto tiene sentido desde la perspectiva técnica, operación y del negocio.</w:t>
             </w:r>
           </w:p>
-          <w:p/>
+          <w:p>
+            <w:pPr>
+              <w:jc w:val="both"/>
+            </w:pPr>
+          </w:p>
         </w:tc>
       </w:tr>
       <w:tr>
@@ -4484,7 +4647,6 @@
               <w:rPr>
                 <w:rFonts w:cstheme="minorHAnsi"/>
               </w:rPr>
-              <w:lastRenderedPageBreak/>
               <w:t>Elaboración</w:t>
             </w:r>
           </w:p>
@@ -4500,6 +4662,7 @@
                 <w:tab w:val="left" w:pos="988"/>
               </w:tabs>
               <w:ind w:firstLine="0"/>
+              <w:jc w:val="both"/>
             </w:pPr>
           </w:p>
           <w:p>
@@ -4512,6 +4675,7 @@
               <w:tabs>
                 <w:tab w:val="left" w:pos="988"/>
               </w:tabs>
+              <w:jc w:val="both"/>
             </w:pPr>
             <w:r>
               <w:t>Estabilidad de la visión.</w:t>
@@ -4530,6 +4694,7 @@
               <w:tabs>
                 <w:tab w:val="left" w:pos="988"/>
               </w:tabs>
+              <w:jc w:val="both"/>
             </w:pPr>
             <w:r>
               <w:t>Estabilidad de la arquitectura.</w:t>
@@ -4548,6 +4713,7 @@
               <w:tabs>
                 <w:tab w:val="left" w:pos="988"/>
               </w:tabs>
+              <w:jc w:val="both"/>
             </w:pPr>
             <w:r>
               <w:t>Aceptación del riesgo.</w:t>
@@ -4566,6 +4732,7 @@
               <w:tabs>
                 <w:tab w:val="left" w:pos="988"/>
               </w:tabs>
+              <w:jc w:val="both"/>
             </w:pPr>
             <w:r>
               <w:t>Viabilidad.</w:t>
@@ -4584,6 +4751,7 @@
               <w:tabs>
                 <w:tab w:val="left" w:pos="988"/>
               </w:tabs>
+              <w:jc w:val="both"/>
             </w:pPr>
             <w:r>
               <w:t>Plan del proyecto. Plan de iteración detallado.</w:t>
@@ -4599,6 +4767,7 @@
               <w:tabs>
                 <w:tab w:val="left" w:pos="988"/>
               </w:tabs>
+              <w:jc w:val="both"/>
             </w:pPr>
             <w:r>
               <w:t>Cumplimiento de la organización.</w:t>
@@ -4606,8 +4775,6 @@
             <w:r>
               <w:t xml:space="preserve"> La arquitectura del sistema refleja las realidades de la arquitectura de la empresa.</w:t>
             </w:r>
-            <w:bookmarkStart w:id="13" w:name="_GoBack"/>
-            <w:bookmarkEnd w:id="13"/>
           </w:p>
           <w:p>
             <w:pPr>
@@ -4616,6 +4783,7 @@
                 <w:tab w:val="left" w:pos="988"/>
               </w:tabs>
               <w:ind w:firstLine="0"/>
+              <w:jc w:val="both"/>
             </w:pPr>
           </w:p>
         </w:tc>
@@ -4643,6 +4811,7 @@
             <w:pPr>
               <w:pStyle w:val="Prrafodelista"/>
               <w:ind w:firstLine="0"/>
+              <w:jc w:val="both"/>
             </w:pPr>
           </w:p>
           <w:p>
@@ -4652,6 +4821,7 @@
                 <w:ilvl w:val="0"/>
                 <w:numId w:val="15"/>
               </w:numPr>
+              <w:jc w:val="both"/>
             </w:pPr>
             <w:r>
               <w:t>Estabilidad del sistema. El software y la documentación son aceptables para implementar el sistema a los usuarios.</w:t>
@@ -4664,6 +4834,7 @@
                 <w:ilvl w:val="0"/>
                 <w:numId w:val="15"/>
               </w:numPr>
+              <w:jc w:val="both"/>
             </w:pPr>
             <w:r>
               <w:t xml:space="preserve">Involucrados preparados. Los involucrados están listos para que el sistema sea implementado. </w:t>
@@ -4676,6 +4847,7 @@
                 <w:ilvl w:val="0"/>
                 <w:numId w:val="15"/>
               </w:numPr>
+              <w:jc w:val="both"/>
             </w:pPr>
             <w:r>
               <w:t>Aceptación del riesgo. El riesgo ha sido evaluado, documentado y se han desarrollado estrategias.</w:t>
@@ -4688,6 +4860,7 @@
                 <w:ilvl w:val="0"/>
                 <w:numId w:val="15"/>
               </w:numPr>
+              <w:jc w:val="both"/>
             </w:pPr>
             <w:r>
               <w:t>Aceptación y estimación del costo. Los gastos son aceptables y estimaciones razonables.</w:t>
@@ -4700,9 +4873,14 @@
                 <w:ilvl w:val="0"/>
                 <w:numId w:val="15"/>
               </w:numPr>
-            </w:pPr>
-            <w:r>
-              <w:t>Plan del proyecto. Plan de iteración detallado para iteraciones de la fase de Transición.</w:t>
+              <w:jc w:val="both"/>
+            </w:pPr>
+            <w:r>
+              <w:t xml:space="preserve">Plan del proyecto. Plan de iteración detallado para </w:t>
+            </w:r>
+            <w:r>
+              <w:lastRenderedPageBreak/>
+              <w:t>iteraciones de la fase de Transición.</w:t>
             </w:r>
           </w:p>
           <w:p>
@@ -4712,6 +4890,7 @@
                 <w:ilvl w:val="0"/>
                 <w:numId w:val="15"/>
               </w:numPr>
+              <w:jc w:val="both"/>
             </w:pPr>
             <w:r>
               <w:t>Cumplimiento de la organización. Se cumple con los estándares apropiados para la organización.</w:t>
@@ -4721,6 +4900,7 @@
             <w:pPr>
               <w:pStyle w:val="Prrafodelista"/>
               <w:ind w:firstLine="0"/>
+              <w:jc w:val="both"/>
             </w:pPr>
           </w:p>
         </w:tc>
@@ -4736,6 +4916,7 @@
               <w:ind w:left="0" w:firstLine="0"/>
             </w:pPr>
             <w:r>
+              <w:lastRenderedPageBreak/>
               <w:t>Transición</w:t>
             </w:r>
           </w:p>
@@ -4751,6 +4932,7 @@
                 <w:tab w:val="left" w:pos="1105"/>
               </w:tabs>
               <w:ind w:firstLine="0"/>
+              <w:jc w:val="both"/>
             </w:pPr>
           </w:p>
           <w:p>
@@ -4763,6 +4945,7 @@
               <w:tabs>
                 <w:tab w:val="left" w:pos="1105"/>
               </w:tabs>
+              <w:jc w:val="both"/>
             </w:pPr>
             <w:r>
               <w:t>Aceptación de los involucrados del negocio. Los involucrados están satisfechos con el sistema y lo aceptan.</w:t>
@@ -4778,6 +4961,7 @@
               <w:tabs>
                 <w:tab w:val="left" w:pos="1105"/>
               </w:tabs>
+              <w:jc w:val="both"/>
             </w:pPr>
             <w:r>
               <w:t>Operaciones de aceptación. Las personas se responsabilizan de operar el sistema una vez que está en producción.</w:t>
@@ -4793,6 +4977,7 @@
               <w:tabs>
                 <w:tab w:val="left" w:pos="1105"/>
               </w:tabs>
+              <w:jc w:val="both"/>
             </w:pPr>
             <w:r>
               <w:t>Aceptación del soporte. Las personas se responsabilizan del soporte del sistema una vez que este está en producción y encontrándose satisfechos con los procedimientos y documentación relevantes.</w:t>
@@ -4808,6 +4993,7 @@
               <w:tabs>
                 <w:tab w:val="left" w:pos="1105"/>
               </w:tabs>
+              <w:jc w:val="both"/>
             </w:pPr>
             <w:r>
               <w:t>Aceptación del costo estimado. Los gastos actuales son aceptados.</w:t>
@@ -4823,37 +5009,15 @@
     </w:p>
     <w:p>
       <w:pPr>
-        <w:pStyle w:val="PSI-Comentario"/>
-      </w:pPr>
-    </w:p>
-    <w:p>
-      <w:pPr>
-        <w:pStyle w:val="PSI-Ttulo2"/>
-      </w:pPr>
-      <w:bookmarkStart w:id="14" w:name="_Toc16490049"/>
-      <w:bookmarkStart w:id="15" w:name="_Toc257629063"/>
-      <w:r>
-        <w:t>Estructura Organizacional</w:t>
-      </w:r>
-      <w:bookmarkEnd w:id="14"/>
-      <w:bookmarkEnd w:id="15"/>
-    </w:p>
-    <w:p>
-      <w:pPr>
         <w:jc w:val="both"/>
       </w:pPr>
       <w:r>
-        <w:t>[Descripción de la estructura jerárquica interna del proyecto.]</w:t>
-      </w:r>
-    </w:p>
-    <w:p>
-      <w:pPr>
-        <w:pStyle w:val="PSI-Comentario"/>
-      </w:pPr>
-    </w:p>
-    <w:p>
-      <w:pPr>
-        <w:jc w:val="center"/>
+        <w:t>Se observa a continuación el diagrama de GANTT del proyecto.</w:t>
+      </w:r>
+    </w:p>
+    <w:p>
+      <w:pPr>
+        <w:jc w:val="both"/>
       </w:pPr>
       <w:r>
         <w:rPr>
@@ -4862,9 +5026,9 @@
         </w:rPr>
         <w:drawing>
           <wp:inline distT="0" distB="0" distL="0" distR="0">
-            <wp:extent cx="5400040" cy="3961765"/>
-            <wp:effectExtent l="19050" t="0" r="0" b="0"/>
-            <wp:docPr id="2" name="1 Imagen" descr="Sin título-9.jpg"/>
+            <wp:extent cx="5400040" cy="2389505"/>
+            <wp:effectExtent l="19050" t="19050" r="0" b="0"/>
+            <wp:docPr id="5" name="Imagen 5"/>
             <wp:cNvGraphicFramePr>
               <a:graphicFrameLocks xmlns:a="http://schemas.openxmlformats.org/drawingml/2006/main" noChangeAspect="1"/>
             </wp:cNvGraphicFramePr>
@@ -4872,23 +5036,38 @@
               <a:graphicData uri="http://schemas.openxmlformats.org/drawingml/2006/picture">
                 <pic:pic xmlns:pic="http://schemas.openxmlformats.org/drawingml/2006/picture">
                   <pic:nvPicPr>
-                    <pic:cNvPr id="0" name="Sin título-9.jpg"/>
+                    <pic:cNvPr id="5" name="document.png"/>
                     <pic:cNvPicPr/>
                   </pic:nvPicPr>
-                  <pic:blipFill>
-                    <a:blip r:embed="rId13" cstate="print"/>
-                    <a:stretch>
-                      <a:fillRect/>
-                    </a:stretch>
+                  <pic:blipFill rotWithShape="1">
+                    <a:blip r:embed="rId13">
+                      <a:extLst>
+                        <a:ext uri="{28A0092B-C50C-407E-A947-70E740481C1C}">
+                          <a14:useLocalDpi xmlns:a14="http://schemas.microsoft.com/office/drawing/2010/main" val="0"/>
+                        </a:ext>
+                      </a:extLst>
+                    </a:blip>
+                    <a:srcRect l="-176" t="8398" r="176"/>
+                    <a:stretch/>
                   </pic:blipFill>
-                  <pic:spPr>
+                  <pic:spPr bwMode="auto">
                     <a:xfrm>
                       <a:off x="0" y="0"/>
-                      <a:ext cx="5400040" cy="3961765"/>
+                      <a:ext cx="5400040" cy="2389505"/>
                     </a:xfrm>
                     <a:prstGeom prst="rect">
                       <a:avLst/>
                     </a:prstGeom>
+                    <a:ln>
+                      <a:solidFill>
+                        <a:schemeClr val="tx1"/>
+                      </a:solidFill>
+                    </a:ln>
+                    <a:extLst>
+                      <a:ext uri="{53640926-AAD7-44D8-BBD7-CCE9431645EC}">
+                        <a14:shadowObscured xmlns:a14="http://schemas.microsoft.com/office/drawing/2010/main"/>
+                      </a:ext>
+                    </a:extLst>
                   </pic:spPr>
                 </pic:pic>
               </a:graphicData>
@@ -4899,40 +5078,447 @@
     </w:p>
     <w:p>
       <w:pPr>
-        <w:pStyle w:val="MNormal"/>
-      </w:pPr>
-    </w:p>
-    <w:p>
-      <w:pPr>
-        <w:pStyle w:val="MNormal"/>
-      </w:pPr>
-    </w:p>
-    <w:p>
-      <w:pPr>
-        <w:pStyle w:val="MNormal"/>
-        <w:rPr>
-          <w:noProof/>
-        </w:rPr>
-      </w:pPr>
-    </w:p>
-    <w:p>
-      <w:pPr>
-        <w:pStyle w:val="MNormal"/>
-        <w:rPr>
-          <w:noProof/>
-        </w:rPr>
+        <w:pStyle w:val="PSI-Comentario"/>
+      </w:pPr>
+    </w:p>
+    <w:p>
+      <w:pPr>
+        <w:pStyle w:val="PSI-Ttulo2"/>
+      </w:pPr>
+      <w:bookmarkStart w:id="14" w:name="_Toc16490049"/>
+      <w:bookmarkStart w:id="15" w:name="_Toc257629063"/>
+      <w:r>
+        <w:t>Estructura Organizacional</w:t>
+      </w:r>
+      <w:bookmarkEnd w:id="14"/>
+      <w:bookmarkEnd w:id="15"/>
+    </w:p>
+    <w:p>
+      <w:pPr>
+        <w:spacing w:after="240"/>
+        <w:jc w:val="both"/>
+      </w:pPr>
+      <w:r>
+        <w:t>Los integrantes del equipo de desarrollo son:</w:t>
+      </w:r>
+    </w:p>
+    <w:tbl>
+      <w:tblPr>
+        <w:tblStyle w:val="Tablaconcuadrcula"/>
+        <w:tblW w:w="0" w:type="auto"/>
+        <w:jc w:val="center"/>
+        <w:tblLook w:val="04A0" w:firstRow="1" w:lastRow="0" w:firstColumn="1" w:lastColumn="0" w:noHBand="0" w:noVBand="1"/>
+      </w:tblPr>
+      <w:tblGrid>
+        <w:gridCol w:w="3153"/>
+        <w:gridCol w:w="2431"/>
+      </w:tblGrid>
+      <w:tr>
+        <w:trPr>
+          <w:trHeight w:val="237"/>
+          <w:jc w:val="center"/>
+        </w:trPr>
+        <w:tc>
+          <w:tcPr>
+            <w:tcW w:w="3153" w:type="dxa"/>
+            <w:shd w:val="clear" w:color="auto" w:fill="F2F2F2" w:themeFill="background1" w:themeFillShade="F2"/>
+            <w:vAlign w:val="center"/>
+          </w:tcPr>
+          <w:p>
+            <w:pPr>
+              <w:spacing w:after="240"/>
+              <w:ind w:left="0" w:firstLine="0"/>
+              <w:jc w:val="center"/>
+              <w:rPr>
+                <w:b/>
+              </w:rPr>
+            </w:pPr>
+            <w:r>
+              <w:rPr>
+                <w:b/>
+              </w:rPr>
+              <w:t>Rol</w:t>
+            </w:r>
+          </w:p>
+        </w:tc>
+        <w:tc>
+          <w:tcPr>
+            <w:tcW w:w="2431" w:type="dxa"/>
+            <w:shd w:val="clear" w:color="auto" w:fill="F2F2F2" w:themeFill="background1" w:themeFillShade="F2"/>
+            <w:vAlign w:val="center"/>
+          </w:tcPr>
+          <w:p>
+            <w:pPr>
+              <w:spacing w:after="240"/>
+              <w:ind w:left="0" w:firstLine="0"/>
+              <w:jc w:val="center"/>
+              <w:rPr>
+                <w:b/>
+              </w:rPr>
+            </w:pPr>
+            <w:r>
+              <w:rPr>
+                <w:b/>
+              </w:rPr>
+              <w:t>Responsable</w:t>
+            </w:r>
+          </w:p>
+        </w:tc>
+      </w:tr>
+      <w:tr>
+        <w:trPr>
+          <w:jc w:val="center"/>
+        </w:trPr>
+        <w:tc>
+          <w:tcPr>
+            <w:tcW w:w="3153" w:type="dxa"/>
+          </w:tcPr>
+          <w:p>
+            <w:pPr>
+              <w:ind w:left="0" w:firstLine="0"/>
+              <w:jc w:val="both"/>
+            </w:pPr>
+            <w:r>
+              <w:t>Administrador de configuración</w:t>
+            </w:r>
+          </w:p>
+        </w:tc>
+        <w:tc>
+          <w:tcPr>
+            <w:tcW w:w="2431" w:type="dxa"/>
+          </w:tcPr>
+          <w:p>
+            <w:pPr>
+              <w:ind w:left="0" w:firstLine="0"/>
+              <w:jc w:val="both"/>
+            </w:pPr>
+            <w:r>
+              <w:t>Oyarzo Mariela.</w:t>
+            </w:r>
+          </w:p>
+        </w:tc>
+      </w:tr>
+      <w:tr>
+        <w:trPr>
+          <w:jc w:val="center"/>
+        </w:trPr>
+        <w:tc>
+          <w:tcPr>
+            <w:tcW w:w="3153" w:type="dxa"/>
+          </w:tcPr>
+          <w:p>
+            <w:pPr>
+              <w:ind w:left="0" w:firstLine="0"/>
+              <w:jc w:val="both"/>
+            </w:pPr>
+            <w:r>
+              <w:t>Analista</w:t>
+            </w:r>
+          </w:p>
+        </w:tc>
+        <w:tc>
+          <w:tcPr>
+            <w:tcW w:w="2431" w:type="dxa"/>
+          </w:tcPr>
+          <w:p>
+            <w:pPr>
+              <w:ind w:left="0" w:firstLine="0"/>
+              <w:jc w:val="both"/>
+            </w:pPr>
+            <w:r>
+              <w:t>Todos.</w:t>
+            </w:r>
+          </w:p>
+        </w:tc>
+      </w:tr>
+      <w:tr>
+        <w:trPr>
+          <w:jc w:val="center"/>
+        </w:trPr>
+        <w:tc>
+          <w:tcPr>
+            <w:tcW w:w="3153" w:type="dxa"/>
+          </w:tcPr>
+          <w:p>
+            <w:pPr>
+              <w:ind w:left="0" w:firstLine="0"/>
+              <w:jc w:val="both"/>
+            </w:pPr>
+            <w:r>
+              <w:t>Arquitecto</w:t>
+            </w:r>
+          </w:p>
+        </w:tc>
+        <w:tc>
+          <w:tcPr>
+            <w:tcW w:w="2431" w:type="dxa"/>
+          </w:tcPr>
+          <w:p>
+            <w:pPr>
+              <w:ind w:left="0" w:firstLine="0"/>
+              <w:jc w:val="both"/>
+            </w:pPr>
+            <w:r>
+              <w:t>Quiroga Sandra.</w:t>
+            </w:r>
+          </w:p>
+        </w:tc>
+      </w:tr>
+      <w:tr>
+        <w:trPr>
+          <w:jc w:val="center"/>
+        </w:trPr>
+        <w:tc>
+          <w:tcPr>
+            <w:tcW w:w="3153" w:type="dxa"/>
+          </w:tcPr>
+          <w:p>
+            <w:pPr>
+              <w:ind w:left="0" w:firstLine="0"/>
+              <w:jc w:val="both"/>
+            </w:pPr>
+            <w:r>
+              <w:t>Diseñador</w:t>
+            </w:r>
+          </w:p>
+        </w:tc>
+        <w:tc>
+          <w:tcPr>
+            <w:tcW w:w="2431" w:type="dxa"/>
+          </w:tcPr>
+          <w:p>
+            <w:pPr>
+              <w:ind w:left="0" w:firstLine="0"/>
+              <w:jc w:val="both"/>
+            </w:pPr>
+            <w:r>
+              <w:t>Oyarzo Mariela.</w:t>
+            </w:r>
+          </w:p>
+        </w:tc>
+      </w:tr>
+      <w:tr>
+        <w:trPr>
+          <w:jc w:val="center"/>
+        </w:trPr>
+        <w:tc>
+          <w:tcPr>
+            <w:tcW w:w="3153" w:type="dxa"/>
+          </w:tcPr>
+          <w:p>
+            <w:pPr>
+              <w:ind w:left="0" w:firstLine="0"/>
+              <w:jc w:val="both"/>
+            </w:pPr>
+            <w:r>
+              <w:t>Documentador</w:t>
+            </w:r>
+          </w:p>
+        </w:tc>
+        <w:tc>
+          <w:tcPr>
+            <w:tcW w:w="2431" w:type="dxa"/>
+          </w:tcPr>
+          <w:p>
+            <w:pPr>
+              <w:ind w:left="0" w:firstLine="0"/>
+              <w:jc w:val="both"/>
+            </w:pPr>
+            <w:r>
+              <w:t>Quiroga Sandra.</w:t>
+            </w:r>
+          </w:p>
+        </w:tc>
+      </w:tr>
+      <w:tr>
+        <w:trPr>
+          <w:jc w:val="center"/>
+        </w:trPr>
+        <w:tc>
+          <w:tcPr>
+            <w:tcW w:w="3153" w:type="dxa"/>
+          </w:tcPr>
+          <w:p>
+            <w:pPr>
+              <w:ind w:left="0" w:firstLine="0"/>
+              <w:jc w:val="both"/>
+            </w:pPr>
+            <w:r>
+              <w:lastRenderedPageBreak/>
+              <w:t>Gerente de calidad</w:t>
+            </w:r>
+          </w:p>
+        </w:tc>
+        <w:tc>
+          <w:tcPr>
+            <w:tcW w:w="2431" w:type="dxa"/>
+          </w:tcPr>
+          <w:p>
+            <w:pPr>
+              <w:ind w:left="0" w:firstLine="0"/>
+              <w:jc w:val="both"/>
+            </w:pPr>
+            <w:r>
+              <w:t>Márquez Emanuel.</w:t>
+            </w:r>
+          </w:p>
+        </w:tc>
+      </w:tr>
+      <w:tr>
+        <w:trPr>
+          <w:jc w:val="center"/>
+        </w:trPr>
+        <w:tc>
+          <w:tcPr>
+            <w:tcW w:w="3153" w:type="dxa"/>
+          </w:tcPr>
+          <w:p>
+            <w:pPr>
+              <w:ind w:left="0" w:firstLine="0"/>
+              <w:jc w:val="both"/>
+            </w:pPr>
+            <w:r>
+              <w:t>Ingeniero de pruebas</w:t>
+            </w:r>
+          </w:p>
+        </w:tc>
+        <w:tc>
+          <w:tcPr>
+            <w:tcW w:w="2431" w:type="dxa"/>
+          </w:tcPr>
+          <w:p>
+            <w:pPr>
+              <w:ind w:left="0" w:firstLine="0"/>
+              <w:jc w:val="both"/>
+            </w:pPr>
+            <w:r>
+              <w:t>Todos.</w:t>
+            </w:r>
+          </w:p>
+        </w:tc>
+      </w:tr>
+      <w:tr>
+        <w:trPr>
+          <w:jc w:val="center"/>
+        </w:trPr>
+        <w:tc>
+          <w:tcPr>
+            <w:tcW w:w="3153" w:type="dxa"/>
+          </w:tcPr>
+          <w:p>
+            <w:pPr>
+              <w:ind w:left="0" w:firstLine="0"/>
+              <w:jc w:val="both"/>
+            </w:pPr>
+            <w:r>
+              <w:t>Líder del proyecto</w:t>
+            </w:r>
+          </w:p>
+        </w:tc>
+        <w:tc>
+          <w:tcPr>
+            <w:tcW w:w="2431" w:type="dxa"/>
+          </w:tcPr>
+          <w:p>
+            <w:pPr>
+              <w:ind w:left="0" w:firstLine="0"/>
+              <w:jc w:val="both"/>
+            </w:pPr>
+            <w:r>
+              <w:t>Márquez Emanuel.</w:t>
+            </w:r>
+          </w:p>
+        </w:tc>
+      </w:tr>
+      <w:tr>
+        <w:trPr>
+          <w:jc w:val="center"/>
+        </w:trPr>
+        <w:tc>
+          <w:tcPr>
+            <w:tcW w:w="3153" w:type="dxa"/>
+          </w:tcPr>
+          <w:p>
+            <w:pPr>
+              <w:ind w:left="0" w:firstLine="0"/>
+              <w:jc w:val="both"/>
+            </w:pPr>
+            <w:r>
+              <w:t>Programador</w:t>
+            </w:r>
+          </w:p>
+        </w:tc>
+        <w:tc>
+          <w:tcPr>
+            <w:tcW w:w="2431" w:type="dxa"/>
+          </w:tcPr>
+          <w:p>
+            <w:pPr>
+              <w:ind w:left="0" w:firstLine="0"/>
+              <w:jc w:val="both"/>
+            </w:pPr>
+            <w:r>
+              <w:t>Todos.</w:t>
+            </w:r>
+          </w:p>
+        </w:tc>
+      </w:tr>
+      <w:tr>
+        <w:trPr>
+          <w:jc w:val="center"/>
+        </w:trPr>
+        <w:tc>
+          <w:tcPr>
+            <w:tcW w:w="3153" w:type="dxa"/>
+          </w:tcPr>
+          <w:p>
+            <w:pPr>
+              <w:ind w:left="0" w:firstLine="0"/>
+              <w:jc w:val="both"/>
+            </w:pPr>
+            <w:r>
+              <w:t>Rol general</w:t>
+            </w:r>
+          </w:p>
+        </w:tc>
+        <w:tc>
+          <w:tcPr>
+            <w:tcW w:w="2431" w:type="dxa"/>
+          </w:tcPr>
+          <w:p>
+            <w:pPr>
+              <w:ind w:left="0" w:firstLine="0"/>
+              <w:jc w:val="both"/>
+            </w:pPr>
+            <w:r>
+              <w:t>Todos.</w:t>
+            </w:r>
+          </w:p>
+        </w:tc>
+      </w:tr>
+    </w:tbl>
+    <w:p>
+      <w:pPr>
+        <w:jc w:val="both"/>
+      </w:pPr>
+      <w:r>
+        <w:t>Se observa abajo un diagrama general de la comunicación:</w:t>
+      </w:r>
+    </w:p>
+    <w:p>
+      <w:pPr>
+        <w:jc w:val="both"/>
       </w:pPr>
       <w:r>
         <w:rPr>
           <w:noProof/>
           <w:lang w:val="es-AR" w:eastAsia="es-AR"/>
         </w:rPr>
-        <w:lastRenderedPageBreak/>
         <w:drawing>
-          <wp:inline distT="0" distB="0" distL="0" distR="0">
-            <wp:extent cx="5400040" cy="3244215"/>
-            <wp:effectExtent l="19050" t="0" r="0" b="0"/>
-            <wp:docPr id="1" name="8 Imagen" descr="Sin título-11.jpg"/>
+          <wp:inline distT="0" distB="0" distL="0" distR="0" wp14:anchorId="15D2977D" wp14:editId="7C72A146">
+            <wp:extent cx="5348286" cy="3024910"/>
+            <wp:effectExtent l="19050" t="19050" r="5080" b="4445"/>
+            <wp:docPr id="6" name="Imagen 6"/>
             <wp:cNvGraphicFramePr>
               <a:graphicFrameLocks xmlns:a="http://schemas.openxmlformats.org/drawingml/2006/main" noChangeAspect="1"/>
             </wp:cNvGraphicFramePr>
@@ -4940,23 +5526,32 @@
               <a:graphicData uri="http://schemas.openxmlformats.org/drawingml/2006/picture">
                 <pic:pic xmlns:pic="http://schemas.openxmlformats.org/drawingml/2006/picture">
                   <pic:nvPicPr>
-                    <pic:cNvPr id="0" name="Sin título-11.jpg"/>
+                    <pic:cNvPr id="1" name=""/>
                     <pic:cNvPicPr/>
                   </pic:nvPicPr>
-                  <pic:blipFill>
-                    <a:blip r:embed="rId14" cstate="print"/>
-                    <a:stretch>
-                      <a:fillRect/>
-                    </a:stretch>
+                  <pic:blipFill rotWithShape="1">
+                    <a:blip r:embed="rId14"/>
+                    <a:srcRect l="25006" t="20320" r="10590" b="14889"/>
+                    <a:stretch/>
                   </pic:blipFill>
-                  <pic:spPr>
+                  <pic:spPr bwMode="auto">
                     <a:xfrm>
                       <a:off x="0" y="0"/>
-                      <a:ext cx="5400040" cy="3244215"/>
+                      <a:ext cx="5381576" cy="3043739"/>
                     </a:xfrm>
                     <a:prstGeom prst="rect">
                       <a:avLst/>
                     </a:prstGeom>
+                    <a:ln>
+                      <a:solidFill>
+                        <a:schemeClr val="tx1"/>
+                      </a:solidFill>
+                    </a:ln>
+                    <a:extLst>
+                      <a:ext uri="{53640926-AAD7-44D8-BBD7-CCE9431645EC}">
+                        <a14:shadowObscured xmlns:a14="http://schemas.microsoft.com/office/drawing/2010/main"/>
+                      </a:ext>
+                    </a:extLst>
                   </pic:spPr>
                 </pic:pic>
               </a:graphicData>
@@ -4995,19 +5590,7 @@
         <w:jc w:val="both"/>
       </w:pPr>
       <w:r>
-        <w:t>[</w:t>
-      </w:r>
-      <w:r>
-        <w:t xml:space="preserve">En esta sección se describen los procedimientos administrativos y de gestión entre el proyecto </w:t>
-      </w:r>
-      <w:r>
-        <w:t>y:</w:t>
-      </w:r>
-      <w:r>
-        <w:t xml:space="preserve"> el Cliente, Gestión de configuración, Gestión de calidad y Verificación.</w:t>
-      </w:r>
-      <w:r>
-        <w:t>]</w:t>
+        <w:t>No se han definido aún.</w:t>
       </w:r>
     </w:p>
     <w:p>
@@ -5016,255 +5599,47 @@
         <w:ind w:left="708"/>
       </w:pPr>
     </w:p>
+    <w:p>
+      <w:pPr>
+        <w:pStyle w:val="MNormal"/>
+        <w:ind w:left="708"/>
+      </w:pPr>
+    </w:p>
+    <w:p>
+      <w:pPr>
+        <w:pStyle w:val="PSI-Ttulo2"/>
+      </w:pPr>
+      <w:bookmarkStart w:id="18" w:name="_Toc16490051"/>
+      <w:bookmarkStart w:id="19" w:name="_Toc257629065"/>
+      <w:r>
+        <w:t>Responsables</w:t>
+      </w:r>
+      <w:bookmarkEnd w:id="18"/>
+      <w:bookmarkEnd w:id="19"/>
+    </w:p>
+    <w:p>
+      <w:pPr>
+        <w:jc w:val="both"/>
+      </w:pPr>
+      <w:r>
+        <w:t>[</w:t>
+      </w:r>
+      <w:r>
+        <w:t>Se identifican las actividades más relevantes en el proyecto, los responsables de dichas actividades y los involucrados.</w:t>
+      </w:r>
+      <w:r>
+        <w:t>]</w:t>
+      </w:r>
+    </w:p>
+    <w:p>
+      <w:pPr>
+        <w:pStyle w:val="MNormal"/>
+        <w:ind w:left="708"/>
+      </w:pPr>
+    </w:p>
     <w:tbl>
       <w:tblPr>
-        <w:tblW w:w="8987" w:type="dxa"/>
-        <w:tblInd w:w="212" w:type="dxa"/>
-        <w:tblBorders>
-          <w:top w:val="single" w:sz="4" w:space="0" w:color="auto"/>
-          <w:left w:val="single" w:sz="4" w:space="0" w:color="auto"/>
-          <w:bottom w:val="single" w:sz="4" w:space="0" w:color="auto"/>
-          <w:right w:val="single" w:sz="4" w:space="0" w:color="auto"/>
-          <w:insideH w:val="single" w:sz="4" w:space="0" w:color="auto"/>
-          <w:insideV w:val="single" w:sz="4" w:space="0" w:color="auto"/>
-        </w:tblBorders>
-        <w:tblCellMar>
-          <w:left w:w="70" w:type="dxa"/>
-          <w:right w:w="70" w:type="dxa"/>
-        </w:tblCellMar>
-        <w:tblLook w:val="0000" w:firstRow="0" w:lastRow="0" w:firstColumn="0" w:lastColumn="0" w:noHBand="0" w:noVBand="0"/>
-      </w:tblPr>
-      <w:tblGrid>
-        <w:gridCol w:w="1543"/>
-        <w:gridCol w:w="2701"/>
-        <w:gridCol w:w="2268"/>
-        <w:gridCol w:w="2475"/>
-      </w:tblGrid>
-      <w:tr>
-        <w:trPr>
-          <w:trHeight w:val="573"/>
-        </w:trPr>
-        <w:tc>
-          <w:tcPr>
-            <w:tcW w:w="1543" w:type="dxa"/>
-            <w:shd w:val="pct5" w:color="auto" w:fill="auto"/>
-            <w:vAlign w:val="center"/>
-          </w:tcPr>
-          <w:p>
-            <w:pPr>
-              <w:jc w:val="center"/>
-            </w:pPr>
-            <w:r>
-              <w:t>Actividad</w:t>
-            </w:r>
-          </w:p>
-        </w:tc>
-        <w:tc>
-          <w:tcPr>
-            <w:tcW w:w="2701" w:type="dxa"/>
-            <w:shd w:val="pct5" w:color="auto" w:fill="auto"/>
-            <w:vAlign w:val="center"/>
-          </w:tcPr>
-          <w:p>
-            <w:pPr>
-              <w:jc w:val="center"/>
-            </w:pPr>
-            <w:r>
-              <w:t>Procedimiento</w:t>
-            </w:r>
-          </w:p>
-        </w:tc>
-        <w:tc>
-          <w:tcPr>
-            <w:tcW w:w="2268" w:type="dxa"/>
-            <w:shd w:val="pct5" w:color="auto" w:fill="auto"/>
-            <w:vAlign w:val="center"/>
-          </w:tcPr>
-          <w:p>
-            <w:pPr>
-              <w:jc w:val="center"/>
-            </w:pPr>
-            <w:r>
-              <w:t>Responsable</w:t>
-            </w:r>
-          </w:p>
-        </w:tc>
-        <w:tc>
-          <w:tcPr>
-            <w:tcW w:w="2475" w:type="dxa"/>
-            <w:shd w:val="pct5" w:color="auto" w:fill="auto"/>
-            <w:vAlign w:val="center"/>
-          </w:tcPr>
-          <w:p>
-            <w:pPr>
-              <w:jc w:val="center"/>
-            </w:pPr>
-            <w:r>
-              <w:t>Involucrados</w:t>
-            </w:r>
-          </w:p>
-        </w:tc>
-      </w:tr>
-      <w:tr>
-        <w:trPr>
-          <w:trHeight w:val="1231"/>
-        </w:trPr>
-        <w:tc>
-          <w:tcPr>
-            <w:tcW w:w="1543" w:type="dxa"/>
-            <w:vAlign w:val="center"/>
-          </w:tcPr>
-          <w:p>
-            <w:pPr>
-              <w:jc w:val="both"/>
-            </w:pPr>
-            <w:r>
-              <w:t>[Nombre actividad]</w:t>
-            </w:r>
-          </w:p>
-        </w:tc>
-        <w:tc>
-          <w:tcPr>
-            <w:tcW w:w="2701" w:type="dxa"/>
-            <w:vAlign w:val="center"/>
-          </w:tcPr>
-          <w:p>
-            <w:pPr>
-              <w:jc w:val="both"/>
-            </w:pPr>
-            <w:r>
-              <w:t>[Descripción del procedimiento correspondiente]</w:t>
-            </w:r>
-          </w:p>
-        </w:tc>
-        <w:tc>
-          <w:tcPr>
-            <w:tcW w:w="2268" w:type="dxa"/>
-            <w:vAlign w:val="center"/>
-          </w:tcPr>
-          <w:p>
-            <w:pPr>
-              <w:jc w:val="both"/>
-            </w:pPr>
-            <w:r>
-              <w:t>[Responsable de la realización]</w:t>
-            </w:r>
-          </w:p>
-        </w:tc>
-        <w:tc>
-          <w:tcPr>
-            <w:tcW w:w="2475" w:type="dxa"/>
-            <w:vAlign w:val="center"/>
-          </w:tcPr>
-          <w:p>
-            <w:pPr>
-              <w:jc w:val="both"/>
-            </w:pPr>
-            <w:r>
-              <w:t>[Líneas de trabajo o persona</w:t>
-            </w:r>
-            <w:r>
-              <w:t xml:space="preserve">/s </w:t>
-            </w:r>
-            <w:r>
-              <w:t xml:space="preserve"> involucrada</w:t>
-            </w:r>
-            <w:r>
-              <w:t>/</w:t>
-            </w:r>
-            <w:r>
-              <w:t>s]</w:t>
-            </w:r>
-          </w:p>
-        </w:tc>
-      </w:tr>
-      <w:tr>
-        <w:trPr>
-          <w:trHeight w:val="331"/>
-        </w:trPr>
-        <w:tc>
-          <w:tcPr>
-            <w:tcW w:w="1543" w:type="dxa"/>
-          </w:tcPr>
-          <w:p>
-            <w:pPr>
-              <w:jc w:val="both"/>
-            </w:pPr>
-          </w:p>
-        </w:tc>
-        <w:tc>
-          <w:tcPr>
-            <w:tcW w:w="2701" w:type="dxa"/>
-          </w:tcPr>
-          <w:p>
-            <w:pPr>
-              <w:jc w:val="both"/>
-            </w:pPr>
-          </w:p>
-        </w:tc>
-        <w:tc>
-          <w:tcPr>
-            <w:tcW w:w="2268" w:type="dxa"/>
-          </w:tcPr>
-          <w:p>
-            <w:pPr>
-              <w:jc w:val="both"/>
-            </w:pPr>
-          </w:p>
-        </w:tc>
-        <w:tc>
-          <w:tcPr>
-            <w:tcW w:w="2475" w:type="dxa"/>
-          </w:tcPr>
-          <w:p>
-            <w:pPr>
-              <w:jc w:val="both"/>
-            </w:pPr>
-          </w:p>
-        </w:tc>
-      </w:tr>
-    </w:tbl>
-    <w:p>
-      <w:pPr>
-        <w:pStyle w:val="MNormal"/>
-        <w:ind w:left="708"/>
-      </w:pPr>
-    </w:p>
-    <w:p>
-      <w:pPr>
-        <w:pStyle w:val="PSI-Ttulo2"/>
-      </w:pPr>
-      <w:bookmarkStart w:id="18" w:name="_Toc16490051"/>
-      <w:bookmarkStart w:id="19" w:name="_Toc257629065"/>
-      <w:r>
-        <w:t>Responsables</w:t>
-      </w:r>
-      <w:bookmarkEnd w:id="18"/>
-      <w:bookmarkEnd w:id="19"/>
-    </w:p>
-    <w:p>
-      <w:pPr>
-        <w:jc w:val="both"/>
-      </w:pPr>
-      <w:r>
-        <w:t>[</w:t>
-      </w:r>
-      <w:r>
-        <w:t>Se identifican las actividades más relevantes en el proyecto, los responsables de dichas actividades y los involucrados.</w:t>
-      </w:r>
-      <w:r>
-        <w:t>]</w:t>
-      </w:r>
-    </w:p>
-    <w:p>
-      <w:pPr>
-        <w:pStyle w:val="MNormal"/>
-        <w:ind w:left="708"/>
-      </w:pPr>
-    </w:p>
-    <w:tbl>
-      <w:tblPr>
-        <w:tblW w:w="8930" w:type="dxa"/>
+        <w:tblW w:w="8363" w:type="dxa"/>
         <w:tblInd w:w="212" w:type="dxa"/>
         <w:tblBorders>
           <w:top w:val="single" w:sz="4" w:space="0" w:color="auto"/>
@@ -5282,9 +5657,8 @@
       </w:tblPr>
       <w:tblGrid>
         <w:gridCol w:w="2194"/>
-        <w:gridCol w:w="2194"/>
-        <w:gridCol w:w="2194"/>
-        <w:gridCol w:w="2348"/>
+        <w:gridCol w:w="3476"/>
+        <w:gridCol w:w="2693"/>
       </w:tblGrid>
       <w:tr>
         <w:trPr>
@@ -5306,7 +5680,7 @@
         </w:tc>
         <w:tc>
           <w:tcPr>
-            <w:tcW w:w="2194" w:type="dxa"/>
+            <w:tcW w:w="3476" w:type="dxa"/>
             <w:shd w:val="pct5" w:color="auto" w:fill="auto"/>
           </w:tcPr>
           <w:p>
@@ -5320,7 +5694,7 @@
         </w:tc>
         <w:tc>
           <w:tcPr>
-            <w:tcW w:w="2194" w:type="dxa"/>
+            <w:tcW w:w="2693" w:type="dxa"/>
             <w:shd w:val="pct5" w:color="auto" w:fill="auto"/>
             <w:vAlign w:val="center"/>
           </w:tcPr>
@@ -5330,21 +5704,6 @@
             </w:pPr>
             <w:r>
               <w:t>Responsable</w:t>
-            </w:r>
-          </w:p>
-        </w:tc>
-        <w:tc>
-          <w:tcPr>
-            <w:tcW w:w="2348" w:type="dxa"/>
-            <w:shd w:val="pct5" w:color="auto" w:fill="auto"/>
-            <w:vAlign w:val="center"/>
-          </w:tcPr>
-          <w:p>
-            <w:pPr>
-              <w:jc w:val="center"/>
-            </w:pPr>
-            <w:r>
-              <w:t>Involucrados</w:t>
             </w:r>
           </w:p>
         </w:tc>
@@ -5356,32 +5715,6 @@
         <w:tc>
           <w:tcPr>
             <w:tcW w:w="2194" w:type="dxa"/>
-          </w:tcPr>
-          <w:p>
-            <w:pPr>
-              <w:jc w:val="both"/>
-            </w:pPr>
-            <w:r>
-              <w:t>[Identificación de la actividad]</w:t>
-            </w:r>
-          </w:p>
-        </w:tc>
-        <w:tc>
-          <w:tcPr>
-            <w:tcW w:w="2194" w:type="dxa"/>
-          </w:tcPr>
-          <w:p>
-            <w:pPr>
-              <w:jc w:val="both"/>
-            </w:pPr>
-            <w:r>
-              <w:t>[Descripción de dicha  actividad]</w:t>
-            </w:r>
-          </w:p>
-        </w:tc>
-        <w:tc>
-          <w:tcPr>
-            <w:tcW w:w="2194" w:type="dxa"/>
             <w:vAlign w:val="center"/>
           </w:tcPr>
           <w:p>
@@ -5389,13 +5722,26 @@
               <w:jc w:val="both"/>
             </w:pPr>
             <w:r>
-              <w:t>[Responsable de la misma]</w:t>
-            </w:r>
-          </w:p>
-        </w:tc>
-        <w:tc>
-          <w:tcPr>
-            <w:tcW w:w="2348" w:type="dxa"/>
+              <w:t>Modelado del negocio</w:t>
+            </w:r>
+          </w:p>
+        </w:tc>
+        <w:tc>
+          <w:tcPr>
+            <w:tcW w:w="3476" w:type="dxa"/>
+          </w:tcPr>
+          <w:p>
+            <w:pPr>
+              <w:jc w:val="both"/>
+            </w:pPr>
+            <w:r>
+              <w:t>Se analiza el funcionamiento de la organización para conocer los procesos de negocio.</w:t>
+            </w:r>
+          </w:p>
+        </w:tc>
+        <w:tc>
+          <w:tcPr>
+            <w:tcW w:w="2693" w:type="dxa"/>
             <w:vAlign w:val="center"/>
           </w:tcPr>
           <w:p>
@@ -5403,7 +5749,7 @@
               <w:jc w:val="both"/>
             </w:pPr>
             <w:r>
-              <w:t>[Persona/s involucrada/s]</w:t>
+              <w:t>Analista y Arquitecto.</w:t>
             </w:r>
           </w:p>
         </w:tc>
@@ -5415,41 +5761,316 @@
         <w:tc>
           <w:tcPr>
             <w:tcW w:w="2194" w:type="dxa"/>
-          </w:tcPr>
-          <w:p>
-            <w:pPr>
-              <w:jc w:val="both"/>
-            </w:pPr>
-          </w:p>
-        </w:tc>
+            <w:vAlign w:val="center"/>
+          </w:tcPr>
+          <w:p>
+            <w:pPr>
+              <w:jc w:val="both"/>
+            </w:pPr>
+            <w:r>
+              <w:t>Captura de requerimientos</w:t>
+            </w:r>
+          </w:p>
+        </w:tc>
+        <w:tc>
+          <w:tcPr>
+            <w:tcW w:w="3476" w:type="dxa"/>
+          </w:tcPr>
+          <w:p>
+            <w:pPr>
+              <w:jc w:val="both"/>
+            </w:pPr>
+            <w:r>
+              <w:t xml:space="preserve">Se realiza la captura de los requisitos, de modo que los usuarios finales tienen que comprender y aceptar los </w:t>
+            </w:r>
+            <w:r>
+              <w:lastRenderedPageBreak/>
+              <w:t>requerimientos que se especifiquen.</w:t>
+            </w:r>
+          </w:p>
+        </w:tc>
+        <w:tc>
+          <w:tcPr>
+            <w:tcW w:w="2693" w:type="dxa"/>
+          </w:tcPr>
+          <w:p>
+            <w:pPr>
+              <w:jc w:val="both"/>
+            </w:pPr>
+            <w:r>
+              <w:lastRenderedPageBreak/>
+              <w:t>Analista, arquitecto, diseñador, documentador y líder del proyecto.</w:t>
+            </w:r>
+          </w:p>
+        </w:tc>
+      </w:tr>
+      <w:tr>
+        <w:trPr>
+          <w:trHeight w:val="314"/>
+        </w:trPr>
         <w:tc>
           <w:tcPr>
             <w:tcW w:w="2194" w:type="dxa"/>
-          </w:tcPr>
-          <w:p>
-            <w:pPr>
-              <w:jc w:val="both"/>
-            </w:pPr>
-          </w:p>
-        </w:tc>
+            <w:vAlign w:val="center"/>
+          </w:tcPr>
+          <w:p>
+            <w:pPr>
+              <w:jc w:val="both"/>
+            </w:pPr>
+            <w:r>
+              <w:t>Análisis y diseño</w:t>
+            </w:r>
+          </w:p>
+        </w:tc>
+        <w:tc>
+          <w:tcPr>
+            <w:tcW w:w="3476" w:type="dxa"/>
+          </w:tcPr>
+          <w:p>
+            <w:pPr>
+              <w:jc w:val="both"/>
+            </w:pPr>
+            <w:r>
+              <w:t>Se especifican y describen los requerimientos en la manera que van a implementarse.</w:t>
+            </w:r>
+          </w:p>
+        </w:tc>
+        <w:tc>
+          <w:tcPr>
+            <w:tcW w:w="2693" w:type="dxa"/>
+          </w:tcPr>
+          <w:p>
+            <w:pPr>
+              <w:jc w:val="both"/>
+            </w:pPr>
+            <w:r>
+              <w:t>Analista, arquitecto, diseñador, líder de proyecto y programador.</w:t>
+            </w:r>
+          </w:p>
+        </w:tc>
+      </w:tr>
+      <w:tr>
+        <w:trPr>
+          <w:trHeight w:val="314"/>
+        </w:trPr>
         <w:tc>
           <w:tcPr>
             <w:tcW w:w="2194" w:type="dxa"/>
-          </w:tcPr>
-          <w:p>
-            <w:pPr>
-              <w:jc w:val="both"/>
-            </w:pPr>
-          </w:p>
-        </w:tc>
-        <w:tc>
-          <w:tcPr>
-            <w:tcW w:w="2348" w:type="dxa"/>
-          </w:tcPr>
-          <w:p>
-            <w:pPr>
-              <w:jc w:val="both"/>
-            </w:pPr>
+            <w:vAlign w:val="center"/>
+          </w:tcPr>
+          <w:p>
+            <w:pPr>
+              <w:jc w:val="both"/>
+            </w:pPr>
+            <w:r>
+              <w:t>Implementación</w:t>
+            </w:r>
+          </w:p>
+        </w:tc>
+        <w:tc>
+          <w:tcPr>
+            <w:tcW w:w="3476" w:type="dxa"/>
+          </w:tcPr>
+          <w:p>
+            <w:pPr>
+              <w:jc w:val="both"/>
+            </w:pPr>
+            <w:r>
+              <w:t>Realizar la implementación de clases y objetos en ficheros fuente, binarios, ejecutables y demás.</w:t>
+            </w:r>
+          </w:p>
+        </w:tc>
+        <w:tc>
+          <w:tcPr>
+            <w:tcW w:w="2693" w:type="dxa"/>
+          </w:tcPr>
+          <w:p>
+            <w:pPr>
+              <w:jc w:val="both"/>
+            </w:pPr>
+            <w:r>
+              <w:t>Arquitecto y programador.</w:t>
+            </w:r>
+          </w:p>
+        </w:tc>
+      </w:tr>
+      <w:tr>
+        <w:trPr>
+          <w:trHeight w:val="314"/>
+        </w:trPr>
+        <w:tc>
+          <w:tcPr>
+            <w:tcW w:w="2194" w:type="dxa"/>
+            <w:vAlign w:val="center"/>
+          </w:tcPr>
+          <w:p>
+            <w:pPr>
+              <w:jc w:val="both"/>
+            </w:pPr>
+            <w:r>
+              <w:t>Gestión de configuración</w:t>
+            </w:r>
+          </w:p>
+        </w:tc>
+        <w:tc>
+          <w:tcPr>
+            <w:tcW w:w="3476" w:type="dxa"/>
+          </w:tcPr>
+          <w:p>
+            <w:pPr>
+              <w:jc w:val="both"/>
+            </w:pPr>
+            <w:r>
+              <w:t>Administrar el acceso a los entregables o productos del proyecto. Incluye controlar y administrar los cambios que ocurran.</w:t>
+            </w:r>
+          </w:p>
+        </w:tc>
+        <w:tc>
+          <w:tcPr>
+            <w:tcW w:w="2693" w:type="dxa"/>
+          </w:tcPr>
+          <w:p>
+            <w:pPr>
+              <w:jc w:val="both"/>
+            </w:pPr>
+            <w:r>
+              <w:t>Administrador de la configuración y gerente de la calidad.</w:t>
+            </w:r>
+          </w:p>
+        </w:tc>
+      </w:tr>
+      <w:tr>
+        <w:trPr>
+          <w:trHeight w:val="314"/>
+        </w:trPr>
+        <w:tc>
+          <w:tcPr>
+            <w:tcW w:w="2194" w:type="dxa"/>
+            <w:vAlign w:val="center"/>
+          </w:tcPr>
+          <w:p>
+            <w:pPr>
+              <w:jc w:val="both"/>
+            </w:pPr>
+            <w:r>
+              <w:t>Gestión del proyecto</w:t>
+            </w:r>
+          </w:p>
+        </w:tc>
+        <w:tc>
+          <w:tcPr>
+            <w:tcW w:w="3476" w:type="dxa"/>
+          </w:tcPr>
+          <w:p>
+            <w:pPr>
+              <w:jc w:val="both"/>
+            </w:pPr>
+            <w:r>
+              <w:t>Se vigila el cumplimiento de los objetivos, gestión de riesgos y restricciones para desarrollar un producto de software.</w:t>
+            </w:r>
+          </w:p>
+        </w:tc>
+        <w:tc>
+          <w:tcPr>
+            <w:tcW w:w="2693" w:type="dxa"/>
+          </w:tcPr>
+          <w:p>
+            <w:pPr>
+              <w:jc w:val="both"/>
+            </w:pPr>
+            <w:r>
+              <w:t>Analista, arquitecto, cliente, gerente de calidad, ingeniero de pruebas, líder del proyecto y rol general.</w:t>
+            </w:r>
+          </w:p>
+        </w:tc>
+      </w:tr>
+      <w:tr>
+        <w:trPr>
+          <w:trHeight w:val="314"/>
+        </w:trPr>
+        <w:tc>
+          <w:tcPr>
+            <w:tcW w:w="2194" w:type="dxa"/>
+            <w:vAlign w:val="center"/>
+          </w:tcPr>
+          <w:p>
+            <w:pPr>
+              <w:jc w:val="both"/>
+            </w:pPr>
+            <w:r>
+              <w:t>Gestión de calidad</w:t>
+            </w:r>
+          </w:p>
+        </w:tc>
+        <w:tc>
+          <w:tcPr>
+            <w:tcW w:w="3476" w:type="dxa"/>
+          </w:tcPr>
+          <w:p>
+            <w:pPr>
+              <w:jc w:val="both"/>
+            </w:pPr>
+            <w:r>
+              <w:t>Se establecen las características de calidad para el desarrollo del proyecto.</w:t>
+            </w:r>
+          </w:p>
+        </w:tc>
+        <w:tc>
+          <w:tcPr>
+            <w:tcW w:w="2693" w:type="dxa"/>
+          </w:tcPr>
+          <w:p>
+            <w:pPr>
+              <w:jc w:val="both"/>
+            </w:pPr>
+            <w:r>
+              <w:t>Documentador, gerente de calidad, líder del proyecto y rol general.</w:t>
+            </w:r>
+          </w:p>
+        </w:tc>
+      </w:tr>
+      <w:tr>
+        <w:trPr>
+          <w:trHeight w:val="314"/>
+        </w:trPr>
+        <w:tc>
+          <w:tcPr>
+            <w:tcW w:w="2194" w:type="dxa"/>
+            <w:vAlign w:val="center"/>
+          </w:tcPr>
+          <w:p>
+            <w:pPr>
+              <w:jc w:val="both"/>
+            </w:pPr>
+            <w:r>
+              <w:t>Gestión del ambiente</w:t>
+            </w:r>
+          </w:p>
+        </w:tc>
+        <w:tc>
+          <w:tcPr>
+            <w:tcW w:w="3476" w:type="dxa"/>
+          </w:tcPr>
+          <w:p>
+            <w:pPr>
+              <w:jc w:val="both"/>
+            </w:pPr>
+            <w:r>
+              <w:t>Dar soporte al proyecto con las adecuadas herramientas, procesos y métodos.</w:t>
+            </w:r>
+          </w:p>
+        </w:tc>
+        <w:tc>
+          <w:tcPr>
+            <w:tcW w:w="2693" w:type="dxa"/>
+          </w:tcPr>
+          <w:p>
+            <w:pPr>
+              <w:jc w:val="both"/>
+            </w:pPr>
+            <w:r>
+              <w:t>Documentador, gerente de calidad, líder del proyecto y rol general.</w:t>
+            </w:r>
           </w:p>
         </w:tc>
       </w:tr>
@@ -5516,6 +6137,7 @@
       </w:pPr>
       <w:bookmarkStart w:id="24" w:name="_Toc16490054"/>
       <w:r>
+        <w:lastRenderedPageBreak/>
         <w:br/>
       </w:r>
       <w:bookmarkStart w:id="25" w:name="_Toc257629068"/>
@@ -5530,7 +6152,7 @@
         <w:jc w:val="both"/>
       </w:pPr>
       <w:r>
-        <w:t>[Especificación de las condiciones que se asumen para el proyecto, eventos externos de los que se depende y restricciones del proyecto.]</w:t>
+        <w:t>No se han detectado restricciones para el proyecto.</w:t>
       </w:r>
     </w:p>
     <w:p>
@@ -5551,23 +6173,16 @@
         <w:jc w:val="both"/>
       </w:pPr>
       <w:r>
-        <w:t>[Identificación y manejo de los factores de riesgo asociados al proyecto.</w:t>
-      </w:r>
-    </w:p>
-    <w:p>
-      <w:pPr>
-        <w:jc w:val="both"/>
-      </w:pPr>
-      <w:r>
-        <w:t>Descripción de mecanismos de monitoreo y planes de contingencia.</w:t>
-      </w:r>
-    </w:p>
-    <w:p>
-      <w:pPr>
-        <w:jc w:val="both"/>
-      </w:pPr>
-      <w:r>
-        <w:t>Los riesgos pueden ser de tipo: contractual, tecnológicos, asociados al tamaño y complejidad del producto, asociados a los recursos humanos del proyecto o a la aceptación del producto por parte del Cliente. Hacer referencia al documento de riesgos.]</w:t>
+        <w:t>La gestión de riesgos se encuent</w:t>
+      </w:r>
+      <w:r>
+        <w:t xml:space="preserve">ra detallada en el documento Plan de Gestión de </w:t>
+      </w:r>
+      <w:r>
+        <w:t>Riesgos.</w:t>
+      </w:r>
+      <w:r>
+        <w:t xml:space="preserve"> En dicho documento se encuentra detallada la gestión, seguimiento y control de riesgos.</w:t>
       </w:r>
     </w:p>
     <w:p>
@@ -5591,7 +6206,47 @@
         <w:jc w:val="both"/>
       </w:pPr>
       <w:r>
-        <w:t>[Especificación de los procedimientos de reporte, formato de reportes, flujo de información, revisiones, auditorias, para las Líneas de Gestión de Calidad, Gestión de Configuración y Control de Cambios, Verificación y Gestión de Proyecto.]</w:t>
+        <w:t>Las tareas a ser llevadas a cabo deberán reflejar las evaluaciones a realizar, los estándares a seguir, los productos a revisar, los procedimientos para la elaboración de los distintos productos y los procedimientos para informar de los defectos detectados a sus responsables y realizar el seguimiento de los mismos hasta su corrección.</w:t>
+      </w:r>
+    </w:p>
+    <w:p>
+      <w:pPr>
+        <w:jc w:val="both"/>
+      </w:pPr>
+      <w:r>
+        <w:t>Las actividades que se realizarán son:</w:t>
+      </w:r>
+    </w:p>
+    <w:p>
+      <w:pPr>
+        <w:numPr>
+          <w:ilvl w:val="0"/>
+          <w:numId w:val="16"/>
+        </w:numPr>
+        <w:jc w:val="both"/>
+      </w:pPr>
+      <w:r>
+        <w:t>Revisar cada producto.</w:t>
+      </w:r>
+    </w:p>
+    <w:p>
+      <w:pPr>
+        <w:numPr>
+          <w:ilvl w:val="0"/>
+          <w:numId w:val="16"/>
+        </w:numPr>
+        <w:jc w:val="both"/>
+      </w:pPr>
+      <w:r>
+        <w:t>Realizar Revisión Técnica Formal (RTF).</w:t>
+      </w:r>
+    </w:p>
+    <w:p>
+      <w:pPr>
+        <w:jc w:val="both"/>
+      </w:pPr>
+      <w:r>
+        <w:t>Esto se encuentra detallado en el Plan de SQA.</w:t>
       </w:r>
     </w:p>
     <w:p>
@@ -5616,31 +6271,7 @@
         <w:jc w:val="both"/>
       </w:pPr>
       <w:r>
-        <w:t>[</w:t>
-      </w:r>
-      <w:r>
-        <w:t>En esta sección s</w:t>
-      </w:r>
-      <w:r>
-        <w:t>e deben especificar los mecanismos de monitoreo y control de las actividades de Gestión de calidad</w:t>
-      </w:r>
-      <w:r>
-        <w:t xml:space="preserve">, </w:t>
-      </w:r>
-      <w:r>
-        <w:t>incluye</w:t>
-      </w:r>
-      <w:r>
-        <w:t>ndo</w:t>
-      </w:r>
-      <w:r>
-        <w:t xml:space="preserve"> una breve descripción de las actividades más rel</w:t>
-      </w:r>
-      <w:r>
-        <w:t>evantes</w:t>
-      </w:r>
-      <w:r>
-        <w:t>.]</w:t>
+        <w:t>Los mecanismos de control de las actividades de gestión de calidad junto con la documentación mínima requerida, los estándares a ser aplicados y las métricas utilizadas a lo largo del proyecto se detallan en el Plan de SQA.</w:t>
       </w:r>
     </w:p>
     <w:p>
@@ -5655,7 +6286,6 @@
       <w:bookmarkStart w:id="32" w:name="_Toc16490058"/>
       <w:bookmarkStart w:id="33" w:name="_Toc257629072"/>
       <w:r>
-        <w:lastRenderedPageBreak/>
         <w:t>Mecanismos para la Gestión de configuración y Control de Cambios</w:t>
       </w:r>
       <w:bookmarkEnd w:id="32"/>
@@ -5666,30 +6296,21 @@
         <w:jc w:val="both"/>
       </w:pPr>
       <w:r>
-        <w:t>[</w:t>
-      </w:r>
-      <w:r>
-        <w:t>E</w:t>
-      </w:r>
-      <w:r>
-        <w:t>specificar los mecanismos de monitoreo y control de las actividades de Gestión de configuración y Control de Cambios</w:t>
-      </w:r>
-      <w:r>
-        <w:t xml:space="preserve">, incluyendo </w:t>
-      </w:r>
-      <w:r>
-        <w:t>una breve descripción de las a</w:t>
-      </w:r>
-      <w:r>
-        <w:t>ctividades más relevantes de estas tareas</w:t>
-      </w:r>
-      <w:r>
-        <w:t>.]</w:t>
+        <w:t>La especificación de</w:t>
+      </w:r>
+      <w:r>
+        <w:t xml:space="preserve"> los mecanismos de monitoreo y control de las actividades de Gestión de configuración y Control de Cambios</w:t>
+      </w:r>
+      <w:r>
+        <w:t xml:space="preserve"> se encuentran detallados en el Plan de Gestión de Configuración.</w:t>
       </w:r>
     </w:p>
     <w:p>
       <w:pPr>
         <w:pStyle w:val="PSI-Comentario"/>
+        <w:rPr>
+          <w:lang w:val="es-ES"/>
+        </w:rPr>
       </w:pPr>
     </w:p>
     <w:p>
@@ -5709,19 +6330,13 @@
         <w:jc w:val="both"/>
       </w:pPr>
       <w:r>
-        <w:t>[</w:t>
-      </w:r>
-      <w:r>
-        <w:t>Indicar</w:t>
-      </w:r>
-      <w:r>
-        <w:t xml:space="preserve"> los mecanismos de monitoreo y control de las actividades de Verificación. Esto incluye una breve descripción de las actividades más relevantes de la </w:t>
-      </w:r>
-      <w:r>
-        <w:t>misma</w:t>
-      </w:r>
-      <w:r>
-        <w:t>.]</w:t>
+        <w:t>L</w:t>
+      </w:r>
+      <w:r>
+        <w:t>os mecanismos de monitoreo y control de las actividades de Verificación</w:t>
+      </w:r>
+      <w:r>
+        <w:t>, se incluyen en el Plan de Pruebas.</w:t>
       </w:r>
     </w:p>
     <w:p>
@@ -5736,6 +6351,7 @@
       <w:bookmarkStart w:id="36" w:name="_Toc16490060"/>
       <w:bookmarkStart w:id="37" w:name="_Toc257629074"/>
       <w:r>
+        <w:lastRenderedPageBreak/>
         <w:t>Mecanismos para la Gestión de proyecto</w:t>
       </w:r>
       <w:bookmarkEnd w:id="36"/>
@@ -5746,38 +6362,13 @@
         <w:jc w:val="both"/>
       </w:pPr>
       <w:r>
-        <w:t>[</w:t>
-      </w:r>
-      <w:r>
-        <w:t xml:space="preserve">En este apartado se deben especificar </w:t>
-      </w:r>
-      <w:r>
-        <w:t>l</w:t>
-      </w:r>
-      <w:r>
-        <w:t>os mecanismos de monitoreo y control de las actividades de Gestión de proyecto</w:t>
-      </w:r>
-      <w:r>
-        <w:t xml:space="preserve">, </w:t>
-      </w:r>
-      <w:r>
-        <w:t>incluye</w:t>
-      </w:r>
-      <w:r>
-        <w:t>ndo</w:t>
-      </w:r>
-      <w:r>
-        <w:t xml:space="preserve"> una breve descripción de las actividades más rele</w:t>
-      </w:r>
-      <w:r>
-        <w:t>vantes</w:t>
-      </w:r>
-      <w:r>
-        <w:t>.]</w:t>
-      </w:r>
-      <w:r>
-        <w:br/>
-      </w:r>
+        <w:t>Será definido en la próxima versión del Plan del Proyecto.</w:t>
+      </w:r>
+    </w:p>
+    <w:p>
+      <w:pPr>
+        <w:jc w:val="both"/>
+      </w:pPr>
     </w:p>
     <w:p>
       <w:pPr>
@@ -5796,16 +6387,647 @@
         <w:jc w:val="both"/>
       </w:pPr>
       <w:r>
-        <w:t>[Especificación de Recursos humanos incluyendo la cantidad de personal en el proyecto, asignación de roles, responsables de Líneas de trabajo y métodos de entrenamiento y estudio a seguirse.</w:t>
-      </w:r>
-    </w:p>
-    <w:p>
-      <w:pPr>
+        <w:t>El equipo de desarrollo está compuesto por tres integrantes. La definición de los roles y responsabilidades se ha indicado en secciones anteriores del presente documento. A continuación se definen los responsables de cada una de las líneas de trabajo:</w:t>
+      </w:r>
+    </w:p>
+    <w:p>
+      <w:pPr>
+        <w:pStyle w:val="Prrafodelista"/>
+        <w:numPr>
+          <w:ilvl w:val="0"/>
+          <w:numId w:val="16"/>
+        </w:numPr>
         <w:jc w:val="both"/>
       </w:pPr>
       <w:r>
-        <w:t>Esta sección deberá contener también un inventario de los recursos tecnológicos con los que cuenta el equipo de proyecto.]</w:t>
-      </w:r>
+        <w:t>Modelado del negocio: Quiroga Sandra.</w:t>
+      </w:r>
+    </w:p>
+    <w:p>
+      <w:pPr>
+        <w:pStyle w:val="Prrafodelista"/>
+        <w:numPr>
+          <w:ilvl w:val="0"/>
+          <w:numId w:val="16"/>
+        </w:numPr>
+        <w:jc w:val="both"/>
+      </w:pPr>
+      <w:r>
+        <w:t>Captura de requerimientos: Marquez Emanuel.</w:t>
+      </w:r>
+    </w:p>
+    <w:p>
+      <w:pPr>
+        <w:pStyle w:val="Prrafodelista"/>
+        <w:numPr>
+          <w:ilvl w:val="0"/>
+          <w:numId w:val="16"/>
+        </w:numPr>
+        <w:jc w:val="both"/>
+      </w:pPr>
+      <w:r>
+        <w:t>Análisis y Diseño: Oyarzo Mariela.</w:t>
+      </w:r>
+    </w:p>
+    <w:p>
+      <w:pPr>
+        <w:pStyle w:val="Prrafodelista"/>
+        <w:numPr>
+          <w:ilvl w:val="0"/>
+          <w:numId w:val="16"/>
+        </w:numPr>
+        <w:spacing w:after="240"/>
+        <w:jc w:val="both"/>
+      </w:pPr>
+      <w:r>
+        <w:t>Implementación: Quiroga Sandra.</w:t>
+      </w:r>
+    </w:p>
+    <w:p>
+      <w:pPr>
+        <w:pStyle w:val="Prrafodelista"/>
+        <w:numPr>
+          <w:ilvl w:val="0"/>
+          <w:numId w:val="16"/>
+        </w:numPr>
+        <w:jc w:val="both"/>
+      </w:pPr>
+      <w:r>
+        <w:t>Gestión de configuración: Oyarzo Mariela.</w:t>
+      </w:r>
+    </w:p>
+    <w:p>
+      <w:pPr>
+        <w:pStyle w:val="Prrafodelista"/>
+        <w:numPr>
+          <w:ilvl w:val="0"/>
+          <w:numId w:val="16"/>
+        </w:numPr>
+        <w:jc w:val="both"/>
+      </w:pPr>
+      <w:r>
+        <w:t>Gestión de calidad: Marquez Emanuel.</w:t>
+      </w:r>
+    </w:p>
+    <w:p>
+      <w:pPr>
+        <w:pStyle w:val="Prrafodelista"/>
+        <w:numPr>
+          <w:ilvl w:val="0"/>
+          <w:numId w:val="16"/>
+        </w:numPr>
+        <w:jc w:val="both"/>
+      </w:pPr>
+      <w:r>
+        <w:t>Gestión del proyecto: Marquez Emanuel.</w:t>
+      </w:r>
+    </w:p>
+    <w:p>
+      <w:pPr>
+        <w:pStyle w:val="Prrafodelista"/>
+        <w:numPr>
+          <w:ilvl w:val="0"/>
+          <w:numId w:val="16"/>
+        </w:numPr>
+        <w:jc w:val="both"/>
+      </w:pPr>
+      <w:r>
+        <w:t>Gestión del ambiente: Oyarzo Mariela.</w:t>
+      </w:r>
+    </w:p>
+    <w:p>
+      <w:pPr>
+        <w:pStyle w:val="Prrafodelista"/>
+        <w:numPr>
+          <w:ilvl w:val="0"/>
+          <w:numId w:val="16"/>
+        </w:numPr>
+        <w:jc w:val="both"/>
+      </w:pPr>
+      <w:r>
+        <w:t>Comunicación: Todos.</w:t>
+      </w:r>
+    </w:p>
+    <w:p>
+      <w:pPr>
+        <w:jc w:val="both"/>
+      </w:pPr>
+      <w:r>
+        <w:t>Se detalla el inventario de recursos tecnológicos y locativos con los que cuenta el equipo de desarrollo:</w:t>
+      </w:r>
+    </w:p>
+    <w:tbl>
+      <w:tblPr>
+        <w:tblStyle w:val="Tablaconcuadrcula"/>
+        <w:tblW w:w="0" w:type="auto"/>
+        <w:tblInd w:w="357" w:type="dxa"/>
+        <w:tblLook w:val="04A0" w:firstRow="1" w:lastRow="0" w:firstColumn="1" w:lastColumn="0" w:noHBand="0" w:noVBand="1"/>
+      </w:tblPr>
+      <w:tblGrid>
+        <w:gridCol w:w="1402"/>
+        <w:gridCol w:w="1433"/>
+        <w:gridCol w:w="1337"/>
+        <w:gridCol w:w="1339"/>
+        <w:gridCol w:w="1322"/>
+        <w:gridCol w:w="1530"/>
+      </w:tblGrid>
+      <w:tr>
+        <w:tc>
+          <w:tcPr>
+            <w:tcW w:w="1406" w:type="dxa"/>
+            <w:vMerge w:val="restart"/>
+            <w:shd w:val="clear" w:color="auto" w:fill="F2F2F2" w:themeFill="background1" w:themeFillShade="F2"/>
+            <w:vAlign w:val="center"/>
+          </w:tcPr>
+          <w:p>
+            <w:pPr>
+              <w:spacing w:after="240"/>
+              <w:ind w:left="0" w:firstLine="0"/>
+              <w:jc w:val="center"/>
+              <w:rPr>
+                <w:b/>
+              </w:rPr>
+            </w:pPr>
+            <w:r>
+              <w:rPr>
+                <w:b/>
+              </w:rPr>
+              <w:t>Integrante</w:t>
+            </w:r>
+          </w:p>
+        </w:tc>
+        <w:tc>
+          <w:tcPr>
+            <w:tcW w:w="2790" w:type="dxa"/>
+            <w:gridSpan w:val="2"/>
+            <w:shd w:val="clear" w:color="auto" w:fill="F2F2F2" w:themeFill="background1" w:themeFillShade="F2"/>
+          </w:tcPr>
+          <w:p>
+            <w:pPr>
+              <w:spacing w:after="240"/>
+              <w:ind w:left="0" w:firstLine="0"/>
+              <w:jc w:val="both"/>
+              <w:rPr>
+                <w:b/>
+              </w:rPr>
+            </w:pPr>
+            <w:r>
+              <w:rPr>
+                <w:b/>
+              </w:rPr>
+              <w:t>Disponibilidad locativa</w:t>
+            </w:r>
+          </w:p>
+        </w:tc>
+        <w:tc>
+          <w:tcPr>
+            <w:tcW w:w="1345" w:type="dxa"/>
+            <w:vMerge w:val="restart"/>
+            <w:shd w:val="clear" w:color="auto" w:fill="F2F2F2" w:themeFill="background1" w:themeFillShade="F2"/>
+          </w:tcPr>
+          <w:p>
+            <w:pPr>
+              <w:spacing w:after="240"/>
+              <w:ind w:left="0" w:firstLine="0"/>
+              <w:jc w:val="both"/>
+              <w:rPr>
+                <w:b/>
+              </w:rPr>
+            </w:pPr>
+            <w:r>
+              <w:rPr>
+                <w:b/>
+              </w:rPr>
+              <w:t>Conexión a internet</w:t>
+            </w:r>
+          </w:p>
+        </w:tc>
+        <w:tc>
+          <w:tcPr>
+            <w:tcW w:w="1332" w:type="dxa"/>
+            <w:vMerge w:val="restart"/>
+            <w:shd w:val="clear" w:color="auto" w:fill="F2F2F2" w:themeFill="background1" w:themeFillShade="F2"/>
+          </w:tcPr>
+          <w:p>
+            <w:pPr>
+              <w:spacing w:after="240"/>
+              <w:ind w:left="0" w:firstLine="0"/>
+              <w:jc w:val="both"/>
+              <w:rPr>
+                <w:b/>
+              </w:rPr>
+            </w:pPr>
+            <w:r>
+              <w:rPr>
+                <w:b/>
+              </w:rPr>
+              <w:t>Laptop</w:t>
+            </w:r>
+          </w:p>
+        </w:tc>
+        <w:tc>
+          <w:tcPr>
+            <w:tcW w:w="1490" w:type="dxa"/>
+            <w:vMerge w:val="restart"/>
+            <w:shd w:val="clear" w:color="auto" w:fill="F2F2F2" w:themeFill="background1" w:themeFillShade="F2"/>
+          </w:tcPr>
+          <w:p>
+            <w:pPr>
+              <w:spacing w:after="240"/>
+              <w:ind w:left="0" w:firstLine="0"/>
+              <w:jc w:val="both"/>
+              <w:rPr>
+                <w:b/>
+              </w:rPr>
+            </w:pPr>
+            <w:r>
+              <w:rPr>
+                <w:b/>
+              </w:rPr>
+              <w:t>Disponibilidad otras PC</w:t>
+            </w:r>
+          </w:p>
+        </w:tc>
+      </w:tr>
+      <w:tr>
+        <w:tc>
+          <w:tcPr>
+            <w:tcW w:w="1406" w:type="dxa"/>
+            <w:vMerge/>
+          </w:tcPr>
+          <w:p>
+            <w:pPr>
+              <w:spacing w:after="240"/>
+              <w:ind w:left="0" w:firstLine="0"/>
+              <w:jc w:val="both"/>
+            </w:pPr>
+          </w:p>
+        </w:tc>
+        <w:tc>
+          <w:tcPr>
+            <w:tcW w:w="1447" w:type="dxa"/>
+            <w:shd w:val="clear" w:color="auto" w:fill="F2F2F2" w:themeFill="background1" w:themeFillShade="F2"/>
+            <w:vAlign w:val="center"/>
+          </w:tcPr>
+          <w:p>
+            <w:pPr>
+              <w:spacing w:after="240"/>
+              <w:ind w:left="0" w:firstLine="0"/>
+              <w:jc w:val="center"/>
+              <w:rPr>
+                <w:b/>
+              </w:rPr>
+            </w:pPr>
+            <w:r>
+              <w:rPr>
+                <w:b/>
+              </w:rPr>
+              <w:t>Posee</w:t>
+            </w:r>
+          </w:p>
+        </w:tc>
+        <w:tc>
+          <w:tcPr>
+            <w:tcW w:w="1343" w:type="dxa"/>
+            <w:shd w:val="clear" w:color="auto" w:fill="F2F2F2" w:themeFill="background1" w:themeFillShade="F2"/>
+            <w:vAlign w:val="center"/>
+          </w:tcPr>
+          <w:p>
+            <w:pPr>
+              <w:spacing w:after="240"/>
+              <w:ind w:left="0" w:firstLine="0"/>
+              <w:jc w:val="center"/>
+              <w:rPr>
+                <w:b/>
+              </w:rPr>
+            </w:pPr>
+            <w:r>
+              <w:rPr>
+                <w:b/>
+              </w:rPr>
+              <w:t>Cantidad</w:t>
+            </w:r>
+          </w:p>
+        </w:tc>
+        <w:tc>
+          <w:tcPr>
+            <w:tcW w:w="1345" w:type="dxa"/>
+            <w:vMerge/>
+          </w:tcPr>
+          <w:p>
+            <w:pPr>
+              <w:spacing w:after="240"/>
+              <w:ind w:left="0" w:firstLine="0"/>
+              <w:jc w:val="both"/>
+            </w:pPr>
+          </w:p>
+        </w:tc>
+        <w:tc>
+          <w:tcPr>
+            <w:tcW w:w="1332" w:type="dxa"/>
+            <w:vMerge/>
+          </w:tcPr>
+          <w:p>
+            <w:pPr>
+              <w:spacing w:after="240"/>
+              <w:ind w:left="0" w:firstLine="0"/>
+              <w:jc w:val="both"/>
+            </w:pPr>
+          </w:p>
+        </w:tc>
+        <w:tc>
+          <w:tcPr>
+            <w:tcW w:w="1490" w:type="dxa"/>
+            <w:vMerge/>
+          </w:tcPr>
+          <w:p>
+            <w:pPr>
+              <w:spacing w:after="240"/>
+              <w:ind w:left="0" w:firstLine="0"/>
+              <w:jc w:val="both"/>
+            </w:pPr>
+          </w:p>
+        </w:tc>
+      </w:tr>
+      <w:tr>
+        <w:tc>
+          <w:tcPr>
+            <w:tcW w:w="1406" w:type="dxa"/>
+          </w:tcPr>
+          <w:p>
+            <w:pPr>
+              <w:ind w:left="0" w:firstLine="0"/>
+              <w:jc w:val="both"/>
+            </w:pPr>
+            <w:r>
+              <w:t>Oyarzo Mariela</w:t>
+            </w:r>
+          </w:p>
+        </w:tc>
+        <w:tc>
+          <w:tcPr>
+            <w:tcW w:w="1447" w:type="dxa"/>
+            <w:vAlign w:val="center"/>
+          </w:tcPr>
+          <w:p>
+            <w:pPr>
+              <w:ind w:left="0" w:firstLine="0"/>
+              <w:jc w:val="center"/>
+            </w:pPr>
+            <w:r>
+              <w:t>No</w:t>
+            </w:r>
+          </w:p>
+        </w:tc>
+        <w:tc>
+          <w:tcPr>
+            <w:tcW w:w="1343" w:type="dxa"/>
+            <w:vAlign w:val="center"/>
+          </w:tcPr>
+          <w:p>
+            <w:pPr>
+              <w:ind w:left="0" w:firstLine="0"/>
+              <w:jc w:val="center"/>
+            </w:pPr>
+            <w:r>
+              <w:t>-</w:t>
+            </w:r>
+          </w:p>
+        </w:tc>
+        <w:tc>
+          <w:tcPr>
+            <w:tcW w:w="1345" w:type="dxa"/>
+            <w:vAlign w:val="center"/>
+          </w:tcPr>
+          <w:p>
+            <w:pPr>
+              <w:ind w:left="0" w:firstLine="0"/>
+              <w:jc w:val="center"/>
+            </w:pPr>
+            <w:r>
+              <w:t>Si</w:t>
+            </w:r>
+          </w:p>
+        </w:tc>
+        <w:tc>
+          <w:tcPr>
+            <w:tcW w:w="1332" w:type="dxa"/>
+            <w:vAlign w:val="center"/>
+          </w:tcPr>
+          <w:p>
+            <w:pPr>
+              <w:ind w:left="0" w:firstLine="0"/>
+              <w:jc w:val="center"/>
+            </w:pPr>
+            <w:r>
+              <w:t>Si</w:t>
+            </w:r>
+          </w:p>
+        </w:tc>
+        <w:tc>
+          <w:tcPr>
+            <w:tcW w:w="1490" w:type="dxa"/>
+            <w:vAlign w:val="center"/>
+          </w:tcPr>
+          <w:p>
+            <w:pPr>
+              <w:ind w:left="0" w:firstLine="0"/>
+              <w:jc w:val="center"/>
+            </w:pPr>
+            <w:r>
+              <w:t>-</w:t>
+            </w:r>
+          </w:p>
+        </w:tc>
+      </w:tr>
+      <w:tr>
+        <w:tc>
+          <w:tcPr>
+            <w:tcW w:w="1406" w:type="dxa"/>
+          </w:tcPr>
+          <w:p>
+            <w:pPr>
+              <w:ind w:left="0" w:firstLine="0"/>
+              <w:jc w:val="both"/>
+            </w:pPr>
+            <w:r>
+              <w:t>Quiroga Sandra</w:t>
+            </w:r>
+          </w:p>
+        </w:tc>
+        <w:tc>
+          <w:tcPr>
+            <w:tcW w:w="1447" w:type="dxa"/>
+            <w:vAlign w:val="center"/>
+          </w:tcPr>
+          <w:p>
+            <w:pPr>
+              <w:ind w:left="0" w:firstLine="0"/>
+              <w:jc w:val="center"/>
+            </w:pPr>
+            <w:r>
+              <w:t>Si</w:t>
+            </w:r>
+          </w:p>
+        </w:tc>
+        <w:tc>
+          <w:tcPr>
+            <w:tcW w:w="1343" w:type="dxa"/>
+            <w:vAlign w:val="center"/>
+          </w:tcPr>
+          <w:p>
+            <w:pPr>
+              <w:ind w:left="0" w:firstLine="0"/>
+              <w:jc w:val="center"/>
+            </w:pPr>
+            <w:r>
+              <w:t>3 personas</w:t>
+            </w:r>
+          </w:p>
+        </w:tc>
+        <w:tc>
+          <w:tcPr>
+            <w:tcW w:w="1345" w:type="dxa"/>
+            <w:vAlign w:val="center"/>
+          </w:tcPr>
+          <w:p>
+            <w:pPr>
+              <w:ind w:left="0" w:firstLine="0"/>
+              <w:jc w:val="center"/>
+            </w:pPr>
+            <w:r>
+              <w:t>Si</w:t>
+            </w:r>
+          </w:p>
+        </w:tc>
+        <w:tc>
+          <w:tcPr>
+            <w:tcW w:w="1332" w:type="dxa"/>
+            <w:vAlign w:val="center"/>
+          </w:tcPr>
+          <w:p>
+            <w:pPr>
+              <w:ind w:left="0" w:firstLine="0"/>
+              <w:jc w:val="center"/>
+            </w:pPr>
+            <w:r>
+              <w:t>Si</w:t>
+            </w:r>
+          </w:p>
+        </w:tc>
+        <w:tc>
+          <w:tcPr>
+            <w:tcW w:w="1490" w:type="dxa"/>
+            <w:vAlign w:val="center"/>
+          </w:tcPr>
+          <w:p>
+            <w:pPr>
+              <w:ind w:left="0" w:firstLine="0"/>
+              <w:jc w:val="center"/>
+            </w:pPr>
+            <w:r>
+              <w:t>No</w:t>
+            </w:r>
+          </w:p>
+        </w:tc>
+      </w:tr>
+      <w:tr>
+        <w:tc>
+          <w:tcPr>
+            <w:tcW w:w="1406" w:type="dxa"/>
+          </w:tcPr>
+          <w:p>
+            <w:pPr>
+              <w:ind w:left="0" w:firstLine="0"/>
+              <w:jc w:val="both"/>
+            </w:pPr>
+            <w:r>
+              <w:t>Márquez Emanuel</w:t>
+            </w:r>
+          </w:p>
+        </w:tc>
+        <w:tc>
+          <w:tcPr>
+            <w:tcW w:w="1447" w:type="dxa"/>
+            <w:vAlign w:val="center"/>
+          </w:tcPr>
+          <w:p>
+            <w:pPr>
+              <w:ind w:left="0" w:firstLine="0"/>
+              <w:jc w:val="center"/>
+            </w:pPr>
+            <w:r>
+              <w:t>Si</w:t>
+            </w:r>
+          </w:p>
+        </w:tc>
+        <w:tc>
+          <w:tcPr>
+            <w:tcW w:w="1343" w:type="dxa"/>
+            <w:vAlign w:val="center"/>
+          </w:tcPr>
+          <w:p>
+            <w:pPr>
+              <w:ind w:left="0" w:firstLine="0"/>
+              <w:jc w:val="center"/>
+            </w:pPr>
+            <w:r>
+              <w:t>3 personas</w:t>
+            </w:r>
+          </w:p>
+        </w:tc>
+        <w:tc>
+          <w:tcPr>
+            <w:tcW w:w="1345" w:type="dxa"/>
+            <w:vAlign w:val="center"/>
+          </w:tcPr>
+          <w:p>
+            <w:pPr>
+              <w:ind w:left="0" w:firstLine="0"/>
+              <w:jc w:val="center"/>
+            </w:pPr>
+            <w:r>
+              <w:t>Si</w:t>
+            </w:r>
+          </w:p>
+        </w:tc>
+        <w:tc>
+          <w:tcPr>
+            <w:tcW w:w="1332" w:type="dxa"/>
+            <w:vAlign w:val="center"/>
+          </w:tcPr>
+          <w:p>
+            <w:pPr>
+              <w:ind w:left="0" w:firstLine="0"/>
+              <w:jc w:val="center"/>
+            </w:pPr>
+            <w:r>
+              <w:t>Si</w:t>
+            </w:r>
+          </w:p>
+        </w:tc>
+        <w:tc>
+          <w:tcPr>
+            <w:tcW w:w="1490" w:type="dxa"/>
+            <w:vAlign w:val="center"/>
+          </w:tcPr>
+          <w:p>
+            <w:pPr>
+              <w:ind w:left="0" w:firstLine="0"/>
+              <w:jc w:val="center"/>
+            </w:pPr>
+            <w:r>
+              <w:t>Si</w:t>
+            </w:r>
+          </w:p>
+        </w:tc>
+      </w:tr>
+    </w:tbl>
+    <w:p>
+      <w:pPr>
+        <w:ind w:left="0" w:firstLine="0"/>
+        <w:jc w:val="both"/>
+      </w:pPr>
     </w:p>
     <w:p>
       <w:pPr>
@@ -5852,6 +7074,7 @@
       </w:pPr>
       <w:bookmarkStart w:id="42" w:name="_Toc16490063"/>
       <w:r>
+        <w:lastRenderedPageBreak/>
         <w:br/>
       </w:r>
       <w:bookmarkStart w:id="43" w:name="_Toc257629077"/>
@@ -5866,22 +7089,62 @@
         <w:jc w:val="both"/>
       </w:pPr>
       <w:r>
-        <w:t>[Especificación de sistemas operativos, metodologías de desarrollo,  lenguajes de programación, métodos para la especificación de diseño, construcción, Verificación, integración, documentación, entregas al Cliente, modificaciones, mantenimiento y entregables.</w:t>
-      </w:r>
-    </w:p>
-    <w:p>
-      <w:pPr>
+        <w:t>Se definen:</w:t>
+      </w:r>
+    </w:p>
+    <w:p>
+      <w:pPr>
+        <w:pStyle w:val="Prrafodelista"/>
+        <w:numPr>
+          <w:ilvl w:val="0"/>
+          <w:numId w:val="16"/>
+        </w:numPr>
         <w:jc w:val="both"/>
       </w:pPr>
       <w:r>
-        <w:lastRenderedPageBreak/>
-        <w:t>Estándares técnicos, políticas y procedimientos a seguir en el desarrollo del producto. En caso que existan documentos que especifiquen alguno de los puntos mencionados</w:t>
-      </w:r>
-      <w:r>
-        <w:t xml:space="preserve">, </w:t>
-      </w:r>
-      <w:r>
-        <w:t xml:space="preserve"> hacer referencia a ellos.]</w:t>
+        <w:t>Sistemas operativos: Se trabajara con el Sistema Operativo Windows para el desarrollo del proyecto. Todas las herramientas que se utilizan deberán funcionar en dicho sistema operativo.</w:t>
+      </w:r>
+    </w:p>
+    <w:p>
+      <w:pPr>
+        <w:pStyle w:val="Prrafodelista"/>
+        <w:numPr>
+          <w:ilvl w:val="0"/>
+          <w:numId w:val="16"/>
+        </w:numPr>
+        <w:jc w:val="both"/>
+      </w:pPr>
+      <w:r>
+        <w:t xml:space="preserve">Metodología de desarrollo: Metodología PSI. </w:t>
+      </w:r>
+    </w:p>
+    <w:p>
+      <w:pPr>
+        <w:pStyle w:val="Prrafodelista"/>
+        <w:numPr>
+          <w:ilvl w:val="0"/>
+          <w:numId w:val="16"/>
+        </w:numPr>
+        <w:jc w:val="both"/>
+      </w:pPr>
+      <w:r>
+        <w:t xml:space="preserve">Lenguaje de programación: Se hará uso de PHP. Además, se cuenta con otros aspectos de apoyo como HTML, JavaScript, </w:t>
+      </w:r>
+      <w:proofErr w:type="spellStart"/>
+      <w:r>
+        <w:t>JQuery</w:t>
+      </w:r>
+      <w:proofErr w:type="spellEnd"/>
+      <w:r>
+        <w:t xml:space="preserve"> y Ajax.</w:t>
+      </w:r>
+    </w:p>
+    <w:p>
+      <w:pPr>
+        <w:jc w:val="both"/>
+      </w:pPr>
+      <w:r>
+        <w:t>En cuanto a los estándares, se seguirán aquellos que se definen en el Plan de SQA.</w:t>
       </w:r>
     </w:p>
     <w:p>
@@ -5905,15 +7168,10 @@
         <w:jc w:val="both"/>
       </w:pPr>
       <w:r>
-        <w:t xml:space="preserve">La documentación se realizará de acuerdo a las plantillas de documentos definidas en el Modelo de Proceso para desarrollo de Software con </w:t>
-      </w:r>
-      <w:proofErr w:type="spellStart"/>
-      <w:r>
-        <w:t>Genexus</w:t>
-      </w:r>
-      <w:proofErr w:type="spellEnd"/>
-      <w:r>
-        <w:t xml:space="preserve"> que se definió.</w:t>
+        <w:t>La documentación se realizará de acuerdo a las plantilla</w:t>
+      </w:r>
+      <w:r>
+        <w:t>s de documentos definidas en la metodología PSI. La documentación generada durante el desarrollo del proyecto debe cumplir el estándar de documentación definido. Se detallan las características que se deben respetar en el documento Estándar de Documentación Tempus.</w:t>
       </w:r>
     </w:p>
     <w:p>
@@ -5921,7 +7179,16 @@
         <w:jc w:val="both"/>
       </w:pPr>
       <w:r>
-        <w:t>[Si se define algún documento, estilo, nomenclatura o formato que no está definido en la documentación del Modelo de Proceso definido deberá detallarse en esta sección.]</w:t>
+        <w:t>En caso de hacer uso de nuevos documentos, los mismos deben estructurarse siguiendo los lineamientos definidos en el estándar de documentación.</w:t>
+      </w:r>
+      <w:r>
+        <w:t xml:space="preserve"> Se establecen una serie de controles para verificar que los documentos más importantes del proyecto </w:t>
+      </w:r>
+      <w:r>
+        <w:t>cumplen</w:t>
+      </w:r>
+      <w:r>
+        <w:t xml:space="preserve"> con el mencionado documento.</w:t>
       </w:r>
     </w:p>
     <w:p>
@@ -5946,13 +7213,46 @@
         <w:jc w:val="both"/>
       </w:pPr>
       <w:r>
-        <w:t>[</w:t>
-      </w:r>
-      <w:r>
-        <w:t>Se debe hacer r</w:t>
-      </w:r>
-      <w:r>
-        <w:t>eferencia a los Planes de: Gestión de configuración, Gestión de Calidad y Verificación y Validación.]</w:t>
+        <w:t>Referencia a los siguientes documentos:</w:t>
+      </w:r>
+    </w:p>
+    <w:p>
+      <w:pPr>
+        <w:pStyle w:val="Prrafodelista"/>
+        <w:numPr>
+          <w:ilvl w:val="0"/>
+          <w:numId w:val="16"/>
+        </w:numPr>
+        <w:jc w:val="both"/>
+      </w:pPr>
+      <w:r>
+        <w:t>Plan de Gestión de Configuración.</w:t>
+      </w:r>
+    </w:p>
+    <w:p>
+      <w:pPr>
+        <w:pStyle w:val="Prrafodelista"/>
+        <w:numPr>
+          <w:ilvl w:val="0"/>
+          <w:numId w:val="16"/>
+        </w:numPr>
+        <w:jc w:val="both"/>
+      </w:pPr>
+      <w:r>
+        <w:t>Plan de SQA.</w:t>
+      </w:r>
+    </w:p>
+    <w:p>
+      <w:pPr>
+        <w:pStyle w:val="Prrafodelista"/>
+        <w:numPr>
+          <w:ilvl w:val="0"/>
+          <w:numId w:val="16"/>
+        </w:numPr>
+        <w:jc w:val="both"/>
+      </w:pPr>
+      <w:r>
+        <w:t>Plan de Pruebas.</w:t>
       </w:r>
     </w:p>
     <w:p>
@@ -5999,6 +7299,7 @@
       </w:pPr>
       <w:bookmarkStart w:id="50" w:name="_Toc16490067"/>
       <w:r>
+        <w:lastRenderedPageBreak/>
         <w:br/>
       </w:r>
       <w:bookmarkStart w:id="51" w:name="_Toc257629081"/>
@@ -6443,6 +7744,7 @@
               <w:framePr w:hSpace="0" w:wrap="auto" w:vAnchor="margin" w:hAnchor="text" w:xAlign="left" w:yAlign="inline"/>
             </w:pPr>
             <w:r>
+              <w:lastRenderedPageBreak/>
               <w:t>Software</w:t>
             </w:r>
           </w:p>
@@ -6519,13 +7821,7 @@
         <w:jc w:val="both"/>
       </w:pPr>
       <w:r>
-        <w:t>[</w:t>
-      </w:r>
-      <w:r>
-        <w:t>Definir el c</w:t>
-      </w:r>
-      <w:r>
-        <w:t>ronograma para las distintas actividades del proyecto, tomando en consideración las relaciones de precedencia y fechas críticas.</w:t>
+        <w:t>Se adjunta a continuación el cronograma de clases definido para la catedra Laboratorio de Desarrollo de Software. Los días indicados en color amarillo establecen las clases definidas. Se deben tomar en consideración posibles feriados, fechas festivas o suspensiones.</w:t>
       </w:r>
     </w:p>
     <w:p>
@@ -6533,9 +7829,152 @@
         <w:jc w:val="both"/>
       </w:pPr>
       <w:r>
-        <w:t>Este cronograma puede ser especificado en tiempo absoluto de calendario o de acuerdo a incrementos relativos a un hito.]</w:t>
-      </w:r>
-    </w:p>
+        <w:rPr>
+          <w:noProof/>
+          <w:lang w:val="es-AR" w:eastAsia="es-AR"/>
+        </w:rPr>
+        <w:drawing>
+          <wp:inline distT="0" distB="0" distL="0" distR="0">
+            <wp:extent cx="5400040" cy="1845945"/>
+            <wp:effectExtent l="19050" t="19050" r="0" b="1905"/>
+            <wp:docPr id="9" name="Imagen 9"/>
+            <wp:cNvGraphicFramePr>
+              <a:graphicFrameLocks xmlns:a="http://schemas.openxmlformats.org/drawingml/2006/main" noChangeAspect="1"/>
+            </wp:cNvGraphicFramePr>
+            <a:graphic xmlns:a="http://schemas.openxmlformats.org/drawingml/2006/main">
+              <a:graphicData uri="http://schemas.openxmlformats.org/drawingml/2006/picture">
+                <pic:pic xmlns:pic="http://schemas.openxmlformats.org/drawingml/2006/picture">
+                  <pic:nvPicPr>
+                    <pic:cNvPr id="9" name="Cronograma LDS.jpg"/>
+                    <pic:cNvPicPr/>
+                  </pic:nvPicPr>
+                  <pic:blipFill>
+                    <a:blip r:embed="rId15">
+                      <a:extLst>
+                        <a:ext uri="{28A0092B-C50C-407E-A947-70E740481C1C}">
+                          <a14:useLocalDpi xmlns:a14="http://schemas.microsoft.com/office/drawing/2010/main" val="0"/>
+                        </a:ext>
+                      </a:extLst>
+                    </a:blip>
+                    <a:stretch>
+                      <a:fillRect/>
+                    </a:stretch>
+                  </pic:blipFill>
+                  <pic:spPr>
+                    <a:xfrm>
+                      <a:off x="0" y="0"/>
+                      <a:ext cx="5400040" cy="1845945"/>
+                    </a:xfrm>
+                    <a:prstGeom prst="rect">
+                      <a:avLst/>
+                    </a:prstGeom>
+                    <a:ln>
+                      <a:solidFill>
+                        <a:schemeClr val="tx1"/>
+                      </a:solidFill>
+                    </a:ln>
+                  </pic:spPr>
+                </pic:pic>
+              </a:graphicData>
+            </a:graphic>
+          </wp:inline>
+        </w:drawing>
+      </w:r>
+    </w:p>
+    <w:p>
+      <w:pPr>
+        <w:spacing w:before="0"/>
+        <w:jc w:val="center"/>
+        <w:rPr>
+          <w:sz w:val="20"/>
+        </w:rPr>
+      </w:pPr>
+      <w:r>
+        <w:rPr>
+          <w:sz w:val="20"/>
+        </w:rPr>
+        <w:t>Cronograma Laboratorio de Desarrollo de Software 2017</w:t>
+      </w:r>
+    </w:p>
+    <w:p>
+      <w:pPr>
+        <w:jc w:val="both"/>
+      </w:pPr>
+      <w:r>
+        <w:t xml:space="preserve">Se observa posteriormente cada una de las iteraciones para cada fase. Las fechas están planificadas para ser cerradas en los días martes de clases. La duración y las fechas de estas iteraciones están sujetas a modificaciones. </w:t>
+      </w:r>
+    </w:p>
+    <w:p>
+      <w:pPr>
+        <w:jc w:val="center"/>
+      </w:pPr>
+      <w:r>
+        <w:rPr>
+          <w:noProof/>
+          <w:lang w:val="es-AR" w:eastAsia="es-AR"/>
+        </w:rPr>
+        <w:drawing>
+          <wp:inline distT="0" distB="0" distL="0" distR="0" wp14:anchorId="55B8C857" wp14:editId="7D3C84D8">
+            <wp:extent cx="5153324" cy="2867752"/>
+            <wp:effectExtent l="19050" t="19050" r="9525" b="8890"/>
+            <wp:docPr id="1" name="Imagen 1"/>
+            <wp:cNvGraphicFramePr>
+              <a:graphicFrameLocks xmlns:a="http://schemas.openxmlformats.org/drawingml/2006/main" noChangeAspect="1"/>
+            </wp:cNvGraphicFramePr>
+            <a:graphic xmlns:a="http://schemas.openxmlformats.org/drawingml/2006/main">
+              <a:graphicData uri="http://schemas.openxmlformats.org/drawingml/2006/picture">
+                <pic:pic xmlns:pic="http://schemas.openxmlformats.org/drawingml/2006/picture">
+                  <pic:nvPicPr>
+                    <pic:cNvPr id="1" name=""/>
+                    <pic:cNvPicPr/>
+                  </pic:nvPicPr>
+                  <pic:blipFill rotWithShape="1">
+                    <a:blip r:embed="rId16"/>
+                    <a:srcRect l="6702" t="30747" r="51141" b="27525"/>
+                    <a:stretch/>
+                  </pic:blipFill>
+                  <pic:spPr bwMode="auto">
+                    <a:xfrm>
+                      <a:off x="0" y="0"/>
+                      <a:ext cx="5175602" cy="2880150"/>
+                    </a:xfrm>
+                    <a:prstGeom prst="rect">
+                      <a:avLst/>
+                    </a:prstGeom>
+                    <a:ln>
+                      <a:solidFill>
+                        <a:schemeClr val="tx1"/>
+                      </a:solidFill>
+                    </a:ln>
+                    <a:extLst>
+                      <a:ext uri="{53640926-AAD7-44D8-BBD7-CCE9431645EC}">
+                        <a14:shadowObscured xmlns:a14="http://schemas.microsoft.com/office/drawing/2010/main"/>
+                      </a:ext>
+                    </a:extLst>
+                  </pic:spPr>
+                </pic:pic>
+              </a:graphicData>
+            </a:graphic>
+          </wp:inline>
+        </w:drawing>
+      </w:r>
+    </w:p>
+    <w:p>
+      <w:pPr>
+        <w:spacing w:before="0"/>
+        <w:jc w:val="center"/>
+        <w:rPr>
+          <w:sz w:val="20"/>
+        </w:rPr>
+      </w:pPr>
+      <w:r>
+        <w:rPr>
+          <w:sz w:val="20"/>
+        </w:rPr>
+        <w:t>Cronograma de iteraciones por fase</w:t>
+      </w:r>
+    </w:p>
+    <w:p/>
     <w:p>
       <w:pPr>
         <w:pStyle w:val="PSI-Comentario"/>
@@ -6547,8 +7986,8 @@
       </w:pPr>
     </w:p>
     <w:sectPr>
-      <w:headerReference w:type="default" r:id="rId15"/>
-      <w:footerReference w:type="default" r:id="rId16"/>
+      <w:headerReference w:type="default" r:id="rId17"/>
+      <w:footerReference w:type="default" r:id="rId18"/>
       <w:pgSz w:w="11906" w:h="16838"/>
       <w:pgMar w:top="1535" w:right="1701" w:bottom="1417" w:left="1701" w:header="567" w:footer="572" w:gutter="0"/>
       <w:cols w:space="708"/>
@@ -6682,7 +8121,7 @@
             <w:rFonts w:asciiTheme="majorHAnsi" w:hAnsiTheme="majorHAnsi" w:cstheme="majorHAnsi"/>
             <w:noProof/>
           </w:rPr>
-          <w:t>9</w:t>
+          <w:t>2</w:t>
         </w:r>
         <w:r>
           <w:rPr>
@@ -6719,7 +8158,7 @@
             <w:rFonts w:asciiTheme="majorHAnsi" w:hAnsiTheme="majorHAnsi" w:cstheme="majorHAnsi"/>
             <w:noProof/>
           </w:rPr>
-          <w:t>14</w:t>
+          <w:t>17</w:t>
         </w:r>
         <w:r>
           <w:rPr>
@@ -7501,6 +8940,119 @@
     </w:lvl>
   </w:abstractNum>
   <w:abstractNum w:abstractNumId="4" w15:restartNumberingAfterBreak="0">
+    <w:nsid w:val="11D84EEF"/>
+    <w:multiLevelType w:val="hybridMultilevel"/>
+    <w:tmpl w:val="926E01E6"/>
+    <w:lvl w:ilvl="0" w:tplc="8DC65E5E">
+      <w:start w:val="1"/>
+      <w:numFmt w:val="bullet"/>
+      <w:lvlText w:val=""/>
+      <w:lvlJc w:val="left"/>
+      <w:pPr>
+        <w:ind w:left="720" w:hanging="360"/>
+      </w:pPr>
+      <w:rPr>
+        <w:rFonts w:ascii="Symbol" w:eastAsia="Calibri" w:hAnsi="Symbol" w:cs="Times New Roman" w:hint="default"/>
+      </w:rPr>
+    </w:lvl>
+    <w:lvl w:ilvl="1" w:tplc="2C0A0003" w:tentative="1">
+      <w:start w:val="1"/>
+      <w:numFmt w:val="bullet"/>
+      <w:lvlText w:val="o"/>
+      <w:lvlJc w:val="left"/>
+      <w:pPr>
+        <w:ind w:left="1440" w:hanging="360"/>
+      </w:pPr>
+      <w:rPr>
+        <w:rFonts w:ascii="Courier New" w:hAnsi="Courier New" w:cs="Courier New" w:hint="default"/>
+      </w:rPr>
+    </w:lvl>
+    <w:lvl w:ilvl="2" w:tplc="2C0A0005" w:tentative="1">
+      <w:start w:val="1"/>
+      <w:numFmt w:val="bullet"/>
+      <w:lvlText w:val=""/>
+      <w:lvlJc w:val="left"/>
+      <w:pPr>
+        <w:ind w:left="2160" w:hanging="360"/>
+      </w:pPr>
+      <w:rPr>
+        <w:rFonts w:ascii="Wingdings" w:hAnsi="Wingdings" w:hint="default"/>
+      </w:rPr>
+    </w:lvl>
+    <w:lvl w:ilvl="3" w:tplc="2C0A0001" w:tentative="1">
+      <w:start w:val="1"/>
+      <w:numFmt w:val="bullet"/>
+      <w:lvlText w:val=""/>
+      <w:lvlJc w:val="left"/>
+      <w:pPr>
+        <w:ind w:left="2880" w:hanging="360"/>
+      </w:pPr>
+      <w:rPr>
+        <w:rFonts w:ascii="Symbol" w:hAnsi="Symbol" w:hint="default"/>
+      </w:rPr>
+    </w:lvl>
+    <w:lvl w:ilvl="4" w:tplc="2C0A0003" w:tentative="1">
+      <w:start w:val="1"/>
+      <w:numFmt w:val="bullet"/>
+      <w:lvlText w:val="o"/>
+      <w:lvlJc w:val="left"/>
+      <w:pPr>
+        <w:ind w:left="3600" w:hanging="360"/>
+      </w:pPr>
+      <w:rPr>
+        <w:rFonts w:ascii="Courier New" w:hAnsi="Courier New" w:cs="Courier New" w:hint="default"/>
+      </w:rPr>
+    </w:lvl>
+    <w:lvl w:ilvl="5" w:tplc="2C0A0005" w:tentative="1">
+      <w:start w:val="1"/>
+      <w:numFmt w:val="bullet"/>
+      <w:lvlText w:val=""/>
+      <w:lvlJc w:val="left"/>
+      <w:pPr>
+        <w:ind w:left="4320" w:hanging="360"/>
+      </w:pPr>
+      <w:rPr>
+        <w:rFonts w:ascii="Wingdings" w:hAnsi="Wingdings" w:hint="default"/>
+      </w:rPr>
+    </w:lvl>
+    <w:lvl w:ilvl="6" w:tplc="2C0A0001" w:tentative="1">
+      <w:start w:val="1"/>
+      <w:numFmt w:val="bullet"/>
+      <w:lvlText w:val=""/>
+      <w:lvlJc w:val="left"/>
+      <w:pPr>
+        <w:ind w:left="5040" w:hanging="360"/>
+      </w:pPr>
+      <w:rPr>
+        <w:rFonts w:ascii="Symbol" w:hAnsi="Symbol" w:hint="default"/>
+      </w:rPr>
+    </w:lvl>
+    <w:lvl w:ilvl="7" w:tplc="2C0A0003" w:tentative="1">
+      <w:start w:val="1"/>
+      <w:numFmt w:val="bullet"/>
+      <w:lvlText w:val="o"/>
+      <w:lvlJc w:val="left"/>
+      <w:pPr>
+        <w:ind w:left="5760" w:hanging="360"/>
+      </w:pPr>
+      <w:rPr>
+        <w:rFonts w:ascii="Courier New" w:hAnsi="Courier New" w:cs="Courier New" w:hint="default"/>
+      </w:rPr>
+    </w:lvl>
+    <w:lvl w:ilvl="8" w:tplc="2C0A0005" w:tentative="1">
+      <w:start w:val="1"/>
+      <w:numFmt w:val="bullet"/>
+      <w:lvlText w:val=""/>
+      <w:lvlJc w:val="left"/>
+      <w:pPr>
+        <w:ind w:left="6480" w:hanging="360"/>
+      </w:pPr>
+      <w:rPr>
+        <w:rFonts w:ascii="Wingdings" w:hAnsi="Wingdings" w:hint="default"/>
+      </w:rPr>
+    </w:lvl>
+  </w:abstractNum>
+  <w:abstractNum w:abstractNumId="5" w15:restartNumberingAfterBreak="0">
     <w:nsid w:val="11EC450D"/>
     <w:multiLevelType w:val="hybridMultilevel"/>
     <w:tmpl w:val="8D1847A2"/>
@@ -7613,7 +9165,7 @@
       </w:rPr>
     </w:lvl>
   </w:abstractNum>
-  <w:abstractNum w:abstractNumId="5" w15:restartNumberingAfterBreak="0">
+  <w:abstractNum w:abstractNumId="6" w15:restartNumberingAfterBreak="0">
     <w:nsid w:val="255F5799"/>
     <w:multiLevelType w:val="hybridMultilevel"/>
     <w:tmpl w:val="B8F40458"/>
@@ -7699,7 +9251,7 @@
       </w:pPr>
     </w:lvl>
   </w:abstractNum>
-  <w:abstractNum w:abstractNumId="6" w15:restartNumberingAfterBreak="0">
+  <w:abstractNum w:abstractNumId="7" w15:restartNumberingAfterBreak="0">
     <w:nsid w:val="42E93270"/>
     <w:multiLevelType w:val="multilevel"/>
     <w:tmpl w:val="8234A696"/>
@@ -7842,7 +9394,7 @@
       </w:rPr>
     </w:lvl>
   </w:abstractNum>
-  <w:abstractNum w:abstractNumId="7" w15:restartNumberingAfterBreak="0">
+  <w:abstractNum w:abstractNumId="8" w15:restartNumberingAfterBreak="0">
     <w:nsid w:val="47A1387C"/>
     <w:multiLevelType w:val="hybridMultilevel"/>
     <w:tmpl w:val="34D05600"/>
@@ -7982,7 +9534,7 @@
       </w:rPr>
     </w:lvl>
   </w:abstractNum>
-  <w:abstractNum w:abstractNumId="8" w15:restartNumberingAfterBreak="0">
+  <w:abstractNum w:abstractNumId="9" w15:restartNumberingAfterBreak="0">
     <w:nsid w:val="487036EC"/>
     <w:multiLevelType w:val="hybridMultilevel"/>
     <w:tmpl w:val="BDFE724A"/>
@@ -8068,7 +9620,7 @@
       </w:pPr>
     </w:lvl>
   </w:abstractNum>
-  <w:abstractNum w:abstractNumId="9" w15:restartNumberingAfterBreak="0">
+  <w:abstractNum w:abstractNumId="10" w15:restartNumberingAfterBreak="0">
     <w:nsid w:val="52D90BB8"/>
     <w:multiLevelType w:val="hybridMultilevel"/>
     <w:tmpl w:val="1D2461DE"/>
@@ -8182,7 +9734,7 @@
       </w:rPr>
     </w:lvl>
   </w:abstractNum>
-  <w:abstractNum w:abstractNumId="10" w15:restartNumberingAfterBreak="0">
+  <w:abstractNum w:abstractNumId="11" w15:restartNumberingAfterBreak="0">
     <w:nsid w:val="708E589C"/>
     <w:multiLevelType w:val="multilevel"/>
     <w:tmpl w:val="381042DE"/>
@@ -8322,7 +9874,7 @@
       </w:rPr>
     </w:lvl>
   </w:abstractNum>
-  <w:abstractNum w:abstractNumId="11" w15:restartNumberingAfterBreak="0">
+  <w:abstractNum w:abstractNumId="12" w15:restartNumberingAfterBreak="0">
     <w:nsid w:val="71AF1E8F"/>
     <w:multiLevelType w:val="hybridMultilevel"/>
     <w:tmpl w:val="F5661020"/>
@@ -8434,7 +9986,7 @@
       </w:rPr>
     </w:lvl>
   </w:abstractNum>
-  <w:abstractNum w:abstractNumId="12" w15:restartNumberingAfterBreak="0">
+  <w:abstractNum w:abstractNumId="13" w15:restartNumberingAfterBreak="0">
     <w:nsid w:val="7DD64906"/>
     <w:multiLevelType w:val="hybridMultilevel"/>
     <w:tmpl w:val="795E7434"/>
@@ -8549,16 +10101,16 @@
     </w:lvl>
   </w:abstractNum>
   <w:num w:numId="1">
-    <w:abstractNumId w:val="5"/>
+    <w:abstractNumId w:val="6"/>
   </w:num>
   <w:num w:numId="2">
-    <w:abstractNumId w:val="8"/>
+    <w:abstractNumId w:val="9"/>
   </w:num>
   <w:num w:numId="3">
-    <w:abstractNumId w:val="8"/>
+    <w:abstractNumId w:val="9"/>
   </w:num>
   <w:num w:numId="4">
-    <w:abstractNumId w:val="8"/>
+    <w:abstractNumId w:val="9"/>
   </w:num>
   <w:num w:numId="5">
     <w:abstractNumId w:val="1"/>
@@ -8573,25 +10125,28 @@
     <w:abstractNumId w:val="0"/>
   </w:num>
   <w:num w:numId="9">
+    <w:abstractNumId w:val="11"/>
+  </w:num>
+  <w:num w:numId="10">
+    <w:abstractNumId w:val="13"/>
+  </w:num>
+  <w:num w:numId="11">
+    <w:abstractNumId w:val="5"/>
+  </w:num>
+  <w:num w:numId="12">
     <w:abstractNumId w:val="10"/>
   </w:num>
-  <w:num w:numId="10">
+  <w:num w:numId="13">
+    <w:abstractNumId w:val="7"/>
+  </w:num>
+  <w:num w:numId="14">
+    <w:abstractNumId w:val="8"/>
+  </w:num>
+  <w:num w:numId="15">
     <w:abstractNumId w:val="12"/>
   </w:num>
-  <w:num w:numId="11">
+  <w:num w:numId="16">
     <w:abstractNumId w:val="4"/>
-  </w:num>
-  <w:num w:numId="12">
-    <w:abstractNumId w:val="9"/>
-  </w:num>
-  <w:num w:numId="13">
-    <w:abstractNumId w:val="6"/>
-  </w:num>
-  <w:num w:numId="14">
-    <w:abstractNumId w:val="7"/>
-  </w:num>
-  <w:num w:numId="15">
-    <w:abstractNumId w:val="11"/>
   </w:num>
 </w:numbering>
 </file>
@@ -10123,7 +11678,7 @@
 </file>
 
 <file path=customXml/itemProps2.xml><?xml version="1.0" encoding="utf-8"?>
-<ds:datastoreItem xmlns:ds="http://schemas.openxmlformats.org/officeDocument/2006/customXml" ds:itemID="{19EA4C2D-9F14-4E76-BF79-5798FC0BA2D5}">
+<ds:datastoreItem xmlns:ds="http://schemas.openxmlformats.org/officeDocument/2006/customXml" ds:itemID="{22B26FC8-8F2B-4CA2-8B53-FC2EF7F05868}">
   <ds:schemaRefs>
     <ds:schemaRef ds:uri="http://schemas.openxmlformats.org/officeDocument/2006/bibliography"/>
   </ds:schemaRefs>

</xml_diff>